<commit_message>
feat: Refactor DocxReportGenerator to support nested subject structures in report context
</commit_message>
<xml_diff>
--- a/config/report_template.docx
+++ b/config/report_template.docx
@@ -16,53 +16,12 @@
         </w:rPr>
         <w:t xml:space="preserve">ASET Performance Report for </w:t>
       </w:r>
-      <w:proofErr w:type="gramStart"/>
-      <w:r>
-        <w:rPr>
-          <w:b/>
-          <w:bCs/>
-        </w:rPr>
-        <w:t xml:space="preserve">{{ </w:t>
-      </w:r>
-      <w:proofErr w:type="spellStart"/>
-      <w:r>
-        <w:rPr>
-          <w:b/>
-          <w:bCs/>
-        </w:rPr>
-        <w:t>student</w:t>
-      </w:r>
-      <w:proofErr w:type="gramEnd"/>
-      <w:r>
-        <w:rPr>
-          <w:b/>
-          <w:bCs/>
-        </w:rPr>
-        <w:t>_</w:t>
-      </w:r>
-      <w:proofErr w:type="gramStart"/>
-      <w:r>
-        <w:rPr>
-          <w:b/>
-          <w:bCs/>
-        </w:rPr>
-        <w:t>name</w:t>
-      </w:r>
-      <w:proofErr w:type="spellEnd"/>
-      <w:r>
-        <w:rPr>
-          <w:b/>
-          <w:bCs/>
-        </w:rPr>
-        <w:t xml:space="preserve"> }</w:t>
-      </w:r>
-      <w:proofErr w:type="gramEnd"/>
-      <w:r>
-        <w:rPr>
-          <w:b/>
-          <w:bCs/>
-        </w:rPr>
-        <w:t>}</w:t>
+      <w:r>
+        <w:rPr>
+          <w:b/>
+          <w:bCs/>
+        </w:rPr>
+        <w:t>{{ student_name }}</w:t>
       </w:r>
     </w:p>
     <w:p>
@@ -1019,21 +978,7 @@
         <w:rPr>
           <w:color w:val="000000"/>
         </w:rPr>
-        <w:t xml:space="preserve">Your child’s Total Standard Score (TSS) which is the </w:t>
-      </w:r>
-      <w:proofErr w:type="gramStart"/>
-      <w:r>
-        <w:rPr>
-          <w:color w:val="000000"/>
-        </w:rPr>
-        <w:t>sum total</w:t>
-      </w:r>
-      <w:proofErr w:type="gramEnd"/>
-      <w:r>
-        <w:rPr>
-          <w:color w:val="000000"/>
-        </w:rPr>
-        <w:t xml:space="preserve"> of the four individual standard scores.</w:t>
+        <w:t>Your child’s Total Standard Score (TSS) which is the sum total of the four individual standard scores.</w:t>
       </w:r>
     </w:p>
     <w:p/>
@@ -1145,21 +1090,8 @@
             <w:tcW w:w="2682" w:type="dxa"/>
           </w:tcPr>
           <w:p>
-            <w:proofErr w:type="gramStart"/>
-            <w:r>
-              <w:t xml:space="preserve">{{ </w:t>
-            </w:r>
-            <w:proofErr w:type="spellStart"/>
-            <w:r>
-              <w:t>reading</w:t>
-            </w:r>
-            <w:proofErr w:type="gramEnd"/>
-            <w:r>
-              <w:t>_score</w:t>
-            </w:r>
-            <w:proofErr w:type="spellEnd"/>
-            <w:r>
-              <w:t xml:space="preserve"> }}</w:t>
+            <w:r>
+              <w:t>{{ reading_score }}</w:t>
             </w:r>
           </w:p>
         </w:tc>
@@ -1203,21 +1135,8 @@
             <w:tcW w:w="2682" w:type="dxa"/>
           </w:tcPr>
           <w:p>
-            <w:proofErr w:type="gramStart"/>
-            <w:r>
-              <w:t xml:space="preserve">{{ </w:t>
-            </w:r>
-            <w:proofErr w:type="spellStart"/>
-            <w:r>
-              <w:t>writing</w:t>
-            </w:r>
-            <w:proofErr w:type="gramEnd"/>
-            <w:r>
-              <w:t>_score</w:t>
-            </w:r>
-            <w:proofErr w:type="spellEnd"/>
-            <w:r>
-              <w:t xml:space="preserve"> }}</w:t>
+            <w:r>
+              <w:t>{{ writing_score }}</w:t>
             </w:r>
           </w:p>
         </w:tc>
@@ -1261,21 +1180,8 @@
             <w:tcW w:w="2682" w:type="dxa"/>
           </w:tcPr>
           <w:p>
-            <w:proofErr w:type="gramStart"/>
-            <w:r>
-              <w:t xml:space="preserve">{{ </w:t>
-            </w:r>
-            <w:proofErr w:type="spellStart"/>
-            <w:r>
-              <w:t>qr</w:t>
-            </w:r>
-            <w:proofErr w:type="gramEnd"/>
-            <w:r>
-              <w:t>_score</w:t>
-            </w:r>
-            <w:proofErr w:type="spellEnd"/>
-            <w:r>
-              <w:t xml:space="preserve"> }}</w:t>
+            <w:r>
+              <w:t>{{ qr_score }}</w:t>
             </w:r>
           </w:p>
         </w:tc>
@@ -1319,21 +1225,8 @@
             <w:tcW w:w="2682" w:type="dxa"/>
           </w:tcPr>
           <w:p>
-            <w:proofErr w:type="gramStart"/>
-            <w:r>
-              <w:t xml:space="preserve">{{ </w:t>
-            </w:r>
-            <w:proofErr w:type="spellStart"/>
-            <w:r>
-              <w:t>ar</w:t>
-            </w:r>
-            <w:proofErr w:type="gramEnd"/>
-            <w:r>
-              <w:t>_score</w:t>
-            </w:r>
-            <w:proofErr w:type="spellEnd"/>
-            <w:r>
-              <w:t xml:space="preserve"> }}</w:t>
+            <w:r>
+              <w:t>{{ ar_score }}</w:t>
             </w:r>
           </w:p>
         </w:tc>
@@ -1377,21 +1270,8 @@
             <w:tcW w:w="2682" w:type="dxa"/>
           </w:tcPr>
           <w:p>
-            <w:proofErr w:type="gramStart"/>
-            <w:r>
-              <w:t xml:space="preserve">{{ </w:t>
-            </w:r>
-            <w:proofErr w:type="spellStart"/>
-            <w:r>
-              <w:t>total</w:t>
-            </w:r>
-            <w:proofErr w:type="gramEnd"/>
-            <w:r>
-              <w:t>_score</w:t>
-            </w:r>
-            <w:proofErr w:type="spellEnd"/>
-            <w:r>
-              <w:t xml:space="preserve"> }}</w:t>
+            <w:r>
+              <w:t>{{ total_score }}</w:t>
             </w:r>
           </w:p>
         </w:tc>
@@ -1550,13 +1430,8 @@
             <w:tcW w:w="4257" w:type="dxa"/>
           </w:tcPr>
           <w:p>
-            <w:proofErr w:type="spellStart"/>
-            <w:r>
-              <w:t>Harrisdale</w:t>
-            </w:r>
-            <w:proofErr w:type="spellEnd"/>
-            <w:r>
-              <w:t xml:space="preserve"> SHS</w:t>
+            <w:r>
+              <w:t>Harrisdale SHS</w:t>
             </w:r>
           </w:p>
         </w:tc>
@@ -2019,23 +1894,7 @@
           </w:tcPr>
           <w:p>
             <w:r>
-              <w:t xml:space="preserve">{% tr for c in </w:t>
-            </w:r>
-            <w:proofErr w:type="spellStart"/>
-            <w:r>
-              <w:t>rc_concepts</w:t>
-            </w:r>
-            <w:proofErr w:type="spellEnd"/>
-            <w:r>
-              <w:t xml:space="preserve"> </w:t>
-            </w:r>
-            <w:proofErr w:type="gramStart"/>
-            <w:r>
-              <w:t>%}{{ c</w:t>
-            </w:r>
-            <w:proofErr w:type="gramEnd"/>
-            <w:r>
-              <w:t>.name }}</w:t>
+              <w:t>{% for c in rc_concepts %}{{ c.name }}</w:t>
             </w:r>
           </w:p>
         </w:tc>
@@ -2056,21 +1915,8 @@
             </w:tcMar>
           </w:tcPr>
           <w:p>
-            <w:proofErr w:type="gramStart"/>
-            <w:r>
-              <w:t xml:space="preserve">{{ </w:t>
-            </w:r>
-            <w:proofErr w:type="spellStart"/>
-            <w:r>
-              <w:t>c</w:t>
-            </w:r>
-            <w:proofErr w:type="gramEnd"/>
-            <w:r>
-              <w:t>.question_numbers</w:t>
-            </w:r>
-            <w:proofErr w:type="spellEnd"/>
-            <w:r>
-              <w:t xml:space="preserve"> }}</w:t>
+            <w:r>
+              <w:t>{{ c.question_numbers }}</w:t>
             </w:r>
           </w:p>
         </w:tc>
@@ -2094,21 +1940,8 @@
             <w:pPr>
               <w:jc w:val="center"/>
             </w:pPr>
-            <w:proofErr w:type="gramStart"/>
-            <w:r>
-              <w:t xml:space="preserve">{{ </w:t>
-            </w:r>
-            <w:proofErr w:type="spellStart"/>
-            <w:r>
-              <w:t>c</w:t>
-            </w:r>
-            <w:proofErr w:type="gramEnd"/>
-            <w:r>
-              <w:t>.done_well_tick</w:t>
-            </w:r>
-            <w:proofErr w:type="spellEnd"/>
-            <w:r>
-              <w:t xml:space="preserve"> }}</w:t>
+            <w:r>
+              <w:t>{{ c.done_well_tick }}</w:t>
             </w:r>
           </w:p>
         </w:tc>
@@ -2132,37 +1965,8 @@
             <w:pPr>
               <w:jc w:val="center"/>
             </w:pPr>
-            <w:proofErr w:type="gramStart"/>
-            <w:r>
-              <w:t xml:space="preserve">{{ </w:t>
-            </w:r>
-            <w:proofErr w:type="spellStart"/>
-            <w:r>
-              <w:t>c</w:t>
-            </w:r>
-            <w:proofErr w:type="gramEnd"/>
-            <w:r>
-              <w:t>.room_improve_</w:t>
-            </w:r>
-            <w:proofErr w:type="gramStart"/>
-            <w:r>
-              <w:t>tick</w:t>
-            </w:r>
-            <w:proofErr w:type="spellEnd"/>
-            <w:r>
-              <w:t xml:space="preserve"> }}{</w:t>
-            </w:r>
-            <w:proofErr w:type="gramEnd"/>
-            <w:r>
-              <w:t xml:space="preserve">% </w:t>
-            </w:r>
-            <w:proofErr w:type="spellStart"/>
-            <w:r>
-              <w:t>endfor</w:t>
-            </w:r>
-            <w:proofErr w:type="spellEnd"/>
-            <w:r>
-              <w:t xml:space="preserve"> %}</w:t>
+            <w:r>
+              <w:t>{{ c.room_improve_tick }}{% endfor %}</w:t>
             </w:r>
           </w:p>
         </w:tc>
@@ -2448,25 +2252,7 @@
           </w:tcPr>
           <w:p>
             <w:r>
-              <w:t xml:space="preserve">{% for c in </w:t>
-            </w:r>
-            <w:proofErr w:type="spellStart"/>
-            <w:proofErr w:type="gramStart"/>
-            <w:r>
-              <w:t>qr.concepts</w:t>
-            </w:r>
-            <w:proofErr w:type="spellEnd"/>
-            <w:proofErr w:type="gramEnd"/>
-            <w:r>
-              <w:t xml:space="preserve"> </w:t>
-            </w:r>
-            <w:proofErr w:type="gramStart"/>
-            <w:r>
-              <w:t>%}{{ c</w:t>
-            </w:r>
-            <w:proofErr w:type="gramEnd"/>
-            <w:r>
-              <w:t>.name }}</w:t>
+              <w:t>{% for c in qr.concepts %}{{ c.name }}</w:t>
             </w:r>
           </w:p>
         </w:tc>
@@ -2487,21 +2273,8 @@
             </w:tcMar>
           </w:tcPr>
           <w:p>
-            <w:proofErr w:type="gramStart"/>
-            <w:r>
-              <w:t xml:space="preserve">{{ </w:t>
-            </w:r>
-            <w:proofErr w:type="spellStart"/>
-            <w:r>
-              <w:t>c</w:t>
-            </w:r>
-            <w:proofErr w:type="gramEnd"/>
-            <w:r>
-              <w:t>.question_numbers</w:t>
-            </w:r>
-            <w:proofErr w:type="spellEnd"/>
-            <w:r>
-              <w:t xml:space="preserve"> }}</w:t>
+            <w:r>
+              <w:t>{{ c.question_numbers }}</w:t>
             </w:r>
           </w:p>
         </w:tc>
@@ -2525,21 +2298,8 @@
             <w:pPr>
               <w:jc w:val="center"/>
             </w:pPr>
-            <w:proofErr w:type="gramStart"/>
-            <w:r>
-              <w:t xml:space="preserve">{{ </w:t>
-            </w:r>
-            <w:proofErr w:type="spellStart"/>
-            <w:r>
-              <w:t>c</w:t>
-            </w:r>
-            <w:proofErr w:type="gramEnd"/>
-            <w:r>
-              <w:t>.done_well_tick</w:t>
-            </w:r>
-            <w:proofErr w:type="spellEnd"/>
-            <w:r>
-              <w:t xml:space="preserve"> }}</w:t>
+            <w:r>
+              <w:t>{{ c.done_well_tick }}</w:t>
             </w:r>
           </w:p>
         </w:tc>
@@ -2563,37 +2323,8 @@
             <w:pPr>
               <w:jc w:val="center"/>
             </w:pPr>
-            <w:proofErr w:type="gramStart"/>
-            <w:r>
-              <w:t xml:space="preserve">{{ </w:t>
-            </w:r>
-            <w:proofErr w:type="spellStart"/>
-            <w:r>
-              <w:t>c</w:t>
-            </w:r>
-            <w:proofErr w:type="gramEnd"/>
-            <w:r>
-              <w:t>.room_improve_</w:t>
-            </w:r>
-            <w:proofErr w:type="gramStart"/>
-            <w:r>
-              <w:t>tick</w:t>
-            </w:r>
-            <w:proofErr w:type="spellEnd"/>
-            <w:r>
-              <w:t xml:space="preserve"> }}{</w:t>
-            </w:r>
-            <w:proofErr w:type="gramEnd"/>
-            <w:r>
-              <w:t xml:space="preserve">% </w:t>
-            </w:r>
-            <w:proofErr w:type="spellStart"/>
-            <w:r>
-              <w:t>endfor</w:t>
-            </w:r>
-            <w:proofErr w:type="spellEnd"/>
-            <w:r>
-              <w:t xml:space="preserve"> %}</w:t>
+            <w:r>
+              <w:t>{{ c.room_improve_tick }}{% endfor %}</w:t>
             </w:r>
           </w:p>
         </w:tc>
@@ -2751,35 +2482,7 @@
         <w:rPr>
           <w:color w:val="000000"/>
         </w:rPr>
-        <w:t xml:space="preserve">Colour: Observe the </w:t>
-      </w:r>
-      <w:proofErr w:type="spellStart"/>
-      <w:r>
-        <w:rPr>
-          <w:color w:val="000000"/>
-        </w:rPr>
-        <w:t>colors</w:t>
-      </w:r>
-      <w:proofErr w:type="spellEnd"/>
-      <w:r>
-        <w:rPr>
-          <w:color w:val="000000"/>
-        </w:rPr>
-        <w:t xml:space="preserve"> used. Look for any patterns in </w:t>
-      </w:r>
-      <w:proofErr w:type="spellStart"/>
-      <w:r>
-        <w:rPr>
-          <w:color w:val="000000"/>
-        </w:rPr>
-        <w:t>color</w:t>
-      </w:r>
-      <w:proofErr w:type="spellEnd"/>
-      <w:r>
-        <w:rPr>
-          <w:color w:val="000000"/>
-        </w:rPr>
-        <w:t xml:space="preserve"> changes or sequences.</w:t>
+        <w:t>Colour: Observe the colors used. Look for any patterns in color changes or sequences.</w:t>
       </w:r>
     </w:p>
     <w:p>
@@ -2863,21 +2566,7 @@
         <w:rPr>
           <w:color w:val="000000"/>
         </w:rPr>
-        <w:t>Practice Visualizing Patterns: Regularly practice identifying patterns (</w:t>
-      </w:r>
-      <w:proofErr w:type="spellStart"/>
-      <w:r>
-        <w:rPr>
-          <w:color w:val="000000"/>
-        </w:rPr>
-        <w:t>ie</w:t>
-      </w:r>
-      <w:proofErr w:type="spellEnd"/>
-      <w:r>
-        <w:rPr>
-          <w:color w:val="000000"/>
-        </w:rPr>
-        <w:t xml:space="preserve"> making sure homework and weekly booklets are done and done properly)</w:t>
+        <w:t>Practice Visualizing Patterns: Regularly practice identifying patterns (ie making sure homework and weekly booklets are done and done properly)</w:t>
       </w:r>
     </w:p>
     <w:p>
@@ -2919,21 +2608,7 @@
         <w:rPr>
           <w:color w:val="000000"/>
         </w:rPr>
-        <w:t xml:space="preserve">Keep track of patterns you </w:t>
-      </w:r>
-      <w:proofErr w:type="gramStart"/>
-      <w:r>
-        <w:rPr>
-          <w:color w:val="000000"/>
-        </w:rPr>
-        <w:t>weren’t able to</w:t>
-      </w:r>
-      <w:proofErr w:type="gramEnd"/>
-      <w:r>
-        <w:rPr>
-          <w:color w:val="000000"/>
-        </w:rPr>
-        <w:t xml:space="preserve"> figure out by yourself -&gt; Write them down and look through them regularly to keep familiar with these patterns</w:t>
+        <w:t>Keep track of patterns you weren’t able to figure out by yourself -&gt; Write them down and look through them regularly to keep familiar with these patterns</w:t>
       </w:r>
     </w:p>
     <w:p>
@@ -3086,23 +2761,7 @@
         <w:t xml:space="preserve">Leaving Questions Blank: </w:t>
       </w:r>
       <w:r>
-        <w:t xml:space="preserve">Students are leaving a lot of marks on the table by not attempting </w:t>
-      </w:r>
-      <w:proofErr w:type="gramStart"/>
-      <w:r>
-        <w:t>all of</w:t>
-      </w:r>
-      <w:proofErr w:type="gramEnd"/>
-      <w:r>
-        <w:t xml:space="preserve"> the questions. Even if they don’t have enough time to </w:t>
-      </w:r>
-      <w:proofErr w:type="gramStart"/>
-      <w:r>
-        <w:t>actually attempt</w:t>
-      </w:r>
-      <w:proofErr w:type="gramEnd"/>
-      <w:r>
-        <w:t xml:space="preserve"> each question, as soon as they hear that there is 1 minute left, they should guess the questions they didn’t finish, so they at least have a 25% chance of getting it right.</w:t>
+        <w:t>Students are leaving a lot of marks on the table by not attempting all of the questions. Even if they don’t have enough time to actually attempt each question, as soon as they hear that there is 1 minute left, they should guess the questions they didn’t finish, so they at least have a 25% chance of getting it right.</w:t>
       </w:r>
     </w:p>
     <w:p>
@@ -3125,15 +2784,7 @@
         <w:t xml:space="preserve">Spending too long on Questions: </w:t>
       </w:r>
       <w:r>
-        <w:t xml:space="preserve">Students usually have 1 minute or less per question type, they should keep a mental clock on their head so when they are spending too long on a question, they should either guess it or make a note of it to come back to it later and move on. They do not have enough time to thoroughly finish every question. </w:t>
-      </w:r>
-      <w:proofErr w:type="gramStart"/>
-      <w:r>
-        <w:t>It is clear that students</w:t>
-      </w:r>
-      <w:proofErr w:type="gramEnd"/>
-      <w:r>
-        <w:t xml:space="preserve"> need more practice under timed conditions so that they develop the mental timing.</w:t>
+        <w:t>Students usually have 1 minute or less per question type, they should keep a mental clock on their head so when they are spending too long on a question, they should either guess it or make a note of it to come back to it later and move on. They do not have enough time to thoroughly finish every question. It is clear that students need more practice under timed conditions so that they develop the mental timing.</w:t>
       </w:r>
     </w:p>
     <w:p>
@@ -3234,15 +2885,7 @@
         <w:t>off</w:t>
       </w:r>
       <w:r>
-        <w:t xml:space="preserve"> the oak tree </w:t>
-      </w:r>
-      <w:proofErr w:type="spellStart"/>
-      <w:r>
-        <w:t>tree</w:t>
-      </w:r>
-      <w:proofErr w:type="spellEnd"/>
-      <w:r>
-        <w:t xml:space="preserve">, </w:t>
+        <w:t xml:space="preserve"> the oak tree tree, </w:t>
       </w:r>
       <w:r>
         <w:rPr>
@@ -3349,15 +2992,7 @@
         <w:t>Review and Practice</w:t>
       </w:r>
       <w:r>
-        <w:t xml:space="preserve">: Go through the areas marked for improvement in this </w:t>
-      </w:r>
-      <w:proofErr w:type="gramStart"/>
-      <w:r>
-        <w:t>report, and</w:t>
-      </w:r>
-      <w:proofErr w:type="gramEnd"/>
-      <w:r>
-        <w:t xml:space="preserve"> review the related topics. We will provide additional exercises and homework focused on these areas in the coming weeks.</w:t>
+        <w:t>: Go through the areas marked for improvement in this report, and review the related topics. We will provide additional exercises and homework focused on these areas in the coming weeks.</w:t>
       </w:r>
     </w:p>
     <w:p>
@@ -3426,15 +3061,7 @@
         </w:r>
       </w:hyperlink>
       <w:r>
-        <w:t xml:space="preserve">. The platform gives instant </w:t>
-      </w:r>
-      <w:proofErr w:type="gramStart"/>
-      <w:r>
-        <w:t>feedback,</w:t>
-      </w:r>
-      <w:proofErr w:type="gramEnd"/>
-      <w:r>
-        <w:t xml:space="preserve"> tracks </w:t>
+        <w:t xml:space="preserve">. The platform gives instant feedback, tracks </w:t>
       </w:r>
       <w:r>
         <w:t>progress and</w:t>
@@ -3478,15 +3105,7 @@
         <w:t>mock</w:t>
       </w:r>
       <w:r>
-        <w:t xml:space="preserve"> exam, and there is still of time before the real ASET: under 3 months for Year 5s, and 14 months for Year 4s. Even if your child didn’t score as hoped, it’s not too late. With the right guidance and effort, they can absolutely work towards </w:t>
-      </w:r>
-      <w:proofErr w:type="gramStart"/>
-      <w:r>
-        <w:t>gaining entry into</w:t>
-      </w:r>
-      <w:proofErr w:type="gramEnd"/>
-      <w:r>
-        <w:t xml:space="preserve"> top GATE schools.</w:t>
+        <w:t xml:space="preserve"> exam, and there is still of time before the real ASET: under 3 months for Year 5s, and 14 months for Year 4s. Even if your child didn’t score as hoped, it’s not too late. With the right guidance and effort, they can absolutely work towards gaining entry into top GATE schools.</w:t>
       </w:r>
     </w:p>
     <w:p/>
@@ -3596,29 +3215,8 @@
       </w:pPr>
     </w:p>
     <w:p>
-      <w:proofErr w:type="gramStart"/>
-      <w:r>
-        <w:t xml:space="preserve">{{ </w:t>
-      </w:r>
-      <w:proofErr w:type="spellStart"/>
-      <w:r>
-        <w:t>graph</w:t>
-      </w:r>
-      <w:proofErr w:type="gramEnd"/>
-      <w:r>
-        <w:t>_</w:t>
-      </w:r>
-      <w:proofErr w:type="gramStart"/>
-      <w:r>
-        <w:t>image</w:t>
-      </w:r>
-      <w:proofErr w:type="spellEnd"/>
-      <w:r>
-        <w:t xml:space="preserve"> }</w:t>
-      </w:r>
-      <w:proofErr w:type="gramEnd"/>
-      <w:r>
-        <w:t>}</w:t>
+      <w:r>
+        <w:t>{{ graph_image }}</w:t>
       </w:r>
     </w:p>
     <w:sectPr>
@@ -5211,6 +4809,7 @@
   <w:style w:type="character" w:default="1" w:styleId="DefaultParagraphFont">
     <w:name w:val="Default Paragraph Font"/>
     <w:uiPriority w:val="1"/>
+    <w:semiHidden/>
     <w:unhideWhenUsed/>
   </w:style>
   <w:style w:type="table" w:default="1" w:styleId="TableNormal">

</xml_diff>

<commit_message>
feat: Update report generation to include question numbers and enhance concept mapping
</commit_message>
<xml_diff>
--- a/config/report_template.docx
+++ b/config/report_template.docx
@@ -16,12 +16,53 @@
         </w:rPr>
         <w:t xml:space="preserve">ASET Performance Report for </w:t>
       </w:r>
+      <w:proofErr w:type="gramStart"/>
       <w:r>
         <w:rPr>
           <w:b/>
           <w:bCs/>
         </w:rPr>
-        <w:t>{{ student_name }}</w:t>
+        <w:t xml:space="preserve">{{ </w:t>
+      </w:r>
+      <w:proofErr w:type="spellStart"/>
+      <w:r>
+        <w:rPr>
+          <w:b/>
+          <w:bCs/>
+        </w:rPr>
+        <w:t>student</w:t>
+      </w:r>
+      <w:proofErr w:type="gramEnd"/>
+      <w:r>
+        <w:rPr>
+          <w:b/>
+          <w:bCs/>
+        </w:rPr>
+        <w:t>_</w:t>
+      </w:r>
+      <w:proofErr w:type="gramStart"/>
+      <w:r>
+        <w:rPr>
+          <w:b/>
+          <w:bCs/>
+        </w:rPr>
+        <w:t>name</w:t>
+      </w:r>
+      <w:proofErr w:type="spellEnd"/>
+      <w:r>
+        <w:rPr>
+          <w:b/>
+          <w:bCs/>
+        </w:rPr>
+        <w:t xml:space="preserve"> }</w:t>
+      </w:r>
+      <w:proofErr w:type="gramEnd"/>
+      <w:r>
+        <w:rPr>
+          <w:b/>
+          <w:bCs/>
+        </w:rPr>
+        <w:t>}</w:t>
       </w:r>
     </w:p>
     <w:p>
@@ -978,7 +1019,21 @@
         <w:rPr>
           <w:color w:val="000000"/>
         </w:rPr>
-        <w:t>Your child’s Total Standard Score (TSS) which is the sum total of the four individual standard scores.</w:t>
+        <w:t xml:space="preserve">Your child’s Total Standard Score (TSS) which is the </w:t>
+      </w:r>
+      <w:proofErr w:type="gramStart"/>
+      <w:r>
+        <w:rPr>
+          <w:color w:val="000000"/>
+        </w:rPr>
+        <w:t>sum total</w:t>
+      </w:r>
+      <w:proofErr w:type="gramEnd"/>
+      <w:r>
+        <w:rPr>
+          <w:color w:val="000000"/>
+        </w:rPr>
+        <w:t xml:space="preserve"> of the four individual standard scores.</w:t>
       </w:r>
     </w:p>
     <w:p/>
@@ -1090,8 +1145,21 @@
             <w:tcW w:w="2682" w:type="dxa"/>
           </w:tcPr>
           <w:p>
-            <w:r>
-              <w:t>{{ reading_score }}</w:t>
+            <w:proofErr w:type="gramStart"/>
+            <w:r>
+              <w:t xml:space="preserve">{{ </w:t>
+            </w:r>
+            <w:proofErr w:type="spellStart"/>
+            <w:r>
+              <w:t>reading</w:t>
+            </w:r>
+            <w:proofErr w:type="gramEnd"/>
+            <w:r>
+              <w:t>_score</w:t>
+            </w:r>
+            <w:proofErr w:type="spellEnd"/>
+            <w:r>
+              <w:t xml:space="preserve"> }}</w:t>
             </w:r>
           </w:p>
         </w:tc>
@@ -1135,8 +1203,21 @@
             <w:tcW w:w="2682" w:type="dxa"/>
           </w:tcPr>
           <w:p>
-            <w:r>
-              <w:t>{{ writing_score }}</w:t>
+            <w:proofErr w:type="gramStart"/>
+            <w:r>
+              <w:t xml:space="preserve">{{ </w:t>
+            </w:r>
+            <w:proofErr w:type="spellStart"/>
+            <w:r>
+              <w:t>writing</w:t>
+            </w:r>
+            <w:proofErr w:type="gramEnd"/>
+            <w:r>
+              <w:t>_score</w:t>
+            </w:r>
+            <w:proofErr w:type="spellEnd"/>
+            <w:r>
+              <w:t xml:space="preserve"> }}</w:t>
             </w:r>
           </w:p>
         </w:tc>
@@ -1180,8 +1261,21 @@
             <w:tcW w:w="2682" w:type="dxa"/>
           </w:tcPr>
           <w:p>
-            <w:r>
-              <w:t>{{ qr_score }}</w:t>
+            <w:proofErr w:type="gramStart"/>
+            <w:r>
+              <w:t xml:space="preserve">{{ </w:t>
+            </w:r>
+            <w:proofErr w:type="spellStart"/>
+            <w:r>
+              <w:t>qr</w:t>
+            </w:r>
+            <w:proofErr w:type="gramEnd"/>
+            <w:r>
+              <w:t>_score</w:t>
+            </w:r>
+            <w:proofErr w:type="spellEnd"/>
+            <w:r>
+              <w:t xml:space="preserve"> }}</w:t>
             </w:r>
           </w:p>
         </w:tc>
@@ -1225,8 +1319,21 @@
             <w:tcW w:w="2682" w:type="dxa"/>
           </w:tcPr>
           <w:p>
-            <w:r>
-              <w:t>{{ ar_score }}</w:t>
+            <w:proofErr w:type="gramStart"/>
+            <w:r>
+              <w:t xml:space="preserve">{{ </w:t>
+            </w:r>
+            <w:proofErr w:type="spellStart"/>
+            <w:r>
+              <w:t>ar</w:t>
+            </w:r>
+            <w:proofErr w:type="gramEnd"/>
+            <w:r>
+              <w:t>_score</w:t>
+            </w:r>
+            <w:proofErr w:type="spellEnd"/>
+            <w:r>
+              <w:t xml:space="preserve"> }}</w:t>
             </w:r>
           </w:p>
         </w:tc>
@@ -1270,8 +1377,21 @@
             <w:tcW w:w="2682" w:type="dxa"/>
           </w:tcPr>
           <w:p>
-            <w:r>
-              <w:t>{{ total_score }}</w:t>
+            <w:proofErr w:type="gramStart"/>
+            <w:r>
+              <w:t xml:space="preserve">{{ </w:t>
+            </w:r>
+            <w:proofErr w:type="spellStart"/>
+            <w:r>
+              <w:t>total</w:t>
+            </w:r>
+            <w:proofErr w:type="gramEnd"/>
+            <w:r>
+              <w:t>_score</w:t>
+            </w:r>
+            <w:proofErr w:type="spellEnd"/>
+            <w:r>
+              <w:t xml:space="preserve"> }}</w:t>
             </w:r>
           </w:p>
         </w:tc>
@@ -1430,8 +1550,13 @@
             <w:tcW w:w="4257" w:type="dxa"/>
           </w:tcPr>
           <w:p>
-            <w:r>
-              <w:t>Harrisdale SHS</w:t>
+            <w:proofErr w:type="spellStart"/>
+            <w:r>
+              <w:t>Harrisdale</w:t>
+            </w:r>
+            <w:proofErr w:type="spellEnd"/>
+            <w:r>
+              <w:t xml:space="preserve"> SHS</w:t>
             </w:r>
           </w:p>
         </w:tc>
@@ -1734,6 +1859,7 @@
       <w:tblPr>
         <w:tblStyle w:val="af9"/>
         <w:tblW w:w="9025" w:type="dxa"/>
+        <w:jc w:val="center"/>
         <w:tblBorders>
           <w:top w:val="single" w:sz="8" w:space="0" w:color="000000"/>
           <w:left w:val="single" w:sz="8" w:space="0" w:color="000000"/>
@@ -1746,14 +1872,15 @@
         <w:tblLook w:val="0600" w:firstRow="0" w:lastRow="0" w:firstColumn="0" w:lastColumn="0" w:noHBand="1" w:noVBand="1"/>
       </w:tblPr>
       <w:tblGrid>
-        <w:gridCol w:w="3561"/>
-        <w:gridCol w:w="1927"/>
-        <w:gridCol w:w="1152"/>
-        <w:gridCol w:w="2385"/>
+        <w:gridCol w:w="2257"/>
+        <w:gridCol w:w="2256"/>
+        <w:gridCol w:w="2256"/>
+        <w:gridCol w:w="2256"/>
       </w:tblGrid>
       <w:tr>
         <w:trPr>
-          <w:trHeight w:val="770"/>
+          <w:trHeight w:val="20"/>
+          <w:jc w:val="center"/>
         </w:trPr>
         <w:tc>
           <w:tcPr>
@@ -1786,7 +1913,7 @@
         </w:tc>
         <w:tc>
           <w:tcPr>
-            <w:tcW w:w="1927" w:type="dxa"/>
+            <w:tcW w:w="3561" w:type="dxa"/>
             <w:tcBorders>
               <w:top w:val="single" w:sz="8" w:space="0" w:color="000000"/>
               <w:left w:val="single" w:sz="8" w:space="0" w:color="000000"/>
@@ -1815,7 +1942,7 @@
         </w:tc>
         <w:tc>
           <w:tcPr>
-            <w:tcW w:w="1152" w:type="dxa"/>
+            <w:tcW w:w="3561" w:type="dxa"/>
             <w:tcBorders>
               <w:top w:val="single" w:sz="8" w:space="0" w:color="000000"/>
               <w:left w:val="single" w:sz="8" w:space="0" w:color="000000"/>
@@ -1844,7 +1971,7 @@
         </w:tc>
         <w:tc>
           <w:tcPr>
-            <w:tcW w:w="2385" w:type="dxa"/>
+            <w:tcW w:w="3561" w:type="dxa"/>
             <w:tcBorders>
               <w:top w:val="single" w:sz="8" w:space="0" w:color="000000"/>
               <w:left w:val="single" w:sz="8" w:space="0" w:color="000000"/>
@@ -1874,7 +2001,8 @@
       </w:tr>
       <w:tr>
         <w:trPr>
-          <w:trHeight w:val="500"/>
+          <w:trHeight w:val="20"/>
+          <w:jc w:val="center"/>
         </w:trPr>
         <w:tc>
           <w:tcPr>
@@ -1894,13 +2022,13 @@
           </w:tcPr>
           <w:p>
             <w:r>
-              <w:t>{% for c in rc_concepts %}{{ c.name }}</w:t>
-            </w:r>
-          </w:p>
-        </w:tc>
-        <w:tc>
-          <w:tcPr>
-            <w:tcW w:w="1927" w:type="dxa"/>
+              <w:t>Understanding main ideas</w:t>
+            </w:r>
+          </w:p>
+        </w:tc>
+        <w:tc>
+          <w:tcPr>
+            <w:tcW w:w="3561" w:type="dxa"/>
             <w:tcBorders>
               <w:top w:val="single" w:sz="8" w:space="0" w:color="000000"/>
               <w:left w:val="single" w:sz="8" w:space="0" w:color="000000"/>
@@ -1915,14 +2043,43 @@
             </w:tcMar>
           </w:tcPr>
           <w:p>
-            <w:r>
-              <w:t>{{ c.question_numbers }}</w:t>
-            </w:r>
-          </w:p>
-        </w:tc>
-        <w:tc>
-          <w:tcPr>
-            <w:tcW w:w="1152" w:type="dxa"/>
+            <w:proofErr w:type="gramStart"/>
+            <w:r>
+              <w:t xml:space="preserve">{{ </w:t>
+            </w:r>
+            <w:proofErr w:type="spellStart"/>
+            <w:r>
+              <w:t>rc</w:t>
+            </w:r>
+            <w:proofErr w:type="gramEnd"/>
+            <w:r>
+              <w:t>.</w:t>
+            </w:r>
+            <w:proofErr w:type="gramStart"/>
+            <w:r>
+              <w:t>concepts</w:t>
+            </w:r>
+            <w:proofErr w:type="spellEnd"/>
+            <w:r>
+              <w:t>[</w:t>
+            </w:r>
+            <w:proofErr w:type="gramEnd"/>
+            <w:r>
+              <w:t>0</w:t>
+            </w:r>
+            <w:proofErr w:type="gramStart"/>
+            <w:r>
+              <w:t>].questions</w:t>
+            </w:r>
+            <w:proofErr w:type="gramEnd"/>
+            <w:r>
+              <w:t xml:space="preserve"> }}</w:t>
+            </w:r>
+          </w:p>
+        </w:tc>
+        <w:tc>
+          <w:tcPr>
+            <w:tcW w:w="3561" w:type="dxa"/>
             <w:tcBorders>
               <w:top w:val="single" w:sz="8" w:space="0" w:color="000000"/>
               <w:left w:val="single" w:sz="8" w:space="0" w:color="000000"/>
@@ -1940,14 +2097,51 @@
             <w:pPr>
               <w:jc w:val="center"/>
             </w:pPr>
-            <w:r>
-              <w:t>{{ c.done_well_tick }}</w:t>
-            </w:r>
-          </w:p>
-        </w:tc>
-        <w:tc>
-          <w:tcPr>
-            <w:tcW w:w="2385" w:type="dxa"/>
+            <w:proofErr w:type="gramStart"/>
+            <w:r>
+              <w:t xml:space="preserve">{{ </w:t>
+            </w:r>
+            <w:proofErr w:type="spellStart"/>
+            <w:r>
+              <w:t>rc</w:t>
+            </w:r>
+            <w:proofErr w:type="gramEnd"/>
+            <w:r>
+              <w:t>.</w:t>
+            </w:r>
+            <w:proofErr w:type="gramStart"/>
+            <w:r>
+              <w:t>concepts</w:t>
+            </w:r>
+            <w:proofErr w:type="spellEnd"/>
+            <w:r>
+              <w:t>[</w:t>
+            </w:r>
+            <w:proofErr w:type="gramEnd"/>
+            <w:r>
+              <w:t>0</w:t>
+            </w:r>
+            <w:proofErr w:type="gramStart"/>
+            <w:r>
+              <w:t>].</w:t>
+            </w:r>
+            <w:proofErr w:type="spellStart"/>
+            <w:r>
+              <w:t>done</w:t>
+            </w:r>
+            <w:proofErr w:type="gramEnd"/>
+            <w:r>
+              <w:t>_well</w:t>
+            </w:r>
+            <w:proofErr w:type="spellEnd"/>
+            <w:r>
+              <w:t xml:space="preserve"> }}</w:t>
+            </w:r>
+          </w:p>
+        </w:tc>
+        <w:tc>
+          <w:tcPr>
+            <w:tcW w:w="3561" w:type="dxa"/>
             <w:tcBorders>
               <w:top w:val="single" w:sz="8" w:space="0" w:color="000000"/>
               <w:left w:val="single" w:sz="8" w:space="0" w:color="000000"/>
@@ -1965,8 +2159,1402 @@
             <w:pPr>
               <w:jc w:val="center"/>
             </w:pPr>
-            <w:r>
-              <w:t>{{ c.room_improve_tick }}{% endfor %}</w:t>
+            <w:proofErr w:type="gramStart"/>
+            <w:r>
+              <w:t xml:space="preserve">{{ </w:t>
+            </w:r>
+            <w:proofErr w:type="spellStart"/>
+            <w:r>
+              <w:t>rc</w:t>
+            </w:r>
+            <w:proofErr w:type="gramEnd"/>
+            <w:r>
+              <w:t>.</w:t>
+            </w:r>
+            <w:proofErr w:type="gramStart"/>
+            <w:r>
+              <w:t>concepts</w:t>
+            </w:r>
+            <w:proofErr w:type="spellEnd"/>
+            <w:r>
+              <w:t>[</w:t>
+            </w:r>
+            <w:proofErr w:type="gramEnd"/>
+            <w:r>
+              <w:t>0</w:t>
+            </w:r>
+            <w:proofErr w:type="gramStart"/>
+            <w:r>
+              <w:t>].improve</w:t>
+            </w:r>
+            <w:proofErr w:type="gramEnd"/>
+            <w:r>
+              <w:t xml:space="preserve"> }}</w:t>
+            </w:r>
+          </w:p>
+        </w:tc>
+      </w:tr>
+      <w:tr>
+        <w:trPr>
+          <w:trHeight w:val="20"/>
+          <w:jc w:val="center"/>
+        </w:trPr>
+        <w:tc>
+          <w:tcPr>
+            <w:tcW w:w="3561" w:type="dxa"/>
+            <w:tcBorders>
+              <w:top w:val="single" w:sz="8" w:space="0" w:color="000000"/>
+              <w:left w:val="single" w:sz="8" w:space="0" w:color="000000"/>
+              <w:bottom w:val="single" w:sz="8" w:space="0" w:color="000000"/>
+              <w:right w:val="single" w:sz="8" w:space="0" w:color="000000"/>
+            </w:tcBorders>
+            <w:tcMar>
+              <w:top w:w="100" w:type="dxa"/>
+              <w:left w:w="100" w:type="dxa"/>
+              <w:bottom w:w="100" w:type="dxa"/>
+              <w:right w:w="100" w:type="dxa"/>
+            </w:tcMar>
+          </w:tcPr>
+          <w:p>
+            <w:r>
+              <w:t>Inference and deduction</w:t>
+            </w:r>
+          </w:p>
+        </w:tc>
+        <w:tc>
+          <w:tcPr>
+            <w:tcW w:w="3561" w:type="dxa"/>
+            <w:tcBorders>
+              <w:top w:val="single" w:sz="8" w:space="0" w:color="000000"/>
+              <w:left w:val="single" w:sz="8" w:space="0" w:color="000000"/>
+              <w:bottom w:val="single" w:sz="8" w:space="0" w:color="000000"/>
+              <w:right w:val="single" w:sz="8" w:space="0" w:color="000000"/>
+            </w:tcBorders>
+            <w:tcMar>
+              <w:top w:w="100" w:type="dxa"/>
+              <w:left w:w="100" w:type="dxa"/>
+              <w:bottom w:w="100" w:type="dxa"/>
+              <w:right w:w="100" w:type="dxa"/>
+            </w:tcMar>
+          </w:tcPr>
+          <w:p>
+            <w:proofErr w:type="gramStart"/>
+            <w:r>
+              <w:t xml:space="preserve">{{ </w:t>
+            </w:r>
+            <w:proofErr w:type="spellStart"/>
+            <w:r>
+              <w:t>rc</w:t>
+            </w:r>
+            <w:proofErr w:type="gramEnd"/>
+            <w:r>
+              <w:t>.</w:t>
+            </w:r>
+            <w:proofErr w:type="gramStart"/>
+            <w:r>
+              <w:t>concepts</w:t>
+            </w:r>
+            <w:proofErr w:type="spellEnd"/>
+            <w:r>
+              <w:t>[</w:t>
+            </w:r>
+            <w:proofErr w:type="gramEnd"/>
+            <w:r>
+              <w:t>1</w:t>
+            </w:r>
+            <w:proofErr w:type="gramStart"/>
+            <w:r>
+              <w:t>].questions</w:t>
+            </w:r>
+            <w:proofErr w:type="gramEnd"/>
+            <w:r>
+              <w:t xml:space="preserve"> }}</w:t>
+            </w:r>
+          </w:p>
+        </w:tc>
+        <w:tc>
+          <w:tcPr>
+            <w:tcW w:w="3561" w:type="dxa"/>
+            <w:tcBorders>
+              <w:top w:val="single" w:sz="8" w:space="0" w:color="000000"/>
+              <w:left w:val="single" w:sz="8" w:space="0" w:color="000000"/>
+              <w:bottom w:val="single" w:sz="8" w:space="0" w:color="000000"/>
+              <w:right w:val="single" w:sz="8" w:space="0" w:color="000000"/>
+            </w:tcBorders>
+            <w:tcMar>
+              <w:top w:w="100" w:type="dxa"/>
+              <w:left w:w="100" w:type="dxa"/>
+              <w:bottom w:w="100" w:type="dxa"/>
+              <w:right w:w="100" w:type="dxa"/>
+            </w:tcMar>
+          </w:tcPr>
+          <w:p>
+            <w:pPr>
+              <w:jc w:val="center"/>
+            </w:pPr>
+            <w:proofErr w:type="gramStart"/>
+            <w:r>
+              <w:t xml:space="preserve">{{ </w:t>
+            </w:r>
+            <w:proofErr w:type="spellStart"/>
+            <w:r>
+              <w:t>rc</w:t>
+            </w:r>
+            <w:proofErr w:type="gramEnd"/>
+            <w:r>
+              <w:t>.</w:t>
+            </w:r>
+            <w:proofErr w:type="gramStart"/>
+            <w:r>
+              <w:t>concepts</w:t>
+            </w:r>
+            <w:proofErr w:type="spellEnd"/>
+            <w:r>
+              <w:t>[</w:t>
+            </w:r>
+            <w:proofErr w:type="gramEnd"/>
+            <w:r>
+              <w:t>1</w:t>
+            </w:r>
+            <w:proofErr w:type="gramStart"/>
+            <w:r>
+              <w:t>].</w:t>
+            </w:r>
+            <w:proofErr w:type="spellStart"/>
+            <w:r>
+              <w:t>done</w:t>
+            </w:r>
+            <w:proofErr w:type="gramEnd"/>
+            <w:r>
+              <w:t>_well</w:t>
+            </w:r>
+            <w:proofErr w:type="spellEnd"/>
+            <w:r>
+              <w:t xml:space="preserve"> }}</w:t>
+            </w:r>
+          </w:p>
+        </w:tc>
+        <w:tc>
+          <w:tcPr>
+            <w:tcW w:w="3561" w:type="dxa"/>
+            <w:tcBorders>
+              <w:top w:val="single" w:sz="8" w:space="0" w:color="000000"/>
+              <w:left w:val="single" w:sz="8" w:space="0" w:color="000000"/>
+              <w:bottom w:val="single" w:sz="8" w:space="0" w:color="000000"/>
+              <w:right w:val="single" w:sz="8" w:space="0" w:color="000000"/>
+            </w:tcBorders>
+            <w:tcMar>
+              <w:top w:w="100" w:type="dxa"/>
+              <w:left w:w="100" w:type="dxa"/>
+              <w:bottom w:w="100" w:type="dxa"/>
+              <w:right w:w="100" w:type="dxa"/>
+            </w:tcMar>
+          </w:tcPr>
+          <w:p>
+            <w:pPr>
+              <w:jc w:val="center"/>
+            </w:pPr>
+            <w:proofErr w:type="gramStart"/>
+            <w:r>
+              <w:t xml:space="preserve">{{ </w:t>
+            </w:r>
+            <w:proofErr w:type="spellStart"/>
+            <w:r>
+              <w:t>rc</w:t>
+            </w:r>
+            <w:proofErr w:type="gramEnd"/>
+            <w:r>
+              <w:t>.</w:t>
+            </w:r>
+            <w:proofErr w:type="gramStart"/>
+            <w:r>
+              <w:t>concepts</w:t>
+            </w:r>
+            <w:proofErr w:type="spellEnd"/>
+            <w:r>
+              <w:t>[</w:t>
+            </w:r>
+            <w:proofErr w:type="gramEnd"/>
+            <w:r>
+              <w:t>1</w:t>
+            </w:r>
+            <w:proofErr w:type="gramStart"/>
+            <w:r>
+              <w:t>].improve</w:t>
+            </w:r>
+            <w:proofErr w:type="gramEnd"/>
+            <w:r>
+              <w:t xml:space="preserve"> }}</w:t>
+            </w:r>
+          </w:p>
+        </w:tc>
+      </w:tr>
+      <w:tr>
+        <w:trPr>
+          <w:trHeight w:val="20"/>
+          <w:jc w:val="center"/>
+        </w:trPr>
+        <w:tc>
+          <w:tcPr>
+            <w:tcW w:w="3561" w:type="dxa"/>
+            <w:tcBorders>
+              <w:top w:val="single" w:sz="8" w:space="0" w:color="000000"/>
+              <w:left w:val="single" w:sz="8" w:space="0" w:color="000000"/>
+              <w:bottom w:val="single" w:sz="8" w:space="0" w:color="000000"/>
+              <w:right w:val="single" w:sz="8" w:space="0" w:color="000000"/>
+            </w:tcBorders>
+            <w:tcMar>
+              <w:top w:w="100" w:type="dxa"/>
+              <w:left w:w="100" w:type="dxa"/>
+              <w:bottom w:w="100" w:type="dxa"/>
+              <w:right w:w="100" w:type="dxa"/>
+            </w:tcMar>
+          </w:tcPr>
+          <w:p>
+            <w:r>
+              <w:t>Identifying key details</w:t>
+            </w:r>
+          </w:p>
+        </w:tc>
+        <w:tc>
+          <w:tcPr>
+            <w:tcW w:w="3561" w:type="dxa"/>
+            <w:tcBorders>
+              <w:top w:val="single" w:sz="8" w:space="0" w:color="000000"/>
+              <w:left w:val="single" w:sz="8" w:space="0" w:color="000000"/>
+              <w:bottom w:val="single" w:sz="8" w:space="0" w:color="000000"/>
+              <w:right w:val="single" w:sz="8" w:space="0" w:color="000000"/>
+            </w:tcBorders>
+            <w:tcMar>
+              <w:top w:w="100" w:type="dxa"/>
+              <w:left w:w="100" w:type="dxa"/>
+              <w:bottom w:w="100" w:type="dxa"/>
+              <w:right w:w="100" w:type="dxa"/>
+            </w:tcMar>
+          </w:tcPr>
+          <w:p>
+            <w:proofErr w:type="gramStart"/>
+            <w:r>
+              <w:t xml:space="preserve">{{ </w:t>
+            </w:r>
+            <w:proofErr w:type="spellStart"/>
+            <w:r>
+              <w:t>rc</w:t>
+            </w:r>
+            <w:proofErr w:type="gramEnd"/>
+            <w:r>
+              <w:t>.</w:t>
+            </w:r>
+            <w:proofErr w:type="gramStart"/>
+            <w:r>
+              <w:t>concepts</w:t>
+            </w:r>
+            <w:proofErr w:type="spellEnd"/>
+            <w:r>
+              <w:t>[</w:t>
+            </w:r>
+            <w:proofErr w:type="gramEnd"/>
+            <w:r>
+              <w:t>2</w:t>
+            </w:r>
+            <w:proofErr w:type="gramStart"/>
+            <w:r>
+              <w:t>].questions</w:t>
+            </w:r>
+            <w:proofErr w:type="gramEnd"/>
+            <w:r>
+              <w:t xml:space="preserve"> }}</w:t>
+            </w:r>
+          </w:p>
+        </w:tc>
+        <w:tc>
+          <w:tcPr>
+            <w:tcW w:w="3561" w:type="dxa"/>
+            <w:tcBorders>
+              <w:top w:val="single" w:sz="8" w:space="0" w:color="000000"/>
+              <w:left w:val="single" w:sz="8" w:space="0" w:color="000000"/>
+              <w:bottom w:val="single" w:sz="8" w:space="0" w:color="000000"/>
+              <w:right w:val="single" w:sz="8" w:space="0" w:color="000000"/>
+            </w:tcBorders>
+            <w:tcMar>
+              <w:top w:w="100" w:type="dxa"/>
+              <w:left w:w="100" w:type="dxa"/>
+              <w:bottom w:w="100" w:type="dxa"/>
+              <w:right w:w="100" w:type="dxa"/>
+            </w:tcMar>
+          </w:tcPr>
+          <w:p>
+            <w:pPr>
+              <w:jc w:val="center"/>
+            </w:pPr>
+            <w:proofErr w:type="gramStart"/>
+            <w:r>
+              <w:t xml:space="preserve">{{ </w:t>
+            </w:r>
+            <w:proofErr w:type="spellStart"/>
+            <w:r>
+              <w:t>rc</w:t>
+            </w:r>
+            <w:proofErr w:type="gramEnd"/>
+            <w:r>
+              <w:t>.</w:t>
+            </w:r>
+            <w:proofErr w:type="gramStart"/>
+            <w:r>
+              <w:t>concepts</w:t>
+            </w:r>
+            <w:proofErr w:type="spellEnd"/>
+            <w:r>
+              <w:t>[</w:t>
+            </w:r>
+            <w:proofErr w:type="gramEnd"/>
+            <w:r>
+              <w:t>2</w:t>
+            </w:r>
+            <w:proofErr w:type="gramStart"/>
+            <w:r>
+              <w:t>].</w:t>
+            </w:r>
+            <w:proofErr w:type="spellStart"/>
+            <w:r>
+              <w:t>done</w:t>
+            </w:r>
+            <w:proofErr w:type="gramEnd"/>
+            <w:r>
+              <w:t>_well</w:t>
+            </w:r>
+            <w:proofErr w:type="spellEnd"/>
+            <w:r>
+              <w:t xml:space="preserve"> }}</w:t>
+            </w:r>
+          </w:p>
+        </w:tc>
+        <w:tc>
+          <w:tcPr>
+            <w:tcW w:w="3561" w:type="dxa"/>
+            <w:tcBorders>
+              <w:top w:val="single" w:sz="8" w:space="0" w:color="000000"/>
+              <w:left w:val="single" w:sz="8" w:space="0" w:color="000000"/>
+              <w:bottom w:val="single" w:sz="8" w:space="0" w:color="000000"/>
+              <w:right w:val="single" w:sz="8" w:space="0" w:color="000000"/>
+            </w:tcBorders>
+            <w:tcMar>
+              <w:top w:w="100" w:type="dxa"/>
+              <w:left w:w="100" w:type="dxa"/>
+              <w:bottom w:w="100" w:type="dxa"/>
+              <w:right w:w="100" w:type="dxa"/>
+            </w:tcMar>
+          </w:tcPr>
+          <w:p>
+            <w:pPr>
+              <w:jc w:val="center"/>
+            </w:pPr>
+            <w:proofErr w:type="gramStart"/>
+            <w:r>
+              <w:t xml:space="preserve">{{ </w:t>
+            </w:r>
+            <w:proofErr w:type="spellStart"/>
+            <w:r>
+              <w:t>rc</w:t>
+            </w:r>
+            <w:proofErr w:type="gramEnd"/>
+            <w:r>
+              <w:t>.</w:t>
+            </w:r>
+            <w:proofErr w:type="gramStart"/>
+            <w:r>
+              <w:t>concepts</w:t>
+            </w:r>
+            <w:proofErr w:type="spellEnd"/>
+            <w:r>
+              <w:t>[</w:t>
+            </w:r>
+            <w:proofErr w:type="gramEnd"/>
+            <w:r>
+              <w:t>2</w:t>
+            </w:r>
+            <w:proofErr w:type="gramStart"/>
+            <w:r>
+              <w:t>].improve</w:t>
+            </w:r>
+            <w:proofErr w:type="gramEnd"/>
+            <w:r>
+              <w:t xml:space="preserve"> }}</w:t>
+            </w:r>
+          </w:p>
+        </w:tc>
+      </w:tr>
+      <w:tr>
+        <w:trPr>
+          <w:trHeight w:val="20"/>
+          <w:jc w:val="center"/>
+        </w:trPr>
+        <w:tc>
+          <w:tcPr>
+            <w:tcW w:w="3561" w:type="dxa"/>
+            <w:tcBorders>
+              <w:top w:val="single" w:sz="8" w:space="0" w:color="000000"/>
+              <w:left w:val="single" w:sz="8" w:space="0" w:color="000000"/>
+              <w:bottom w:val="single" w:sz="8" w:space="0" w:color="000000"/>
+              <w:right w:val="single" w:sz="8" w:space="0" w:color="000000"/>
+            </w:tcBorders>
+            <w:tcMar>
+              <w:top w:w="100" w:type="dxa"/>
+              <w:left w:w="100" w:type="dxa"/>
+              <w:bottom w:w="100" w:type="dxa"/>
+              <w:right w:w="100" w:type="dxa"/>
+            </w:tcMar>
+          </w:tcPr>
+          <w:p>
+            <w:r>
+              <w:t>Vocabulary context clues</w:t>
+            </w:r>
+          </w:p>
+        </w:tc>
+        <w:tc>
+          <w:tcPr>
+            <w:tcW w:w="3561" w:type="dxa"/>
+            <w:tcBorders>
+              <w:top w:val="single" w:sz="8" w:space="0" w:color="000000"/>
+              <w:left w:val="single" w:sz="8" w:space="0" w:color="000000"/>
+              <w:bottom w:val="single" w:sz="8" w:space="0" w:color="000000"/>
+              <w:right w:val="single" w:sz="8" w:space="0" w:color="000000"/>
+            </w:tcBorders>
+            <w:tcMar>
+              <w:top w:w="100" w:type="dxa"/>
+              <w:left w:w="100" w:type="dxa"/>
+              <w:bottom w:w="100" w:type="dxa"/>
+              <w:right w:w="100" w:type="dxa"/>
+            </w:tcMar>
+          </w:tcPr>
+          <w:p>
+            <w:proofErr w:type="gramStart"/>
+            <w:r>
+              <w:t xml:space="preserve">{{ </w:t>
+            </w:r>
+            <w:proofErr w:type="spellStart"/>
+            <w:r>
+              <w:t>rc</w:t>
+            </w:r>
+            <w:proofErr w:type="gramEnd"/>
+            <w:r>
+              <w:t>.</w:t>
+            </w:r>
+            <w:proofErr w:type="gramStart"/>
+            <w:r>
+              <w:t>concepts</w:t>
+            </w:r>
+            <w:proofErr w:type="spellEnd"/>
+            <w:r>
+              <w:t>[</w:t>
+            </w:r>
+            <w:proofErr w:type="gramEnd"/>
+            <w:r>
+              <w:t>3</w:t>
+            </w:r>
+            <w:proofErr w:type="gramStart"/>
+            <w:r>
+              <w:t>].questions</w:t>
+            </w:r>
+            <w:proofErr w:type="gramEnd"/>
+            <w:r>
+              <w:t xml:space="preserve"> }}</w:t>
+            </w:r>
+          </w:p>
+        </w:tc>
+        <w:tc>
+          <w:tcPr>
+            <w:tcW w:w="3561" w:type="dxa"/>
+            <w:tcBorders>
+              <w:top w:val="single" w:sz="8" w:space="0" w:color="000000"/>
+              <w:left w:val="single" w:sz="8" w:space="0" w:color="000000"/>
+              <w:bottom w:val="single" w:sz="8" w:space="0" w:color="000000"/>
+              <w:right w:val="single" w:sz="8" w:space="0" w:color="000000"/>
+            </w:tcBorders>
+            <w:tcMar>
+              <w:top w:w="100" w:type="dxa"/>
+              <w:left w:w="100" w:type="dxa"/>
+              <w:bottom w:w="100" w:type="dxa"/>
+              <w:right w:w="100" w:type="dxa"/>
+            </w:tcMar>
+          </w:tcPr>
+          <w:p>
+            <w:pPr>
+              <w:jc w:val="center"/>
+            </w:pPr>
+            <w:proofErr w:type="gramStart"/>
+            <w:r>
+              <w:t xml:space="preserve">{{ </w:t>
+            </w:r>
+            <w:proofErr w:type="spellStart"/>
+            <w:r>
+              <w:t>rc</w:t>
+            </w:r>
+            <w:proofErr w:type="gramEnd"/>
+            <w:r>
+              <w:t>.</w:t>
+            </w:r>
+            <w:proofErr w:type="gramStart"/>
+            <w:r>
+              <w:t>concepts</w:t>
+            </w:r>
+            <w:proofErr w:type="spellEnd"/>
+            <w:r>
+              <w:t>[</w:t>
+            </w:r>
+            <w:proofErr w:type="gramEnd"/>
+            <w:r>
+              <w:t>3</w:t>
+            </w:r>
+            <w:proofErr w:type="gramStart"/>
+            <w:r>
+              <w:t>].</w:t>
+            </w:r>
+            <w:proofErr w:type="spellStart"/>
+            <w:r>
+              <w:t>done</w:t>
+            </w:r>
+            <w:proofErr w:type="gramEnd"/>
+            <w:r>
+              <w:t>_well</w:t>
+            </w:r>
+            <w:proofErr w:type="spellEnd"/>
+            <w:r>
+              <w:t xml:space="preserve"> }}</w:t>
+            </w:r>
+          </w:p>
+        </w:tc>
+        <w:tc>
+          <w:tcPr>
+            <w:tcW w:w="3561" w:type="dxa"/>
+            <w:tcBorders>
+              <w:top w:val="single" w:sz="8" w:space="0" w:color="000000"/>
+              <w:left w:val="single" w:sz="8" w:space="0" w:color="000000"/>
+              <w:bottom w:val="single" w:sz="8" w:space="0" w:color="000000"/>
+              <w:right w:val="single" w:sz="8" w:space="0" w:color="000000"/>
+            </w:tcBorders>
+            <w:tcMar>
+              <w:top w:w="100" w:type="dxa"/>
+              <w:left w:w="100" w:type="dxa"/>
+              <w:bottom w:w="100" w:type="dxa"/>
+              <w:right w:w="100" w:type="dxa"/>
+            </w:tcMar>
+          </w:tcPr>
+          <w:p>
+            <w:pPr>
+              <w:jc w:val="center"/>
+            </w:pPr>
+            <w:proofErr w:type="gramStart"/>
+            <w:r>
+              <w:t xml:space="preserve">{{ </w:t>
+            </w:r>
+            <w:proofErr w:type="spellStart"/>
+            <w:r>
+              <w:t>rc</w:t>
+            </w:r>
+            <w:proofErr w:type="gramEnd"/>
+            <w:r>
+              <w:t>.</w:t>
+            </w:r>
+            <w:proofErr w:type="gramStart"/>
+            <w:r>
+              <w:t>concepts</w:t>
+            </w:r>
+            <w:proofErr w:type="spellEnd"/>
+            <w:r>
+              <w:t>[</w:t>
+            </w:r>
+            <w:proofErr w:type="gramEnd"/>
+            <w:r>
+              <w:t>3</w:t>
+            </w:r>
+            <w:proofErr w:type="gramStart"/>
+            <w:r>
+              <w:t>].improve</w:t>
+            </w:r>
+            <w:proofErr w:type="gramEnd"/>
+            <w:r>
+              <w:t xml:space="preserve"> }}</w:t>
+            </w:r>
+          </w:p>
+        </w:tc>
+      </w:tr>
+      <w:tr>
+        <w:trPr>
+          <w:trHeight w:val="20"/>
+          <w:jc w:val="center"/>
+        </w:trPr>
+        <w:tc>
+          <w:tcPr>
+            <w:tcW w:w="3561" w:type="dxa"/>
+            <w:tcBorders>
+              <w:top w:val="single" w:sz="8" w:space="0" w:color="000000"/>
+              <w:left w:val="single" w:sz="8" w:space="0" w:color="000000"/>
+              <w:bottom w:val="single" w:sz="8" w:space="0" w:color="000000"/>
+              <w:right w:val="single" w:sz="8" w:space="0" w:color="000000"/>
+            </w:tcBorders>
+            <w:tcMar>
+              <w:top w:w="100" w:type="dxa"/>
+              <w:left w:w="100" w:type="dxa"/>
+              <w:bottom w:w="100" w:type="dxa"/>
+              <w:right w:w="100" w:type="dxa"/>
+            </w:tcMar>
+          </w:tcPr>
+          <w:p>
+            <w:r>
+              <w:t>Author’s purpose and tone</w:t>
+            </w:r>
+          </w:p>
+        </w:tc>
+        <w:tc>
+          <w:tcPr>
+            <w:tcW w:w="3561" w:type="dxa"/>
+            <w:tcBorders>
+              <w:top w:val="single" w:sz="8" w:space="0" w:color="000000"/>
+              <w:left w:val="single" w:sz="8" w:space="0" w:color="000000"/>
+              <w:bottom w:val="single" w:sz="8" w:space="0" w:color="000000"/>
+              <w:right w:val="single" w:sz="8" w:space="0" w:color="000000"/>
+            </w:tcBorders>
+            <w:tcMar>
+              <w:top w:w="100" w:type="dxa"/>
+              <w:left w:w="100" w:type="dxa"/>
+              <w:bottom w:w="100" w:type="dxa"/>
+              <w:right w:w="100" w:type="dxa"/>
+            </w:tcMar>
+          </w:tcPr>
+          <w:p>
+            <w:proofErr w:type="gramStart"/>
+            <w:r>
+              <w:t xml:space="preserve">{{ </w:t>
+            </w:r>
+            <w:proofErr w:type="spellStart"/>
+            <w:r>
+              <w:t>rc</w:t>
+            </w:r>
+            <w:proofErr w:type="gramEnd"/>
+            <w:r>
+              <w:t>.</w:t>
+            </w:r>
+            <w:proofErr w:type="gramStart"/>
+            <w:r>
+              <w:t>concepts</w:t>
+            </w:r>
+            <w:proofErr w:type="spellEnd"/>
+            <w:r>
+              <w:t>[</w:t>
+            </w:r>
+            <w:proofErr w:type="gramEnd"/>
+            <w:r>
+              <w:t>4</w:t>
+            </w:r>
+            <w:proofErr w:type="gramStart"/>
+            <w:r>
+              <w:t>].questions</w:t>
+            </w:r>
+            <w:proofErr w:type="gramEnd"/>
+            <w:r>
+              <w:t xml:space="preserve"> }}</w:t>
+            </w:r>
+          </w:p>
+        </w:tc>
+        <w:tc>
+          <w:tcPr>
+            <w:tcW w:w="3561" w:type="dxa"/>
+            <w:tcBorders>
+              <w:top w:val="single" w:sz="8" w:space="0" w:color="000000"/>
+              <w:left w:val="single" w:sz="8" w:space="0" w:color="000000"/>
+              <w:bottom w:val="single" w:sz="8" w:space="0" w:color="000000"/>
+              <w:right w:val="single" w:sz="8" w:space="0" w:color="000000"/>
+            </w:tcBorders>
+            <w:tcMar>
+              <w:top w:w="100" w:type="dxa"/>
+              <w:left w:w="100" w:type="dxa"/>
+              <w:bottom w:w="100" w:type="dxa"/>
+              <w:right w:w="100" w:type="dxa"/>
+            </w:tcMar>
+          </w:tcPr>
+          <w:p>
+            <w:pPr>
+              <w:jc w:val="right"/>
+            </w:pPr>
+            <w:proofErr w:type="gramStart"/>
+            <w:r>
+              <w:t xml:space="preserve">{{ </w:t>
+            </w:r>
+            <w:proofErr w:type="spellStart"/>
+            <w:r>
+              <w:t>rc</w:t>
+            </w:r>
+            <w:proofErr w:type="gramEnd"/>
+            <w:r>
+              <w:t>.</w:t>
+            </w:r>
+            <w:proofErr w:type="gramStart"/>
+            <w:r>
+              <w:t>concepts</w:t>
+            </w:r>
+            <w:proofErr w:type="spellEnd"/>
+            <w:r>
+              <w:t>[</w:t>
+            </w:r>
+            <w:proofErr w:type="gramEnd"/>
+            <w:r>
+              <w:t>4</w:t>
+            </w:r>
+            <w:proofErr w:type="gramStart"/>
+            <w:r>
+              <w:t>].</w:t>
+            </w:r>
+            <w:proofErr w:type="spellStart"/>
+            <w:r>
+              <w:t>done</w:t>
+            </w:r>
+            <w:proofErr w:type="gramEnd"/>
+            <w:r>
+              <w:t>_well</w:t>
+            </w:r>
+            <w:proofErr w:type="spellEnd"/>
+            <w:r>
+              <w:t xml:space="preserve"> }}</w:t>
+            </w:r>
+          </w:p>
+        </w:tc>
+        <w:tc>
+          <w:tcPr>
+            <w:tcW w:w="3561" w:type="dxa"/>
+            <w:tcBorders>
+              <w:top w:val="single" w:sz="8" w:space="0" w:color="000000"/>
+              <w:left w:val="single" w:sz="8" w:space="0" w:color="000000"/>
+              <w:bottom w:val="single" w:sz="8" w:space="0" w:color="000000"/>
+              <w:right w:val="single" w:sz="8" w:space="0" w:color="000000"/>
+            </w:tcBorders>
+            <w:tcMar>
+              <w:top w:w="100" w:type="dxa"/>
+              <w:left w:w="100" w:type="dxa"/>
+              <w:bottom w:w="100" w:type="dxa"/>
+              <w:right w:w="100" w:type="dxa"/>
+            </w:tcMar>
+          </w:tcPr>
+          <w:p>
+            <w:pPr>
+              <w:jc w:val="center"/>
+            </w:pPr>
+            <w:proofErr w:type="gramStart"/>
+            <w:r>
+              <w:t xml:space="preserve">{{ </w:t>
+            </w:r>
+            <w:proofErr w:type="spellStart"/>
+            <w:r>
+              <w:t>rc</w:t>
+            </w:r>
+            <w:proofErr w:type="gramEnd"/>
+            <w:r>
+              <w:t>.</w:t>
+            </w:r>
+            <w:proofErr w:type="gramStart"/>
+            <w:r>
+              <w:t>concepts</w:t>
+            </w:r>
+            <w:proofErr w:type="spellEnd"/>
+            <w:r>
+              <w:t>[</w:t>
+            </w:r>
+            <w:proofErr w:type="gramEnd"/>
+            <w:r>
+              <w:t>4</w:t>
+            </w:r>
+            <w:proofErr w:type="gramStart"/>
+            <w:r>
+              <w:t>].improve</w:t>
+            </w:r>
+            <w:proofErr w:type="gramEnd"/>
+            <w:r>
+              <w:t xml:space="preserve"> }}</w:t>
+            </w:r>
+          </w:p>
+        </w:tc>
+      </w:tr>
+      <w:tr>
+        <w:trPr>
+          <w:trHeight w:val="20"/>
+          <w:jc w:val="center"/>
+        </w:trPr>
+        <w:tc>
+          <w:tcPr>
+            <w:tcW w:w="3561" w:type="dxa"/>
+            <w:tcBorders>
+              <w:top w:val="single" w:sz="8" w:space="0" w:color="000000"/>
+              <w:left w:val="single" w:sz="8" w:space="0" w:color="000000"/>
+              <w:bottom w:val="single" w:sz="8" w:space="0" w:color="000000"/>
+              <w:right w:val="single" w:sz="8" w:space="0" w:color="000000"/>
+            </w:tcBorders>
+            <w:tcMar>
+              <w:top w:w="100" w:type="dxa"/>
+              <w:left w:w="100" w:type="dxa"/>
+              <w:bottom w:w="100" w:type="dxa"/>
+              <w:right w:w="100" w:type="dxa"/>
+            </w:tcMar>
+          </w:tcPr>
+          <w:p>
+            <w:r>
+              <w:t>Cause and effect relationships</w:t>
+            </w:r>
+          </w:p>
+        </w:tc>
+        <w:tc>
+          <w:tcPr>
+            <w:tcW w:w="3561" w:type="dxa"/>
+            <w:tcBorders>
+              <w:top w:val="single" w:sz="8" w:space="0" w:color="000000"/>
+              <w:left w:val="single" w:sz="8" w:space="0" w:color="000000"/>
+              <w:bottom w:val="single" w:sz="8" w:space="0" w:color="000000"/>
+              <w:right w:val="single" w:sz="8" w:space="0" w:color="000000"/>
+            </w:tcBorders>
+            <w:tcMar>
+              <w:top w:w="100" w:type="dxa"/>
+              <w:left w:w="100" w:type="dxa"/>
+              <w:bottom w:w="100" w:type="dxa"/>
+              <w:right w:w="100" w:type="dxa"/>
+            </w:tcMar>
+          </w:tcPr>
+          <w:p>
+            <w:proofErr w:type="gramStart"/>
+            <w:r>
+              <w:t xml:space="preserve">{{ </w:t>
+            </w:r>
+            <w:proofErr w:type="spellStart"/>
+            <w:r>
+              <w:t>rc</w:t>
+            </w:r>
+            <w:proofErr w:type="gramEnd"/>
+            <w:r>
+              <w:t>.</w:t>
+            </w:r>
+            <w:proofErr w:type="gramStart"/>
+            <w:r>
+              <w:t>concepts</w:t>
+            </w:r>
+            <w:proofErr w:type="spellEnd"/>
+            <w:r>
+              <w:t>[</w:t>
+            </w:r>
+            <w:proofErr w:type="gramEnd"/>
+            <w:r>
+              <w:t>5</w:t>
+            </w:r>
+            <w:proofErr w:type="gramStart"/>
+            <w:r>
+              <w:t>].questions</w:t>
+            </w:r>
+            <w:proofErr w:type="gramEnd"/>
+            <w:r>
+              <w:t xml:space="preserve"> }}</w:t>
+            </w:r>
+          </w:p>
+        </w:tc>
+        <w:tc>
+          <w:tcPr>
+            <w:tcW w:w="3561" w:type="dxa"/>
+            <w:tcBorders>
+              <w:top w:val="single" w:sz="8" w:space="0" w:color="000000"/>
+              <w:left w:val="single" w:sz="8" w:space="0" w:color="000000"/>
+              <w:bottom w:val="single" w:sz="8" w:space="0" w:color="000000"/>
+              <w:right w:val="single" w:sz="8" w:space="0" w:color="000000"/>
+            </w:tcBorders>
+            <w:tcMar>
+              <w:top w:w="100" w:type="dxa"/>
+              <w:left w:w="100" w:type="dxa"/>
+              <w:bottom w:w="100" w:type="dxa"/>
+              <w:right w:w="100" w:type="dxa"/>
+            </w:tcMar>
+          </w:tcPr>
+          <w:p>
+            <w:pPr>
+              <w:jc w:val="center"/>
+            </w:pPr>
+            <w:proofErr w:type="gramStart"/>
+            <w:r>
+              <w:t xml:space="preserve">{{ </w:t>
+            </w:r>
+            <w:proofErr w:type="spellStart"/>
+            <w:r>
+              <w:t>rc</w:t>
+            </w:r>
+            <w:proofErr w:type="gramEnd"/>
+            <w:r>
+              <w:t>.</w:t>
+            </w:r>
+            <w:proofErr w:type="gramStart"/>
+            <w:r>
+              <w:t>concepts</w:t>
+            </w:r>
+            <w:proofErr w:type="spellEnd"/>
+            <w:r>
+              <w:t>[</w:t>
+            </w:r>
+            <w:proofErr w:type="gramEnd"/>
+            <w:r>
+              <w:t>5</w:t>
+            </w:r>
+            <w:proofErr w:type="gramStart"/>
+            <w:r>
+              <w:t>].</w:t>
+            </w:r>
+            <w:proofErr w:type="spellStart"/>
+            <w:r>
+              <w:t>done</w:t>
+            </w:r>
+            <w:proofErr w:type="gramEnd"/>
+            <w:r>
+              <w:t>_well</w:t>
+            </w:r>
+            <w:proofErr w:type="spellEnd"/>
+            <w:r>
+              <w:t xml:space="preserve"> }}</w:t>
+            </w:r>
+          </w:p>
+        </w:tc>
+        <w:tc>
+          <w:tcPr>
+            <w:tcW w:w="3561" w:type="dxa"/>
+            <w:tcBorders>
+              <w:top w:val="single" w:sz="8" w:space="0" w:color="000000"/>
+              <w:left w:val="single" w:sz="8" w:space="0" w:color="000000"/>
+              <w:bottom w:val="single" w:sz="8" w:space="0" w:color="000000"/>
+              <w:right w:val="single" w:sz="8" w:space="0" w:color="000000"/>
+            </w:tcBorders>
+            <w:tcMar>
+              <w:top w:w="100" w:type="dxa"/>
+              <w:left w:w="100" w:type="dxa"/>
+              <w:bottom w:w="100" w:type="dxa"/>
+              <w:right w:w="100" w:type="dxa"/>
+            </w:tcMar>
+          </w:tcPr>
+          <w:p>
+            <w:pPr>
+              <w:jc w:val="center"/>
+            </w:pPr>
+            <w:proofErr w:type="gramStart"/>
+            <w:r>
+              <w:t xml:space="preserve">{{ </w:t>
+            </w:r>
+            <w:proofErr w:type="spellStart"/>
+            <w:r>
+              <w:t>rc</w:t>
+            </w:r>
+            <w:proofErr w:type="gramEnd"/>
+            <w:r>
+              <w:t>.</w:t>
+            </w:r>
+            <w:proofErr w:type="gramStart"/>
+            <w:r>
+              <w:t>concepts</w:t>
+            </w:r>
+            <w:proofErr w:type="spellEnd"/>
+            <w:r>
+              <w:t>[</w:t>
+            </w:r>
+            <w:proofErr w:type="gramEnd"/>
+            <w:r>
+              <w:t>5</w:t>
+            </w:r>
+            <w:proofErr w:type="gramStart"/>
+            <w:r>
+              <w:t>].improve</w:t>
+            </w:r>
+            <w:proofErr w:type="gramEnd"/>
+            <w:r>
+              <w:t xml:space="preserve"> }}</w:t>
+            </w:r>
+          </w:p>
+        </w:tc>
+      </w:tr>
+      <w:tr>
+        <w:trPr>
+          <w:trHeight w:val="20"/>
+          <w:jc w:val="center"/>
+        </w:trPr>
+        <w:tc>
+          <w:tcPr>
+            <w:tcW w:w="3561" w:type="dxa"/>
+            <w:tcBorders>
+              <w:top w:val="single" w:sz="8" w:space="0" w:color="000000"/>
+              <w:left w:val="single" w:sz="8" w:space="0" w:color="000000"/>
+              <w:bottom w:val="single" w:sz="8" w:space="0" w:color="000000"/>
+              <w:right w:val="single" w:sz="8" w:space="0" w:color="000000"/>
+            </w:tcBorders>
+            <w:tcMar>
+              <w:top w:w="100" w:type="dxa"/>
+              <w:left w:w="100" w:type="dxa"/>
+              <w:bottom w:w="100" w:type="dxa"/>
+              <w:right w:w="100" w:type="dxa"/>
+            </w:tcMar>
+          </w:tcPr>
+          <w:p>
+            <w:r>
+              <w:t>Understanding tone and attitude</w:t>
+            </w:r>
+          </w:p>
+        </w:tc>
+        <w:tc>
+          <w:tcPr>
+            <w:tcW w:w="3561" w:type="dxa"/>
+            <w:tcBorders>
+              <w:top w:val="single" w:sz="8" w:space="0" w:color="000000"/>
+              <w:left w:val="single" w:sz="8" w:space="0" w:color="000000"/>
+              <w:bottom w:val="single" w:sz="8" w:space="0" w:color="000000"/>
+              <w:right w:val="single" w:sz="8" w:space="0" w:color="000000"/>
+            </w:tcBorders>
+            <w:tcMar>
+              <w:top w:w="100" w:type="dxa"/>
+              <w:left w:w="100" w:type="dxa"/>
+              <w:bottom w:w="100" w:type="dxa"/>
+              <w:right w:w="100" w:type="dxa"/>
+            </w:tcMar>
+          </w:tcPr>
+          <w:p>
+            <w:proofErr w:type="gramStart"/>
+            <w:r>
+              <w:t xml:space="preserve">{{ </w:t>
+            </w:r>
+            <w:proofErr w:type="spellStart"/>
+            <w:r>
+              <w:t>rc</w:t>
+            </w:r>
+            <w:proofErr w:type="gramEnd"/>
+            <w:r>
+              <w:t>.</w:t>
+            </w:r>
+            <w:proofErr w:type="gramStart"/>
+            <w:r>
+              <w:t>concepts</w:t>
+            </w:r>
+            <w:proofErr w:type="spellEnd"/>
+            <w:r>
+              <w:t>[</w:t>
+            </w:r>
+            <w:proofErr w:type="gramEnd"/>
+            <w:r>
+              <w:t>6</w:t>
+            </w:r>
+            <w:proofErr w:type="gramStart"/>
+            <w:r>
+              <w:t>].questions</w:t>
+            </w:r>
+            <w:proofErr w:type="gramEnd"/>
+            <w:r>
+              <w:t xml:space="preserve"> }}</w:t>
+            </w:r>
+          </w:p>
+        </w:tc>
+        <w:tc>
+          <w:tcPr>
+            <w:tcW w:w="3561" w:type="dxa"/>
+            <w:tcBorders>
+              <w:top w:val="single" w:sz="8" w:space="0" w:color="000000"/>
+              <w:left w:val="single" w:sz="8" w:space="0" w:color="000000"/>
+              <w:bottom w:val="single" w:sz="8" w:space="0" w:color="000000"/>
+              <w:right w:val="single" w:sz="8" w:space="0" w:color="000000"/>
+            </w:tcBorders>
+            <w:tcMar>
+              <w:top w:w="100" w:type="dxa"/>
+              <w:left w:w="100" w:type="dxa"/>
+              <w:bottom w:w="100" w:type="dxa"/>
+              <w:right w:w="100" w:type="dxa"/>
+            </w:tcMar>
+          </w:tcPr>
+          <w:p>
+            <w:pPr>
+              <w:jc w:val="center"/>
+            </w:pPr>
+            <w:proofErr w:type="gramStart"/>
+            <w:r>
+              <w:t xml:space="preserve">{{ </w:t>
+            </w:r>
+            <w:proofErr w:type="spellStart"/>
+            <w:r>
+              <w:t>rc</w:t>
+            </w:r>
+            <w:proofErr w:type="gramEnd"/>
+            <w:r>
+              <w:t>.</w:t>
+            </w:r>
+            <w:proofErr w:type="gramStart"/>
+            <w:r>
+              <w:t>concepts</w:t>
+            </w:r>
+            <w:proofErr w:type="spellEnd"/>
+            <w:r>
+              <w:t>[</w:t>
+            </w:r>
+            <w:proofErr w:type="gramEnd"/>
+            <w:r>
+              <w:t>6</w:t>
+            </w:r>
+            <w:proofErr w:type="gramStart"/>
+            <w:r>
+              <w:t>].</w:t>
+            </w:r>
+            <w:proofErr w:type="spellStart"/>
+            <w:r>
+              <w:t>done</w:t>
+            </w:r>
+            <w:proofErr w:type="gramEnd"/>
+            <w:r>
+              <w:t>_well</w:t>
+            </w:r>
+            <w:proofErr w:type="spellEnd"/>
+            <w:r>
+              <w:t xml:space="preserve"> }}</w:t>
+            </w:r>
+          </w:p>
+        </w:tc>
+        <w:tc>
+          <w:tcPr>
+            <w:tcW w:w="3561" w:type="dxa"/>
+            <w:tcBorders>
+              <w:top w:val="single" w:sz="8" w:space="0" w:color="000000"/>
+              <w:left w:val="single" w:sz="8" w:space="0" w:color="000000"/>
+              <w:bottom w:val="single" w:sz="8" w:space="0" w:color="000000"/>
+              <w:right w:val="single" w:sz="8" w:space="0" w:color="000000"/>
+            </w:tcBorders>
+            <w:tcMar>
+              <w:top w:w="100" w:type="dxa"/>
+              <w:left w:w="100" w:type="dxa"/>
+              <w:bottom w:w="100" w:type="dxa"/>
+              <w:right w:w="100" w:type="dxa"/>
+            </w:tcMar>
+          </w:tcPr>
+          <w:p>
+            <w:pPr>
+              <w:jc w:val="center"/>
+            </w:pPr>
+            <w:proofErr w:type="gramStart"/>
+            <w:r>
+              <w:t xml:space="preserve">{{ </w:t>
+            </w:r>
+            <w:proofErr w:type="spellStart"/>
+            <w:r>
+              <w:t>rc</w:t>
+            </w:r>
+            <w:proofErr w:type="gramEnd"/>
+            <w:r>
+              <w:t>.</w:t>
+            </w:r>
+            <w:proofErr w:type="gramStart"/>
+            <w:r>
+              <w:t>concepts</w:t>
+            </w:r>
+            <w:proofErr w:type="spellEnd"/>
+            <w:r>
+              <w:t>[</w:t>
+            </w:r>
+            <w:proofErr w:type="gramEnd"/>
+            <w:r>
+              <w:t>6</w:t>
+            </w:r>
+            <w:proofErr w:type="gramStart"/>
+            <w:r>
+              <w:t>].improve</w:t>
+            </w:r>
+            <w:proofErr w:type="gramEnd"/>
+            <w:r>
+              <w:t xml:space="preserve"> }}</w:t>
+            </w:r>
+          </w:p>
+        </w:tc>
+      </w:tr>
+      <w:tr>
+        <w:trPr>
+          <w:trHeight w:val="20"/>
+          <w:jc w:val="center"/>
+        </w:trPr>
+        <w:tc>
+          <w:tcPr>
+            <w:tcW w:w="3561" w:type="dxa"/>
+            <w:tcBorders>
+              <w:top w:val="single" w:sz="8" w:space="0" w:color="000000"/>
+              <w:left w:val="single" w:sz="8" w:space="0" w:color="000000"/>
+              <w:bottom w:val="single" w:sz="8" w:space="0" w:color="000000"/>
+              <w:right w:val="single" w:sz="8" w:space="0" w:color="000000"/>
+            </w:tcBorders>
+            <w:tcMar>
+              <w:top w:w="100" w:type="dxa"/>
+              <w:left w:w="100" w:type="dxa"/>
+              <w:bottom w:w="100" w:type="dxa"/>
+              <w:right w:w="100" w:type="dxa"/>
+            </w:tcMar>
+          </w:tcPr>
+          <w:p>
+            <w:r>
+              <w:t xml:space="preserve">Figurative / Literary devices </w:t>
+            </w:r>
+          </w:p>
+        </w:tc>
+        <w:tc>
+          <w:tcPr>
+            <w:tcW w:w="3561" w:type="dxa"/>
+            <w:tcBorders>
+              <w:top w:val="single" w:sz="8" w:space="0" w:color="000000"/>
+              <w:left w:val="single" w:sz="8" w:space="0" w:color="000000"/>
+              <w:bottom w:val="single" w:sz="8" w:space="0" w:color="000000"/>
+              <w:right w:val="single" w:sz="8" w:space="0" w:color="000000"/>
+            </w:tcBorders>
+            <w:tcMar>
+              <w:top w:w="100" w:type="dxa"/>
+              <w:left w:w="100" w:type="dxa"/>
+              <w:bottom w:w="100" w:type="dxa"/>
+              <w:right w:w="100" w:type="dxa"/>
+            </w:tcMar>
+          </w:tcPr>
+          <w:p>
+            <w:proofErr w:type="gramStart"/>
+            <w:r>
+              <w:t xml:space="preserve">{{ </w:t>
+            </w:r>
+            <w:proofErr w:type="spellStart"/>
+            <w:r>
+              <w:t>rc</w:t>
+            </w:r>
+            <w:proofErr w:type="gramEnd"/>
+            <w:r>
+              <w:t>.</w:t>
+            </w:r>
+            <w:proofErr w:type="gramStart"/>
+            <w:r>
+              <w:t>concepts</w:t>
+            </w:r>
+            <w:proofErr w:type="spellEnd"/>
+            <w:r>
+              <w:t>[</w:t>
+            </w:r>
+            <w:proofErr w:type="gramEnd"/>
+            <w:r>
+              <w:t>7</w:t>
+            </w:r>
+            <w:proofErr w:type="gramStart"/>
+            <w:r>
+              <w:t>].questions</w:t>
+            </w:r>
+            <w:proofErr w:type="gramEnd"/>
+            <w:r>
+              <w:t xml:space="preserve"> }}</w:t>
+            </w:r>
+          </w:p>
+        </w:tc>
+        <w:tc>
+          <w:tcPr>
+            <w:tcW w:w="3561" w:type="dxa"/>
+            <w:tcBorders>
+              <w:top w:val="single" w:sz="8" w:space="0" w:color="000000"/>
+              <w:left w:val="single" w:sz="8" w:space="0" w:color="000000"/>
+              <w:bottom w:val="single" w:sz="8" w:space="0" w:color="000000"/>
+              <w:right w:val="single" w:sz="8" w:space="0" w:color="000000"/>
+            </w:tcBorders>
+            <w:tcMar>
+              <w:top w:w="100" w:type="dxa"/>
+              <w:left w:w="100" w:type="dxa"/>
+              <w:bottom w:w="100" w:type="dxa"/>
+              <w:right w:w="100" w:type="dxa"/>
+            </w:tcMar>
+          </w:tcPr>
+          <w:p>
+            <w:pPr>
+              <w:jc w:val="center"/>
+            </w:pPr>
+            <w:proofErr w:type="gramStart"/>
+            <w:r>
+              <w:t xml:space="preserve">{{ </w:t>
+            </w:r>
+            <w:proofErr w:type="spellStart"/>
+            <w:r>
+              <w:t>rc</w:t>
+            </w:r>
+            <w:proofErr w:type="gramEnd"/>
+            <w:r>
+              <w:t>.</w:t>
+            </w:r>
+            <w:proofErr w:type="gramStart"/>
+            <w:r>
+              <w:t>concepts</w:t>
+            </w:r>
+            <w:proofErr w:type="spellEnd"/>
+            <w:r>
+              <w:t>[</w:t>
+            </w:r>
+            <w:proofErr w:type="gramEnd"/>
+            <w:r>
+              <w:t>7</w:t>
+            </w:r>
+            <w:proofErr w:type="gramStart"/>
+            <w:r>
+              <w:t>].</w:t>
+            </w:r>
+            <w:proofErr w:type="spellStart"/>
+            <w:r>
+              <w:t>done</w:t>
+            </w:r>
+            <w:proofErr w:type="gramEnd"/>
+            <w:r>
+              <w:t>_well</w:t>
+            </w:r>
+            <w:proofErr w:type="spellEnd"/>
+            <w:r>
+              <w:t xml:space="preserve"> }}</w:t>
+            </w:r>
+          </w:p>
+        </w:tc>
+        <w:tc>
+          <w:tcPr>
+            <w:tcW w:w="3561" w:type="dxa"/>
+            <w:tcBorders>
+              <w:top w:val="single" w:sz="8" w:space="0" w:color="000000"/>
+              <w:left w:val="single" w:sz="8" w:space="0" w:color="000000"/>
+              <w:bottom w:val="single" w:sz="8" w:space="0" w:color="000000"/>
+              <w:right w:val="single" w:sz="8" w:space="0" w:color="000000"/>
+            </w:tcBorders>
+            <w:tcMar>
+              <w:top w:w="100" w:type="dxa"/>
+              <w:left w:w="100" w:type="dxa"/>
+              <w:bottom w:w="100" w:type="dxa"/>
+              <w:right w:w="100" w:type="dxa"/>
+            </w:tcMar>
+          </w:tcPr>
+          <w:p>
+            <w:pPr>
+              <w:jc w:val="center"/>
+            </w:pPr>
+            <w:proofErr w:type="gramStart"/>
+            <w:r>
+              <w:t xml:space="preserve">{{ </w:t>
+            </w:r>
+            <w:proofErr w:type="spellStart"/>
+            <w:r>
+              <w:t>rc</w:t>
+            </w:r>
+            <w:proofErr w:type="gramEnd"/>
+            <w:r>
+              <w:t>.</w:t>
+            </w:r>
+            <w:proofErr w:type="gramStart"/>
+            <w:r>
+              <w:t>concepts</w:t>
+            </w:r>
+            <w:proofErr w:type="spellEnd"/>
+            <w:r>
+              <w:t>[</w:t>
+            </w:r>
+            <w:proofErr w:type="gramEnd"/>
+            <w:r>
+              <w:t>7</w:t>
+            </w:r>
+            <w:proofErr w:type="gramStart"/>
+            <w:r>
+              <w:t>].improve</w:t>
+            </w:r>
+            <w:proofErr w:type="gramEnd"/>
+            <w:r>
+              <w:t xml:space="preserve"> }}</w:t>
             </w:r>
           </w:p>
         </w:tc>
@@ -2024,6 +3612,7 @@
           <w:szCs w:val="26"/>
           <w:u w:val="single"/>
         </w:rPr>
+        <w:lastRenderedPageBreak/>
         <w:t>Communicating Ideas in Writing</w:t>
       </w:r>
     </w:p>
@@ -2087,7 +3676,11 @@
         <w:t>Quantitative Reasoning:</w:t>
       </w:r>
     </w:p>
-    <w:p/>
+    <w:p>
+      <w:pPr>
+        <w:jc w:val="center"/>
+      </w:pPr>
+    </w:p>
     <w:tbl>
       <w:tblPr>
         <w:tblStyle w:val="afa"/>
@@ -2104,10 +3697,10 @@
         <w:tblLook w:val="0600" w:firstRow="0" w:lastRow="0" w:firstColumn="0" w:lastColumn="0" w:noHBand="1" w:noVBand="1"/>
       </w:tblPr>
       <w:tblGrid>
-        <w:gridCol w:w="2720"/>
-        <w:gridCol w:w="2150"/>
-        <w:gridCol w:w="1280"/>
-        <w:gridCol w:w="2660"/>
+        <w:gridCol w:w="2203"/>
+        <w:gridCol w:w="2203"/>
+        <w:gridCol w:w="2202"/>
+        <w:gridCol w:w="2202"/>
       </w:tblGrid>
       <w:tr>
         <w:trPr>
@@ -2115,7 +3708,7 @@
         </w:trPr>
         <w:tc>
           <w:tcPr>
-            <w:tcW w:w="2720" w:type="dxa"/>
+            <w:tcW w:w="2722" w:type="dxa"/>
             <w:tcBorders>
               <w:top w:val="single" w:sz="8" w:space="0" w:color="000000"/>
               <w:left w:val="single" w:sz="8" w:space="0" w:color="000000"/>
@@ -2144,7 +3737,7 @@
         </w:tc>
         <w:tc>
           <w:tcPr>
-            <w:tcW w:w="2150" w:type="dxa"/>
+            <w:tcW w:w="2722" w:type="dxa"/>
             <w:tcBorders>
               <w:top w:val="single" w:sz="8" w:space="0" w:color="000000"/>
               <w:left w:val="single" w:sz="8" w:space="0" w:color="000000"/>
@@ -2173,7 +3766,7 @@
         </w:tc>
         <w:tc>
           <w:tcPr>
-            <w:tcW w:w="1280" w:type="dxa"/>
+            <w:tcW w:w="2722" w:type="dxa"/>
             <w:tcBorders>
               <w:top w:val="single" w:sz="8" w:space="0" w:color="000000"/>
               <w:left w:val="single" w:sz="8" w:space="0" w:color="000000"/>
@@ -2202,7 +3795,7 @@
         </w:tc>
         <w:tc>
           <w:tcPr>
-            <w:tcW w:w="2660" w:type="dxa"/>
+            <w:tcW w:w="2722" w:type="dxa"/>
             <w:tcBorders>
               <w:top w:val="single" w:sz="8" w:space="0" w:color="000000"/>
               <w:left w:val="single" w:sz="8" w:space="0" w:color="000000"/>
@@ -2236,7 +3829,7 @@
         </w:trPr>
         <w:tc>
           <w:tcPr>
-            <w:tcW w:w="2720" w:type="dxa"/>
+            <w:tcW w:w="2722" w:type="dxa"/>
             <w:tcBorders>
               <w:top w:val="single" w:sz="8" w:space="0" w:color="000000"/>
               <w:left w:val="single" w:sz="8" w:space="0" w:color="000000"/>
@@ -2251,14 +3844,17 @@
             </w:tcMar>
           </w:tcPr>
           <w:p>
-            <w:r>
-              <w:t>{% for c in qr.concepts %}{{ c.name }}</w:t>
-            </w:r>
-          </w:p>
-        </w:tc>
-        <w:tc>
-          <w:tcPr>
-            <w:tcW w:w="2150" w:type="dxa"/>
+            <w:pPr>
+              <w:jc w:val="center"/>
+            </w:pPr>
+            <w:r>
+              <w:t>Fractions / Decimals</w:t>
+            </w:r>
+          </w:p>
+        </w:tc>
+        <w:tc>
+          <w:tcPr>
+            <w:tcW w:w="2722" w:type="dxa"/>
             <w:tcBorders>
               <w:top w:val="single" w:sz="8" w:space="0" w:color="000000"/>
               <w:left w:val="single" w:sz="8" w:space="0" w:color="000000"/>
@@ -2273,14 +3869,46 @@
             </w:tcMar>
           </w:tcPr>
           <w:p>
-            <w:r>
-              <w:t>{{ c.question_numbers }}</w:t>
-            </w:r>
-          </w:p>
-        </w:tc>
-        <w:tc>
-          <w:tcPr>
-            <w:tcW w:w="1280" w:type="dxa"/>
+            <w:pPr>
+              <w:jc w:val="center"/>
+            </w:pPr>
+            <w:proofErr w:type="gramStart"/>
+            <w:r>
+              <w:t xml:space="preserve">{{ </w:t>
+            </w:r>
+            <w:proofErr w:type="spellStart"/>
+            <w:r>
+              <w:t>qr</w:t>
+            </w:r>
+            <w:proofErr w:type="gramEnd"/>
+            <w:r>
+              <w:t>.</w:t>
+            </w:r>
+            <w:proofErr w:type="gramStart"/>
+            <w:r>
+              <w:t>concepts</w:t>
+            </w:r>
+            <w:proofErr w:type="spellEnd"/>
+            <w:r>
+              <w:t>[</w:t>
+            </w:r>
+            <w:proofErr w:type="gramEnd"/>
+            <w:r>
+              <w:t>0</w:t>
+            </w:r>
+            <w:proofErr w:type="gramStart"/>
+            <w:r>
+              <w:t>].questions</w:t>
+            </w:r>
+            <w:proofErr w:type="gramEnd"/>
+            <w:r>
+              <w:t xml:space="preserve"> }}</w:t>
+            </w:r>
+          </w:p>
+        </w:tc>
+        <w:tc>
+          <w:tcPr>
+            <w:tcW w:w="2722" w:type="dxa"/>
             <w:tcBorders>
               <w:top w:val="single" w:sz="8" w:space="0" w:color="000000"/>
               <w:left w:val="single" w:sz="8" w:space="0" w:color="000000"/>
@@ -2298,14 +3926,51 @@
             <w:pPr>
               <w:jc w:val="center"/>
             </w:pPr>
-            <w:r>
-              <w:t>{{ c.done_well_tick }}</w:t>
-            </w:r>
-          </w:p>
-        </w:tc>
-        <w:tc>
-          <w:tcPr>
-            <w:tcW w:w="2660" w:type="dxa"/>
+            <w:proofErr w:type="gramStart"/>
+            <w:r>
+              <w:t xml:space="preserve">{{ </w:t>
+            </w:r>
+            <w:proofErr w:type="spellStart"/>
+            <w:r>
+              <w:t>qr</w:t>
+            </w:r>
+            <w:proofErr w:type="gramEnd"/>
+            <w:r>
+              <w:t>.</w:t>
+            </w:r>
+            <w:proofErr w:type="gramStart"/>
+            <w:r>
+              <w:t>concepts</w:t>
+            </w:r>
+            <w:proofErr w:type="spellEnd"/>
+            <w:r>
+              <w:t>[</w:t>
+            </w:r>
+            <w:proofErr w:type="gramEnd"/>
+            <w:r>
+              <w:t>0</w:t>
+            </w:r>
+            <w:proofErr w:type="gramStart"/>
+            <w:r>
+              <w:t>].</w:t>
+            </w:r>
+            <w:proofErr w:type="spellStart"/>
+            <w:r>
+              <w:t>done</w:t>
+            </w:r>
+            <w:proofErr w:type="gramEnd"/>
+            <w:r>
+              <w:t>_well</w:t>
+            </w:r>
+            <w:proofErr w:type="spellEnd"/>
+            <w:r>
+              <w:t xml:space="preserve"> }}</w:t>
+            </w:r>
+          </w:p>
+        </w:tc>
+        <w:tc>
+          <w:tcPr>
+            <w:tcW w:w="2722" w:type="dxa"/>
             <w:tcBorders>
               <w:top w:val="single" w:sz="8" w:space="0" w:color="000000"/>
               <w:left w:val="single" w:sz="8" w:space="0" w:color="000000"/>
@@ -2323,8 +3988,2040 @@
             <w:pPr>
               <w:jc w:val="center"/>
             </w:pPr>
-            <w:r>
-              <w:t>{{ c.room_improve_tick }}{% endfor %}</w:t>
+            <w:proofErr w:type="gramStart"/>
+            <w:r>
+              <w:t xml:space="preserve">{{ </w:t>
+            </w:r>
+            <w:proofErr w:type="spellStart"/>
+            <w:r>
+              <w:t>qr</w:t>
+            </w:r>
+            <w:proofErr w:type="gramEnd"/>
+            <w:r>
+              <w:t>.</w:t>
+            </w:r>
+            <w:proofErr w:type="gramStart"/>
+            <w:r>
+              <w:t>concepts</w:t>
+            </w:r>
+            <w:proofErr w:type="spellEnd"/>
+            <w:r>
+              <w:t>[</w:t>
+            </w:r>
+            <w:proofErr w:type="gramEnd"/>
+            <w:r>
+              <w:t>0</w:t>
+            </w:r>
+            <w:proofErr w:type="gramStart"/>
+            <w:r>
+              <w:t>].improve</w:t>
+            </w:r>
+            <w:proofErr w:type="gramEnd"/>
+            <w:r>
+              <w:t xml:space="preserve"> }}</w:t>
+            </w:r>
+          </w:p>
+        </w:tc>
+      </w:tr>
+      <w:tr>
+        <w:trPr>
+          <w:trHeight w:val="500"/>
+        </w:trPr>
+        <w:tc>
+          <w:tcPr>
+            <w:tcW w:w="2722" w:type="dxa"/>
+            <w:tcBorders>
+              <w:top w:val="single" w:sz="8" w:space="0" w:color="000000"/>
+              <w:left w:val="single" w:sz="8" w:space="0" w:color="000000"/>
+              <w:bottom w:val="single" w:sz="8" w:space="0" w:color="000000"/>
+              <w:right w:val="single" w:sz="8" w:space="0" w:color="000000"/>
+            </w:tcBorders>
+            <w:tcMar>
+              <w:top w:w="100" w:type="dxa"/>
+              <w:left w:w="100" w:type="dxa"/>
+              <w:bottom w:w="100" w:type="dxa"/>
+              <w:right w:w="100" w:type="dxa"/>
+            </w:tcMar>
+          </w:tcPr>
+          <w:p>
+            <w:pPr>
+              <w:jc w:val="center"/>
+            </w:pPr>
+            <w:r>
+              <w:t>Time</w:t>
+            </w:r>
+          </w:p>
+        </w:tc>
+        <w:tc>
+          <w:tcPr>
+            <w:tcW w:w="2722" w:type="dxa"/>
+            <w:tcBorders>
+              <w:top w:val="single" w:sz="8" w:space="0" w:color="000000"/>
+              <w:left w:val="single" w:sz="8" w:space="0" w:color="000000"/>
+              <w:bottom w:val="single" w:sz="8" w:space="0" w:color="000000"/>
+              <w:right w:val="single" w:sz="8" w:space="0" w:color="000000"/>
+            </w:tcBorders>
+            <w:tcMar>
+              <w:top w:w="100" w:type="dxa"/>
+              <w:left w:w="100" w:type="dxa"/>
+              <w:bottom w:w="100" w:type="dxa"/>
+              <w:right w:w="100" w:type="dxa"/>
+            </w:tcMar>
+          </w:tcPr>
+          <w:p>
+            <w:pPr>
+              <w:jc w:val="center"/>
+            </w:pPr>
+            <w:proofErr w:type="gramStart"/>
+            <w:r>
+              <w:t xml:space="preserve">{{ </w:t>
+            </w:r>
+            <w:proofErr w:type="spellStart"/>
+            <w:r>
+              <w:t>qr</w:t>
+            </w:r>
+            <w:proofErr w:type="gramEnd"/>
+            <w:r>
+              <w:t>.</w:t>
+            </w:r>
+            <w:proofErr w:type="gramStart"/>
+            <w:r>
+              <w:t>concepts</w:t>
+            </w:r>
+            <w:proofErr w:type="spellEnd"/>
+            <w:r>
+              <w:t>[</w:t>
+            </w:r>
+            <w:proofErr w:type="gramEnd"/>
+            <w:r>
+              <w:t>1</w:t>
+            </w:r>
+            <w:proofErr w:type="gramStart"/>
+            <w:r>
+              <w:t>].questions</w:t>
+            </w:r>
+            <w:proofErr w:type="gramEnd"/>
+            <w:r>
+              <w:t xml:space="preserve"> }}</w:t>
+            </w:r>
+          </w:p>
+        </w:tc>
+        <w:tc>
+          <w:tcPr>
+            <w:tcW w:w="2722" w:type="dxa"/>
+            <w:tcBorders>
+              <w:top w:val="single" w:sz="8" w:space="0" w:color="000000"/>
+              <w:left w:val="single" w:sz="8" w:space="0" w:color="000000"/>
+              <w:bottom w:val="single" w:sz="8" w:space="0" w:color="000000"/>
+              <w:right w:val="single" w:sz="8" w:space="0" w:color="000000"/>
+            </w:tcBorders>
+            <w:tcMar>
+              <w:top w:w="100" w:type="dxa"/>
+              <w:left w:w="100" w:type="dxa"/>
+              <w:bottom w:w="100" w:type="dxa"/>
+              <w:right w:w="100" w:type="dxa"/>
+            </w:tcMar>
+          </w:tcPr>
+          <w:p>
+            <w:pPr>
+              <w:jc w:val="center"/>
+            </w:pPr>
+            <w:proofErr w:type="gramStart"/>
+            <w:r>
+              <w:t xml:space="preserve">{{ </w:t>
+            </w:r>
+            <w:proofErr w:type="spellStart"/>
+            <w:r>
+              <w:t>qr</w:t>
+            </w:r>
+            <w:proofErr w:type="gramEnd"/>
+            <w:r>
+              <w:t>.</w:t>
+            </w:r>
+            <w:proofErr w:type="gramStart"/>
+            <w:r>
+              <w:t>concepts</w:t>
+            </w:r>
+            <w:proofErr w:type="spellEnd"/>
+            <w:r>
+              <w:t>[</w:t>
+            </w:r>
+            <w:proofErr w:type="gramEnd"/>
+            <w:r>
+              <w:t>1</w:t>
+            </w:r>
+            <w:proofErr w:type="gramStart"/>
+            <w:r>
+              <w:t>].</w:t>
+            </w:r>
+            <w:proofErr w:type="spellStart"/>
+            <w:r>
+              <w:t>done</w:t>
+            </w:r>
+            <w:proofErr w:type="gramEnd"/>
+            <w:r>
+              <w:t>_well</w:t>
+            </w:r>
+            <w:proofErr w:type="spellEnd"/>
+            <w:r>
+              <w:t xml:space="preserve"> }}</w:t>
+            </w:r>
+          </w:p>
+        </w:tc>
+        <w:tc>
+          <w:tcPr>
+            <w:tcW w:w="2722" w:type="dxa"/>
+            <w:tcBorders>
+              <w:top w:val="single" w:sz="8" w:space="0" w:color="000000"/>
+              <w:left w:val="single" w:sz="8" w:space="0" w:color="000000"/>
+              <w:bottom w:val="single" w:sz="8" w:space="0" w:color="000000"/>
+              <w:right w:val="single" w:sz="8" w:space="0" w:color="000000"/>
+            </w:tcBorders>
+            <w:tcMar>
+              <w:top w:w="100" w:type="dxa"/>
+              <w:left w:w="100" w:type="dxa"/>
+              <w:bottom w:w="100" w:type="dxa"/>
+              <w:right w:w="100" w:type="dxa"/>
+            </w:tcMar>
+          </w:tcPr>
+          <w:p>
+            <w:pPr>
+              <w:jc w:val="center"/>
+            </w:pPr>
+            <w:proofErr w:type="gramStart"/>
+            <w:r>
+              <w:t xml:space="preserve">{{ </w:t>
+            </w:r>
+            <w:proofErr w:type="spellStart"/>
+            <w:r>
+              <w:t>qr</w:t>
+            </w:r>
+            <w:proofErr w:type="gramEnd"/>
+            <w:r>
+              <w:t>.</w:t>
+            </w:r>
+            <w:proofErr w:type="gramStart"/>
+            <w:r>
+              <w:t>concepts</w:t>
+            </w:r>
+            <w:proofErr w:type="spellEnd"/>
+            <w:r>
+              <w:t>[</w:t>
+            </w:r>
+            <w:proofErr w:type="gramEnd"/>
+            <w:r>
+              <w:t>1</w:t>
+            </w:r>
+            <w:proofErr w:type="gramStart"/>
+            <w:r>
+              <w:t>].improve</w:t>
+            </w:r>
+            <w:proofErr w:type="gramEnd"/>
+            <w:r>
+              <w:t xml:space="preserve"> }}</w:t>
+            </w:r>
+          </w:p>
+        </w:tc>
+      </w:tr>
+      <w:tr>
+        <w:trPr>
+          <w:trHeight w:val="500"/>
+        </w:trPr>
+        <w:tc>
+          <w:tcPr>
+            <w:tcW w:w="2722" w:type="dxa"/>
+            <w:tcBorders>
+              <w:top w:val="single" w:sz="8" w:space="0" w:color="000000"/>
+              <w:left w:val="single" w:sz="8" w:space="0" w:color="000000"/>
+              <w:bottom w:val="single" w:sz="8" w:space="0" w:color="000000"/>
+              <w:right w:val="single" w:sz="8" w:space="0" w:color="000000"/>
+            </w:tcBorders>
+            <w:tcMar>
+              <w:top w:w="100" w:type="dxa"/>
+              <w:left w:w="100" w:type="dxa"/>
+              <w:bottom w:w="100" w:type="dxa"/>
+              <w:right w:w="100" w:type="dxa"/>
+            </w:tcMar>
+          </w:tcPr>
+          <w:p>
+            <w:pPr>
+              <w:jc w:val="center"/>
+            </w:pPr>
+            <w:r>
+              <w:t>Algebra</w:t>
+            </w:r>
+          </w:p>
+        </w:tc>
+        <w:tc>
+          <w:tcPr>
+            <w:tcW w:w="2722" w:type="dxa"/>
+            <w:tcBorders>
+              <w:top w:val="single" w:sz="8" w:space="0" w:color="000000"/>
+              <w:left w:val="single" w:sz="8" w:space="0" w:color="000000"/>
+              <w:bottom w:val="single" w:sz="8" w:space="0" w:color="000000"/>
+              <w:right w:val="single" w:sz="8" w:space="0" w:color="000000"/>
+            </w:tcBorders>
+            <w:tcMar>
+              <w:top w:w="100" w:type="dxa"/>
+              <w:left w:w="100" w:type="dxa"/>
+              <w:bottom w:w="100" w:type="dxa"/>
+              <w:right w:w="100" w:type="dxa"/>
+            </w:tcMar>
+          </w:tcPr>
+          <w:p>
+            <w:pPr>
+              <w:jc w:val="center"/>
+            </w:pPr>
+            <w:proofErr w:type="gramStart"/>
+            <w:r>
+              <w:t xml:space="preserve">{{ </w:t>
+            </w:r>
+            <w:proofErr w:type="spellStart"/>
+            <w:r>
+              <w:t>qr</w:t>
+            </w:r>
+            <w:proofErr w:type="gramEnd"/>
+            <w:r>
+              <w:t>.</w:t>
+            </w:r>
+            <w:proofErr w:type="gramStart"/>
+            <w:r>
+              <w:t>concepts</w:t>
+            </w:r>
+            <w:proofErr w:type="spellEnd"/>
+            <w:r>
+              <w:t>[</w:t>
+            </w:r>
+            <w:proofErr w:type="gramEnd"/>
+            <w:r>
+              <w:t>2</w:t>
+            </w:r>
+            <w:proofErr w:type="gramStart"/>
+            <w:r>
+              <w:t>].questions</w:t>
+            </w:r>
+            <w:proofErr w:type="gramEnd"/>
+            <w:r>
+              <w:t xml:space="preserve"> }}</w:t>
+            </w:r>
+          </w:p>
+        </w:tc>
+        <w:tc>
+          <w:tcPr>
+            <w:tcW w:w="2722" w:type="dxa"/>
+            <w:tcBorders>
+              <w:top w:val="single" w:sz="8" w:space="0" w:color="000000"/>
+              <w:left w:val="single" w:sz="8" w:space="0" w:color="000000"/>
+              <w:bottom w:val="single" w:sz="8" w:space="0" w:color="000000"/>
+              <w:right w:val="single" w:sz="8" w:space="0" w:color="000000"/>
+            </w:tcBorders>
+            <w:tcMar>
+              <w:top w:w="100" w:type="dxa"/>
+              <w:left w:w="100" w:type="dxa"/>
+              <w:bottom w:w="100" w:type="dxa"/>
+              <w:right w:w="100" w:type="dxa"/>
+            </w:tcMar>
+          </w:tcPr>
+          <w:p>
+            <w:pPr>
+              <w:jc w:val="center"/>
+            </w:pPr>
+            <w:proofErr w:type="gramStart"/>
+            <w:r>
+              <w:t xml:space="preserve">{{ </w:t>
+            </w:r>
+            <w:proofErr w:type="spellStart"/>
+            <w:r>
+              <w:t>qr</w:t>
+            </w:r>
+            <w:proofErr w:type="gramEnd"/>
+            <w:r>
+              <w:t>.</w:t>
+            </w:r>
+            <w:proofErr w:type="gramStart"/>
+            <w:r>
+              <w:t>concepts</w:t>
+            </w:r>
+            <w:proofErr w:type="spellEnd"/>
+            <w:r>
+              <w:t>[</w:t>
+            </w:r>
+            <w:proofErr w:type="gramEnd"/>
+            <w:r>
+              <w:t>2</w:t>
+            </w:r>
+            <w:proofErr w:type="gramStart"/>
+            <w:r>
+              <w:t>].</w:t>
+            </w:r>
+            <w:proofErr w:type="spellStart"/>
+            <w:r>
+              <w:t>done</w:t>
+            </w:r>
+            <w:proofErr w:type="gramEnd"/>
+            <w:r>
+              <w:t>_well</w:t>
+            </w:r>
+            <w:proofErr w:type="spellEnd"/>
+            <w:r>
+              <w:t xml:space="preserve"> }}</w:t>
+            </w:r>
+          </w:p>
+        </w:tc>
+        <w:tc>
+          <w:tcPr>
+            <w:tcW w:w="2722" w:type="dxa"/>
+            <w:tcBorders>
+              <w:top w:val="single" w:sz="8" w:space="0" w:color="000000"/>
+              <w:left w:val="single" w:sz="8" w:space="0" w:color="000000"/>
+              <w:bottom w:val="single" w:sz="8" w:space="0" w:color="000000"/>
+              <w:right w:val="single" w:sz="8" w:space="0" w:color="000000"/>
+            </w:tcBorders>
+            <w:tcMar>
+              <w:top w:w="100" w:type="dxa"/>
+              <w:left w:w="100" w:type="dxa"/>
+              <w:bottom w:w="100" w:type="dxa"/>
+              <w:right w:w="100" w:type="dxa"/>
+            </w:tcMar>
+          </w:tcPr>
+          <w:p>
+            <w:pPr>
+              <w:jc w:val="center"/>
+            </w:pPr>
+            <w:proofErr w:type="gramStart"/>
+            <w:r>
+              <w:t xml:space="preserve">{{ </w:t>
+            </w:r>
+            <w:proofErr w:type="spellStart"/>
+            <w:r>
+              <w:t>qr</w:t>
+            </w:r>
+            <w:proofErr w:type="gramEnd"/>
+            <w:r>
+              <w:t>.</w:t>
+            </w:r>
+            <w:proofErr w:type="gramStart"/>
+            <w:r>
+              <w:t>concepts</w:t>
+            </w:r>
+            <w:proofErr w:type="spellEnd"/>
+            <w:r>
+              <w:t>[</w:t>
+            </w:r>
+            <w:proofErr w:type="gramEnd"/>
+            <w:r>
+              <w:t>2</w:t>
+            </w:r>
+            <w:proofErr w:type="gramStart"/>
+            <w:r>
+              <w:t>].improve</w:t>
+            </w:r>
+            <w:proofErr w:type="gramEnd"/>
+            <w:r>
+              <w:t xml:space="preserve"> }}</w:t>
+            </w:r>
+          </w:p>
+        </w:tc>
+      </w:tr>
+      <w:tr>
+        <w:trPr>
+          <w:trHeight w:val="500"/>
+        </w:trPr>
+        <w:tc>
+          <w:tcPr>
+            <w:tcW w:w="2722" w:type="dxa"/>
+            <w:tcBorders>
+              <w:top w:val="single" w:sz="8" w:space="0" w:color="000000"/>
+              <w:left w:val="single" w:sz="8" w:space="0" w:color="000000"/>
+              <w:bottom w:val="single" w:sz="8" w:space="0" w:color="000000"/>
+              <w:right w:val="single" w:sz="8" w:space="0" w:color="000000"/>
+            </w:tcBorders>
+            <w:tcMar>
+              <w:top w:w="100" w:type="dxa"/>
+              <w:left w:w="100" w:type="dxa"/>
+              <w:bottom w:w="100" w:type="dxa"/>
+              <w:right w:w="100" w:type="dxa"/>
+            </w:tcMar>
+          </w:tcPr>
+          <w:p>
+            <w:pPr>
+              <w:jc w:val="center"/>
+            </w:pPr>
+            <w:r>
+              <w:t>Geometry</w:t>
+            </w:r>
+          </w:p>
+        </w:tc>
+        <w:tc>
+          <w:tcPr>
+            <w:tcW w:w="2722" w:type="dxa"/>
+            <w:tcBorders>
+              <w:top w:val="single" w:sz="8" w:space="0" w:color="000000"/>
+              <w:left w:val="single" w:sz="8" w:space="0" w:color="000000"/>
+              <w:bottom w:val="single" w:sz="8" w:space="0" w:color="000000"/>
+              <w:right w:val="single" w:sz="8" w:space="0" w:color="000000"/>
+            </w:tcBorders>
+            <w:tcMar>
+              <w:top w:w="100" w:type="dxa"/>
+              <w:left w:w="100" w:type="dxa"/>
+              <w:bottom w:w="100" w:type="dxa"/>
+              <w:right w:w="100" w:type="dxa"/>
+            </w:tcMar>
+          </w:tcPr>
+          <w:p>
+            <w:pPr>
+              <w:jc w:val="center"/>
+            </w:pPr>
+            <w:proofErr w:type="gramStart"/>
+            <w:r>
+              <w:t xml:space="preserve">{{ </w:t>
+            </w:r>
+            <w:proofErr w:type="spellStart"/>
+            <w:r>
+              <w:t>qr</w:t>
+            </w:r>
+            <w:proofErr w:type="gramEnd"/>
+            <w:r>
+              <w:t>.</w:t>
+            </w:r>
+            <w:proofErr w:type="gramStart"/>
+            <w:r>
+              <w:t>concepts</w:t>
+            </w:r>
+            <w:proofErr w:type="spellEnd"/>
+            <w:r>
+              <w:t>[</w:t>
+            </w:r>
+            <w:proofErr w:type="gramEnd"/>
+            <w:r>
+              <w:t>3</w:t>
+            </w:r>
+            <w:proofErr w:type="gramStart"/>
+            <w:r>
+              <w:t>].questions</w:t>
+            </w:r>
+            <w:proofErr w:type="gramEnd"/>
+            <w:r>
+              <w:t xml:space="preserve"> }}</w:t>
+            </w:r>
+          </w:p>
+        </w:tc>
+        <w:tc>
+          <w:tcPr>
+            <w:tcW w:w="2722" w:type="dxa"/>
+            <w:tcBorders>
+              <w:top w:val="single" w:sz="8" w:space="0" w:color="000000"/>
+              <w:left w:val="single" w:sz="8" w:space="0" w:color="000000"/>
+              <w:bottom w:val="single" w:sz="8" w:space="0" w:color="000000"/>
+              <w:right w:val="single" w:sz="8" w:space="0" w:color="000000"/>
+            </w:tcBorders>
+            <w:tcMar>
+              <w:top w:w="100" w:type="dxa"/>
+              <w:left w:w="100" w:type="dxa"/>
+              <w:bottom w:w="100" w:type="dxa"/>
+              <w:right w:w="100" w:type="dxa"/>
+            </w:tcMar>
+          </w:tcPr>
+          <w:p>
+            <w:pPr>
+              <w:jc w:val="center"/>
+            </w:pPr>
+            <w:proofErr w:type="gramStart"/>
+            <w:r>
+              <w:t xml:space="preserve">{{ </w:t>
+            </w:r>
+            <w:proofErr w:type="spellStart"/>
+            <w:r>
+              <w:t>qr</w:t>
+            </w:r>
+            <w:proofErr w:type="gramEnd"/>
+            <w:r>
+              <w:t>.</w:t>
+            </w:r>
+            <w:proofErr w:type="gramStart"/>
+            <w:r>
+              <w:t>concepts</w:t>
+            </w:r>
+            <w:proofErr w:type="spellEnd"/>
+            <w:r>
+              <w:t>[</w:t>
+            </w:r>
+            <w:proofErr w:type="gramEnd"/>
+            <w:r>
+              <w:t>3</w:t>
+            </w:r>
+            <w:proofErr w:type="gramStart"/>
+            <w:r>
+              <w:t>].</w:t>
+            </w:r>
+            <w:proofErr w:type="spellStart"/>
+            <w:r>
+              <w:t>done</w:t>
+            </w:r>
+            <w:proofErr w:type="gramEnd"/>
+            <w:r>
+              <w:t>_well</w:t>
+            </w:r>
+            <w:proofErr w:type="spellEnd"/>
+            <w:r>
+              <w:t xml:space="preserve"> }}</w:t>
+            </w:r>
+          </w:p>
+        </w:tc>
+        <w:tc>
+          <w:tcPr>
+            <w:tcW w:w="2722" w:type="dxa"/>
+            <w:tcBorders>
+              <w:top w:val="single" w:sz="8" w:space="0" w:color="000000"/>
+              <w:left w:val="single" w:sz="8" w:space="0" w:color="000000"/>
+              <w:bottom w:val="single" w:sz="8" w:space="0" w:color="000000"/>
+              <w:right w:val="single" w:sz="8" w:space="0" w:color="000000"/>
+            </w:tcBorders>
+            <w:tcMar>
+              <w:top w:w="100" w:type="dxa"/>
+              <w:left w:w="100" w:type="dxa"/>
+              <w:bottom w:w="100" w:type="dxa"/>
+              <w:right w:w="100" w:type="dxa"/>
+            </w:tcMar>
+          </w:tcPr>
+          <w:p>
+            <w:pPr>
+              <w:jc w:val="center"/>
+            </w:pPr>
+            <w:proofErr w:type="gramStart"/>
+            <w:r>
+              <w:t xml:space="preserve">{{ </w:t>
+            </w:r>
+            <w:proofErr w:type="spellStart"/>
+            <w:r>
+              <w:t>qr</w:t>
+            </w:r>
+            <w:proofErr w:type="gramEnd"/>
+            <w:r>
+              <w:t>.</w:t>
+            </w:r>
+            <w:proofErr w:type="gramStart"/>
+            <w:r>
+              <w:t>concepts</w:t>
+            </w:r>
+            <w:proofErr w:type="spellEnd"/>
+            <w:r>
+              <w:t>[</w:t>
+            </w:r>
+            <w:proofErr w:type="gramEnd"/>
+            <w:r>
+              <w:t>3</w:t>
+            </w:r>
+            <w:proofErr w:type="gramStart"/>
+            <w:r>
+              <w:t>].improve</w:t>
+            </w:r>
+            <w:proofErr w:type="gramEnd"/>
+            <w:r>
+              <w:t xml:space="preserve"> }}</w:t>
+            </w:r>
+          </w:p>
+        </w:tc>
+      </w:tr>
+      <w:tr>
+        <w:trPr>
+          <w:trHeight w:val="500"/>
+        </w:trPr>
+        <w:tc>
+          <w:tcPr>
+            <w:tcW w:w="2722" w:type="dxa"/>
+            <w:tcBorders>
+              <w:top w:val="single" w:sz="8" w:space="0" w:color="000000"/>
+              <w:left w:val="single" w:sz="8" w:space="0" w:color="000000"/>
+              <w:bottom w:val="single" w:sz="8" w:space="0" w:color="000000"/>
+              <w:right w:val="single" w:sz="8" w:space="0" w:color="000000"/>
+            </w:tcBorders>
+            <w:tcMar>
+              <w:top w:w="100" w:type="dxa"/>
+              <w:left w:w="100" w:type="dxa"/>
+              <w:bottom w:w="100" w:type="dxa"/>
+              <w:right w:w="100" w:type="dxa"/>
+            </w:tcMar>
+          </w:tcPr>
+          <w:p>
+            <w:pPr>
+              <w:jc w:val="center"/>
+            </w:pPr>
+            <w:r>
+              <w:t>Graph / Data Interpretation</w:t>
+            </w:r>
+          </w:p>
+        </w:tc>
+        <w:tc>
+          <w:tcPr>
+            <w:tcW w:w="2722" w:type="dxa"/>
+            <w:tcBorders>
+              <w:top w:val="single" w:sz="8" w:space="0" w:color="000000"/>
+              <w:left w:val="single" w:sz="8" w:space="0" w:color="000000"/>
+              <w:bottom w:val="single" w:sz="8" w:space="0" w:color="000000"/>
+              <w:right w:val="single" w:sz="8" w:space="0" w:color="000000"/>
+            </w:tcBorders>
+            <w:tcMar>
+              <w:top w:w="100" w:type="dxa"/>
+              <w:left w:w="100" w:type="dxa"/>
+              <w:bottom w:w="100" w:type="dxa"/>
+              <w:right w:w="100" w:type="dxa"/>
+            </w:tcMar>
+          </w:tcPr>
+          <w:p>
+            <w:pPr>
+              <w:jc w:val="center"/>
+            </w:pPr>
+            <w:proofErr w:type="gramStart"/>
+            <w:r>
+              <w:t xml:space="preserve">{{ </w:t>
+            </w:r>
+            <w:proofErr w:type="spellStart"/>
+            <w:r>
+              <w:t>qr</w:t>
+            </w:r>
+            <w:proofErr w:type="gramEnd"/>
+            <w:r>
+              <w:t>.</w:t>
+            </w:r>
+            <w:proofErr w:type="gramStart"/>
+            <w:r>
+              <w:t>concepts</w:t>
+            </w:r>
+            <w:proofErr w:type="spellEnd"/>
+            <w:r>
+              <w:t>[</w:t>
+            </w:r>
+            <w:proofErr w:type="gramEnd"/>
+            <w:r>
+              <w:t>4</w:t>
+            </w:r>
+            <w:proofErr w:type="gramStart"/>
+            <w:r>
+              <w:t>].questions</w:t>
+            </w:r>
+            <w:proofErr w:type="gramEnd"/>
+            <w:r>
+              <w:t xml:space="preserve"> }}</w:t>
+            </w:r>
+          </w:p>
+        </w:tc>
+        <w:tc>
+          <w:tcPr>
+            <w:tcW w:w="2722" w:type="dxa"/>
+            <w:tcBorders>
+              <w:top w:val="single" w:sz="8" w:space="0" w:color="000000"/>
+              <w:left w:val="single" w:sz="8" w:space="0" w:color="000000"/>
+              <w:bottom w:val="single" w:sz="8" w:space="0" w:color="000000"/>
+              <w:right w:val="single" w:sz="8" w:space="0" w:color="000000"/>
+            </w:tcBorders>
+            <w:tcMar>
+              <w:top w:w="100" w:type="dxa"/>
+              <w:left w:w="100" w:type="dxa"/>
+              <w:bottom w:w="100" w:type="dxa"/>
+              <w:right w:w="100" w:type="dxa"/>
+            </w:tcMar>
+          </w:tcPr>
+          <w:p>
+            <w:pPr>
+              <w:jc w:val="center"/>
+            </w:pPr>
+            <w:proofErr w:type="gramStart"/>
+            <w:r>
+              <w:t xml:space="preserve">{{ </w:t>
+            </w:r>
+            <w:proofErr w:type="spellStart"/>
+            <w:r>
+              <w:t>qr</w:t>
+            </w:r>
+            <w:proofErr w:type="gramEnd"/>
+            <w:r>
+              <w:t>.</w:t>
+            </w:r>
+            <w:proofErr w:type="gramStart"/>
+            <w:r>
+              <w:t>concepts</w:t>
+            </w:r>
+            <w:proofErr w:type="spellEnd"/>
+            <w:r>
+              <w:t>[</w:t>
+            </w:r>
+            <w:proofErr w:type="gramEnd"/>
+            <w:r>
+              <w:t>4</w:t>
+            </w:r>
+            <w:proofErr w:type="gramStart"/>
+            <w:r>
+              <w:t>].</w:t>
+            </w:r>
+            <w:proofErr w:type="spellStart"/>
+            <w:r>
+              <w:t>done</w:t>
+            </w:r>
+            <w:proofErr w:type="gramEnd"/>
+            <w:r>
+              <w:t>_well</w:t>
+            </w:r>
+            <w:proofErr w:type="spellEnd"/>
+            <w:r>
+              <w:t xml:space="preserve"> }}</w:t>
+            </w:r>
+          </w:p>
+        </w:tc>
+        <w:tc>
+          <w:tcPr>
+            <w:tcW w:w="2722" w:type="dxa"/>
+            <w:tcBorders>
+              <w:top w:val="single" w:sz="8" w:space="0" w:color="000000"/>
+              <w:left w:val="single" w:sz="8" w:space="0" w:color="000000"/>
+              <w:bottom w:val="single" w:sz="8" w:space="0" w:color="000000"/>
+              <w:right w:val="single" w:sz="8" w:space="0" w:color="000000"/>
+            </w:tcBorders>
+            <w:tcMar>
+              <w:top w:w="100" w:type="dxa"/>
+              <w:left w:w="100" w:type="dxa"/>
+              <w:bottom w:w="100" w:type="dxa"/>
+              <w:right w:w="100" w:type="dxa"/>
+            </w:tcMar>
+          </w:tcPr>
+          <w:p>
+            <w:pPr>
+              <w:jc w:val="center"/>
+            </w:pPr>
+            <w:proofErr w:type="gramStart"/>
+            <w:r>
+              <w:t xml:space="preserve">{{ </w:t>
+            </w:r>
+            <w:proofErr w:type="spellStart"/>
+            <w:r>
+              <w:t>qr</w:t>
+            </w:r>
+            <w:proofErr w:type="gramEnd"/>
+            <w:r>
+              <w:t>.</w:t>
+            </w:r>
+            <w:proofErr w:type="gramStart"/>
+            <w:r>
+              <w:t>concepts</w:t>
+            </w:r>
+            <w:proofErr w:type="spellEnd"/>
+            <w:r>
+              <w:t>[</w:t>
+            </w:r>
+            <w:proofErr w:type="gramEnd"/>
+            <w:r>
+              <w:t>4</w:t>
+            </w:r>
+            <w:proofErr w:type="gramStart"/>
+            <w:r>
+              <w:t>].improve</w:t>
+            </w:r>
+            <w:proofErr w:type="gramEnd"/>
+            <w:r>
+              <w:t xml:space="preserve"> }}</w:t>
+            </w:r>
+          </w:p>
+        </w:tc>
+      </w:tr>
+      <w:tr>
+        <w:trPr>
+          <w:trHeight w:val="500"/>
+        </w:trPr>
+        <w:tc>
+          <w:tcPr>
+            <w:tcW w:w="2722" w:type="dxa"/>
+            <w:tcBorders>
+              <w:top w:val="single" w:sz="8" w:space="0" w:color="000000"/>
+              <w:left w:val="single" w:sz="8" w:space="0" w:color="000000"/>
+              <w:bottom w:val="single" w:sz="8" w:space="0" w:color="000000"/>
+              <w:right w:val="single" w:sz="8" w:space="0" w:color="000000"/>
+            </w:tcBorders>
+            <w:tcMar>
+              <w:top w:w="100" w:type="dxa"/>
+              <w:left w:w="100" w:type="dxa"/>
+              <w:bottom w:w="100" w:type="dxa"/>
+              <w:right w:w="100" w:type="dxa"/>
+            </w:tcMar>
+          </w:tcPr>
+          <w:p>
+            <w:pPr>
+              <w:jc w:val="center"/>
+            </w:pPr>
+            <w:r>
+              <w:t>Multiplication / Division</w:t>
+            </w:r>
+          </w:p>
+        </w:tc>
+        <w:tc>
+          <w:tcPr>
+            <w:tcW w:w="2722" w:type="dxa"/>
+            <w:tcBorders>
+              <w:top w:val="single" w:sz="8" w:space="0" w:color="000000"/>
+              <w:left w:val="single" w:sz="8" w:space="0" w:color="000000"/>
+              <w:bottom w:val="single" w:sz="8" w:space="0" w:color="000000"/>
+              <w:right w:val="single" w:sz="8" w:space="0" w:color="000000"/>
+            </w:tcBorders>
+            <w:tcMar>
+              <w:top w:w="100" w:type="dxa"/>
+              <w:left w:w="100" w:type="dxa"/>
+              <w:bottom w:w="100" w:type="dxa"/>
+              <w:right w:w="100" w:type="dxa"/>
+            </w:tcMar>
+          </w:tcPr>
+          <w:p>
+            <w:pPr>
+              <w:jc w:val="center"/>
+            </w:pPr>
+            <w:proofErr w:type="gramStart"/>
+            <w:r>
+              <w:t xml:space="preserve">{{ </w:t>
+            </w:r>
+            <w:proofErr w:type="spellStart"/>
+            <w:r>
+              <w:t>qr</w:t>
+            </w:r>
+            <w:proofErr w:type="gramEnd"/>
+            <w:r>
+              <w:t>.</w:t>
+            </w:r>
+            <w:proofErr w:type="gramStart"/>
+            <w:r>
+              <w:t>concepts</w:t>
+            </w:r>
+            <w:proofErr w:type="spellEnd"/>
+            <w:r>
+              <w:t>[</w:t>
+            </w:r>
+            <w:proofErr w:type="gramEnd"/>
+            <w:r>
+              <w:t>5</w:t>
+            </w:r>
+            <w:proofErr w:type="gramStart"/>
+            <w:r>
+              <w:t>].questions</w:t>
+            </w:r>
+            <w:proofErr w:type="gramEnd"/>
+            <w:r>
+              <w:t xml:space="preserve"> }}</w:t>
+            </w:r>
+          </w:p>
+        </w:tc>
+        <w:tc>
+          <w:tcPr>
+            <w:tcW w:w="2722" w:type="dxa"/>
+            <w:tcBorders>
+              <w:top w:val="single" w:sz="8" w:space="0" w:color="000000"/>
+              <w:left w:val="single" w:sz="8" w:space="0" w:color="000000"/>
+              <w:bottom w:val="single" w:sz="8" w:space="0" w:color="000000"/>
+              <w:right w:val="single" w:sz="8" w:space="0" w:color="000000"/>
+            </w:tcBorders>
+            <w:tcMar>
+              <w:top w:w="100" w:type="dxa"/>
+              <w:left w:w="100" w:type="dxa"/>
+              <w:bottom w:w="100" w:type="dxa"/>
+              <w:right w:w="100" w:type="dxa"/>
+            </w:tcMar>
+          </w:tcPr>
+          <w:p>
+            <w:pPr>
+              <w:jc w:val="center"/>
+            </w:pPr>
+            <w:proofErr w:type="gramStart"/>
+            <w:r>
+              <w:t xml:space="preserve">{{ </w:t>
+            </w:r>
+            <w:proofErr w:type="spellStart"/>
+            <w:r>
+              <w:t>qr</w:t>
+            </w:r>
+            <w:proofErr w:type="gramEnd"/>
+            <w:r>
+              <w:t>.</w:t>
+            </w:r>
+            <w:proofErr w:type="gramStart"/>
+            <w:r>
+              <w:t>concepts</w:t>
+            </w:r>
+            <w:proofErr w:type="spellEnd"/>
+            <w:r>
+              <w:t>[</w:t>
+            </w:r>
+            <w:proofErr w:type="gramEnd"/>
+            <w:r>
+              <w:t>5</w:t>
+            </w:r>
+            <w:proofErr w:type="gramStart"/>
+            <w:r>
+              <w:t>].</w:t>
+            </w:r>
+            <w:proofErr w:type="spellStart"/>
+            <w:r>
+              <w:t>done</w:t>
+            </w:r>
+            <w:proofErr w:type="gramEnd"/>
+            <w:r>
+              <w:t>_well</w:t>
+            </w:r>
+            <w:proofErr w:type="spellEnd"/>
+            <w:r>
+              <w:t xml:space="preserve"> }}</w:t>
+            </w:r>
+          </w:p>
+        </w:tc>
+        <w:tc>
+          <w:tcPr>
+            <w:tcW w:w="2722" w:type="dxa"/>
+            <w:tcBorders>
+              <w:top w:val="single" w:sz="8" w:space="0" w:color="000000"/>
+              <w:left w:val="single" w:sz="8" w:space="0" w:color="000000"/>
+              <w:bottom w:val="single" w:sz="8" w:space="0" w:color="000000"/>
+              <w:right w:val="single" w:sz="8" w:space="0" w:color="000000"/>
+            </w:tcBorders>
+            <w:tcMar>
+              <w:top w:w="100" w:type="dxa"/>
+              <w:left w:w="100" w:type="dxa"/>
+              <w:bottom w:w="100" w:type="dxa"/>
+              <w:right w:w="100" w:type="dxa"/>
+            </w:tcMar>
+          </w:tcPr>
+          <w:p>
+            <w:pPr>
+              <w:jc w:val="center"/>
+            </w:pPr>
+            <w:proofErr w:type="gramStart"/>
+            <w:r>
+              <w:t xml:space="preserve">{{ </w:t>
+            </w:r>
+            <w:proofErr w:type="spellStart"/>
+            <w:r>
+              <w:t>qr</w:t>
+            </w:r>
+            <w:proofErr w:type="gramEnd"/>
+            <w:r>
+              <w:t>.</w:t>
+            </w:r>
+            <w:proofErr w:type="gramStart"/>
+            <w:r>
+              <w:t>concepts</w:t>
+            </w:r>
+            <w:proofErr w:type="spellEnd"/>
+            <w:r>
+              <w:t>[</w:t>
+            </w:r>
+            <w:proofErr w:type="gramEnd"/>
+            <w:r>
+              <w:t>5</w:t>
+            </w:r>
+            <w:proofErr w:type="gramStart"/>
+            <w:r>
+              <w:t>].improve</w:t>
+            </w:r>
+            <w:proofErr w:type="gramEnd"/>
+            <w:r>
+              <w:t xml:space="preserve"> }}</w:t>
+            </w:r>
+          </w:p>
+        </w:tc>
+      </w:tr>
+      <w:tr>
+        <w:trPr>
+          <w:trHeight w:val="500"/>
+        </w:trPr>
+        <w:tc>
+          <w:tcPr>
+            <w:tcW w:w="2722" w:type="dxa"/>
+            <w:tcBorders>
+              <w:top w:val="single" w:sz="8" w:space="0" w:color="000000"/>
+              <w:left w:val="single" w:sz="8" w:space="0" w:color="000000"/>
+              <w:bottom w:val="single" w:sz="8" w:space="0" w:color="000000"/>
+              <w:right w:val="single" w:sz="8" w:space="0" w:color="000000"/>
+            </w:tcBorders>
+            <w:tcMar>
+              <w:top w:w="100" w:type="dxa"/>
+              <w:left w:w="100" w:type="dxa"/>
+              <w:bottom w:w="100" w:type="dxa"/>
+              <w:right w:w="100" w:type="dxa"/>
+            </w:tcMar>
+          </w:tcPr>
+          <w:p>
+            <w:pPr>
+              <w:jc w:val="center"/>
+            </w:pPr>
+            <w:r>
+              <w:t>Area / Perimeter</w:t>
+            </w:r>
+          </w:p>
+        </w:tc>
+        <w:tc>
+          <w:tcPr>
+            <w:tcW w:w="2722" w:type="dxa"/>
+            <w:tcBorders>
+              <w:top w:val="single" w:sz="8" w:space="0" w:color="000000"/>
+              <w:left w:val="single" w:sz="8" w:space="0" w:color="000000"/>
+              <w:bottom w:val="single" w:sz="8" w:space="0" w:color="000000"/>
+              <w:right w:val="single" w:sz="8" w:space="0" w:color="000000"/>
+            </w:tcBorders>
+            <w:tcMar>
+              <w:top w:w="100" w:type="dxa"/>
+              <w:left w:w="100" w:type="dxa"/>
+              <w:bottom w:w="100" w:type="dxa"/>
+              <w:right w:w="100" w:type="dxa"/>
+            </w:tcMar>
+          </w:tcPr>
+          <w:p>
+            <w:pPr>
+              <w:tabs>
+                <w:tab w:val="center" w:pos="1001"/>
+              </w:tabs>
+              <w:jc w:val="center"/>
+            </w:pPr>
+            <w:proofErr w:type="gramStart"/>
+            <w:r>
+              <w:t xml:space="preserve">{{ </w:t>
+            </w:r>
+            <w:proofErr w:type="spellStart"/>
+            <w:r>
+              <w:t>qr</w:t>
+            </w:r>
+            <w:proofErr w:type="gramEnd"/>
+            <w:r>
+              <w:t>.</w:t>
+            </w:r>
+            <w:proofErr w:type="gramStart"/>
+            <w:r>
+              <w:t>concepts</w:t>
+            </w:r>
+            <w:proofErr w:type="spellEnd"/>
+            <w:r>
+              <w:t>[</w:t>
+            </w:r>
+            <w:proofErr w:type="gramEnd"/>
+            <w:r>
+              <w:t>6</w:t>
+            </w:r>
+            <w:proofErr w:type="gramStart"/>
+            <w:r>
+              <w:t>].questions</w:t>
+            </w:r>
+            <w:proofErr w:type="gramEnd"/>
+            <w:r>
+              <w:t xml:space="preserve"> }}</w:t>
+            </w:r>
+          </w:p>
+        </w:tc>
+        <w:tc>
+          <w:tcPr>
+            <w:tcW w:w="2722" w:type="dxa"/>
+            <w:tcBorders>
+              <w:top w:val="single" w:sz="8" w:space="0" w:color="000000"/>
+              <w:left w:val="single" w:sz="8" w:space="0" w:color="000000"/>
+              <w:bottom w:val="single" w:sz="8" w:space="0" w:color="000000"/>
+              <w:right w:val="single" w:sz="8" w:space="0" w:color="000000"/>
+            </w:tcBorders>
+            <w:tcMar>
+              <w:top w:w="100" w:type="dxa"/>
+              <w:left w:w="100" w:type="dxa"/>
+              <w:bottom w:w="100" w:type="dxa"/>
+              <w:right w:w="100" w:type="dxa"/>
+            </w:tcMar>
+          </w:tcPr>
+          <w:p>
+            <w:pPr>
+              <w:jc w:val="center"/>
+            </w:pPr>
+            <w:proofErr w:type="gramStart"/>
+            <w:r>
+              <w:t xml:space="preserve">{{ </w:t>
+            </w:r>
+            <w:proofErr w:type="spellStart"/>
+            <w:r>
+              <w:t>qr</w:t>
+            </w:r>
+            <w:proofErr w:type="gramEnd"/>
+            <w:r>
+              <w:t>.</w:t>
+            </w:r>
+            <w:proofErr w:type="gramStart"/>
+            <w:r>
+              <w:t>concepts</w:t>
+            </w:r>
+            <w:proofErr w:type="spellEnd"/>
+            <w:r>
+              <w:t>[</w:t>
+            </w:r>
+            <w:proofErr w:type="gramEnd"/>
+            <w:r>
+              <w:t>6</w:t>
+            </w:r>
+            <w:proofErr w:type="gramStart"/>
+            <w:r>
+              <w:t>].</w:t>
+            </w:r>
+            <w:proofErr w:type="spellStart"/>
+            <w:r>
+              <w:t>done</w:t>
+            </w:r>
+            <w:proofErr w:type="gramEnd"/>
+            <w:r>
+              <w:t>_well</w:t>
+            </w:r>
+            <w:proofErr w:type="spellEnd"/>
+            <w:r>
+              <w:t xml:space="preserve"> }}</w:t>
+            </w:r>
+          </w:p>
+        </w:tc>
+        <w:tc>
+          <w:tcPr>
+            <w:tcW w:w="2722" w:type="dxa"/>
+            <w:tcBorders>
+              <w:top w:val="single" w:sz="8" w:space="0" w:color="000000"/>
+              <w:left w:val="single" w:sz="8" w:space="0" w:color="000000"/>
+              <w:bottom w:val="single" w:sz="8" w:space="0" w:color="000000"/>
+              <w:right w:val="single" w:sz="8" w:space="0" w:color="000000"/>
+            </w:tcBorders>
+            <w:tcMar>
+              <w:top w:w="100" w:type="dxa"/>
+              <w:left w:w="100" w:type="dxa"/>
+              <w:bottom w:w="100" w:type="dxa"/>
+              <w:right w:w="100" w:type="dxa"/>
+            </w:tcMar>
+          </w:tcPr>
+          <w:p>
+            <w:pPr>
+              <w:jc w:val="center"/>
+            </w:pPr>
+            <w:proofErr w:type="gramStart"/>
+            <w:r>
+              <w:t xml:space="preserve">{{ </w:t>
+            </w:r>
+            <w:proofErr w:type="spellStart"/>
+            <w:r>
+              <w:t>qr</w:t>
+            </w:r>
+            <w:proofErr w:type="gramEnd"/>
+            <w:r>
+              <w:t>.</w:t>
+            </w:r>
+            <w:proofErr w:type="gramStart"/>
+            <w:r>
+              <w:t>concepts</w:t>
+            </w:r>
+            <w:proofErr w:type="spellEnd"/>
+            <w:r>
+              <w:t>[</w:t>
+            </w:r>
+            <w:proofErr w:type="gramEnd"/>
+            <w:r>
+              <w:t>6</w:t>
+            </w:r>
+            <w:proofErr w:type="gramStart"/>
+            <w:r>
+              <w:t>].improve</w:t>
+            </w:r>
+            <w:proofErr w:type="gramEnd"/>
+            <w:r>
+              <w:t xml:space="preserve"> }}</w:t>
+            </w:r>
+          </w:p>
+        </w:tc>
+      </w:tr>
+      <w:tr>
+        <w:trPr>
+          <w:trHeight w:val="500"/>
+        </w:trPr>
+        <w:tc>
+          <w:tcPr>
+            <w:tcW w:w="2722" w:type="dxa"/>
+            <w:tcBorders>
+              <w:top w:val="single" w:sz="8" w:space="0" w:color="000000"/>
+              <w:left w:val="single" w:sz="8" w:space="0" w:color="000000"/>
+              <w:bottom w:val="single" w:sz="8" w:space="0" w:color="000000"/>
+              <w:right w:val="single" w:sz="8" w:space="0" w:color="000000"/>
+            </w:tcBorders>
+            <w:tcMar>
+              <w:top w:w="100" w:type="dxa"/>
+              <w:left w:w="100" w:type="dxa"/>
+              <w:bottom w:w="100" w:type="dxa"/>
+              <w:right w:w="100" w:type="dxa"/>
+            </w:tcMar>
+          </w:tcPr>
+          <w:p>
+            <w:pPr>
+              <w:jc w:val="center"/>
+            </w:pPr>
+            <w:r>
+              <w:t>Ratios / Unit Conversions</w:t>
+            </w:r>
+          </w:p>
+        </w:tc>
+        <w:tc>
+          <w:tcPr>
+            <w:tcW w:w="2722" w:type="dxa"/>
+            <w:tcBorders>
+              <w:top w:val="single" w:sz="8" w:space="0" w:color="000000"/>
+              <w:left w:val="single" w:sz="8" w:space="0" w:color="000000"/>
+              <w:bottom w:val="single" w:sz="8" w:space="0" w:color="000000"/>
+              <w:right w:val="single" w:sz="8" w:space="0" w:color="000000"/>
+            </w:tcBorders>
+            <w:tcMar>
+              <w:top w:w="100" w:type="dxa"/>
+              <w:left w:w="100" w:type="dxa"/>
+              <w:bottom w:w="100" w:type="dxa"/>
+              <w:right w:w="100" w:type="dxa"/>
+            </w:tcMar>
+          </w:tcPr>
+          <w:p>
+            <w:pPr>
+              <w:jc w:val="center"/>
+            </w:pPr>
+            <w:proofErr w:type="gramStart"/>
+            <w:r>
+              <w:t xml:space="preserve">{{ </w:t>
+            </w:r>
+            <w:proofErr w:type="spellStart"/>
+            <w:r>
+              <w:t>qr</w:t>
+            </w:r>
+            <w:proofErr w:type="gramEnd"/>
+            <w:r>
+              <w:t>.</w:t>
+            </w:r>
+            <w:proofErr w:type="gramStart"/>
+            <w:r>
+              <w:t>concepts</w:t>
+            </w:r>
+            <w:proofErr w:type="spellEnd"/>
+            <w:r>
+              <w:t>[</w:t>
+            </w:r>
+            <w:proofErr w:type="gramEnd"/>
+            <w:r>
+              <w:t>7</w:t>
+            </w:r>
+            <w:proofErr w:type="gramStart"/>
+            <w:r>
+              <w:t>].questions</w:t>
+            </w:r>
+            <w:proofErr w:type="gramEnd"/>
+            <w:r>
+              <w:t xml:space="preserve"> }}</w:t>
+            </w:r>
+          </w:p>
+        </w:tc>
+        <w:tc>
+          <w:tcPr>
+            <w:tcW w:w="2722" w:type="dxa"/>
+            <w:tcBorders>
+              <w:top w:val="single" w:sz="8" w:space="0" w:color="000000"/>
+              <w:left w:val="single" w:sz="8" w:space="0" w:color="000000"/>
+              <w:bottom w:val="single" w:sz="8" w:space="0" w:color="000000"/>
+              <w:right w:val="single" w:sz="8" w:space="0" w:color="000000"/>
+            </w:tcBorders>
+            <w:tcMar>
+              <w:top w:w="100" w:type="dxa"/>
+              <w:left w:w="100" w:type="dxa"/>
+              <w:bottom w:w="100" w:type="dxa"/>
+              <w:right w:w="100" w:type="dxa"/>
+            </w:tcMar>
+          </w:tcPr>
+          <w:p>
+            <w:pPr>
+              <w:jc w:val="center"/>
+            </w:pPr>
+            <w:proofErr w:type="gramStart"/>
+            <w:r>
+              <w:t xml:space="preserve">{{ </w:t>
+            </w:r>
+            <w:proofErr w:type="spellStart"/>
+            <w:r>
+              <w:t>qr</w:t>
+            </w:r>
+            <w:proofErr w:type="gramEnd"/>
+            <w:r>
+              <w:t>.</w:t>
+            </w:r>
+            <w:proofErr w:type="gramStart"/>
+            <w:r>
+              <w:t>concepts</w:t>
+            </w:r>
+            <w:proofErr w:type="spellEnd"/>
+            <w:r>
+              <w:t>[</w:t>
+            </w:r>
+            <w:proofErr w:type="gramEnd"/>
+            <w:r>
+              <w:t>7</w:t>
+            </w:r>
+            <w:proofErr w:type="gramStart"/>
+            <w:r>
+              <w:t>].</w:t>
+            </w:r>
+            <w:proofErr w:type="spellStart"/>
+            <w:r>
+              <w:t>done</w:t>
+            </w:r>
+            <w:proofErr w:type="gramEnd"/>
+            <w:r>
+              <w:t>_well</w:t>
+            </w:r>
+            <w:proofErr w:type="spellEnd"/>
+            <w:r>
+              <w:t xml:space="preserve"> }}</w:t>
+            </w:r>
+          </w:p>
+        </w:tc>
+        <w:tc>
+          <w:tcPr>
+            <w:tcW w:w="2722" w:type="dxa"/>
+            <w:tcBorders>
+              <w:top w:val="single" w:sz="8" w:space="0" w:color="000000"/>
+              <w:left w:val="single" w:sz="8" w:space="0" w:color="000000"/>
+              <w:bottom w:val="single" w:sz="8" w:space="0" w:color="000000"/>
+              <w:right w:val="single" w:sz="8" w:space="0" w:color="000000"/>
+            </w:tcBorders>
+            <w:tcMar>
+              <w:top w:w="100" w:type="dxa"/>
+              <w:left w:w="100" w:type="dxa"/>
+              <w:bottom w:w="100" w:type="dxa"/>
+              <w:right w:w="100" w:type="dxa"/>
+            </w:tcMar>
+          </w:tcPr>
+          <w:p>
+            <w:pPr>
+              <w:jc w:val="center"/>
+            </w:pPr>
+            <w:proofErr w:type="gramStart"/>
+            <w:r>
+              <w:t xml:space="preserve">{{ </w:t>
+            </w:r>
+            <w:proofErr w:type="spellStart"/>
+            <w:r>
+              <w:t>qr</w:t>
+            </w:r>
+            <w:proofErr w:type="gramEnd"/>
+            <w:r>
+              <w:t>.</w:t>
+            </w:r>
+            <w:proofErr w:type="gramStart"/>
+            <w:r>
+              <w:t>concepts</w:t>
+            </w:r>
+            <w:proofErr w:type="spellEnd"/>
+            <w:r>
+              <w:t>[</w:t>
+            </w:r>
+            <w:proofErr w:type="gramEnd"/>
+            <w:r>
+              <w:t>7</w:t>
+            </w:r>
+            <w:proofErr w:type="gramStart"/>
+            <w:r>
+              <w:t>].improve</w:t>
+            </w:r>
+            <w:proofErr w:type="gramEnd"/>
+            <w:r>
+              <w:t xml:space="preserve"> }}</w:t>
+            </w:r>
+          </w:p>
+        </w:tc>
+      </w:tr>
+      <w:tr>
+        <w:trPr>
+          <w:trHeight w:val="500"/>
+        </w:trPr>
+        <w:tc>
+          <w:tcPr>
+            <w:tcW w:w="2722" w:type="dxa"/>
+            <w:tcBorders>
+              <w:top w:val="single" w:sz="8" w:space="0" w:color="000000"/>
+              <w:left w:val="single" w:sz="8" w:space="0" w:color="000000"/>
+              <w:bottom w:val="single" w:sz="8" w:space="0" w:color="000000"/>
+              <w:right w:val="single" w:sz="8" w:space="0" w:color="000000"/>
+            </w:tcBorders>
+            <w:tcMar>
+              <w:top w:w="100" w:type="dxa"/>
+              <w:left w:w="100" w:type="dxa"/>
+              <w:bottom w:w="100" w:type="dxa"/>
+              <w:right w:w="100" w:type="dxa"/>
+            </w:tcMar>
+          </w:tcPr>
+          <w:p>
+            <w:pPr>
+              <w:jc w:val="center"/>
+            </w:pPr>
+            <w:r>
+              <w:t>Probability</w:t>
+            </w:r>
+          </w:p>
+        </w:tc>
+        <w:tc>
+          <w:tcPr>
+            <w:tcW w:w="2722" w:type="dxa"/>
+            <w:tcBorders>
+              <w:top w:val="single" w:sz="8" w:space="0" w:color="000000"/>
+              <w:left w:val="single" w:sz="8" w:space="0" w:color="000000"/>
+              <w:bottom w:val="single" w:sz="8" w:space="0" w:color="000000"/>
+              <w:right w:val="single" w:sz="8" w:space="0" w:color="000000"/>
+            </w:tcBorders>
+            <w:tcMar>
+              <w:top w:w="100" w:type="dxa"/>
+              <w:left w:w="100" w:type="dxa"/>
+              <w:bottom w:w="100" w:type="dxa"/>
+              <w:right w:w="100" w:type="dxa"/>
+            </w:tcMar>
+          </w:tcPr>
+          <w:p>
+            <w:pPr>
+              <w:jc w:val="center"/>
+            </w:pPr>
+            <w:proofErr w:type="gramStart"/>
+            <w:r>
+              <w:t xml:space="preserve">{{ </w:t>
+            </w:r>
+            <w:proofErr w:type="spellStart"/>
+            <w:r>
+              <w:t>qr</w:t>
+            </w:r>
+            <w:proofErr w:type="gramEnd"/>
+            <w:r>
+              <w:t>.</w:t>
+            </w:r>
+            <w:proofErr w:type="gramStart"/>
+            <w:r>
+              <w:t>concepts</w:t>
+            </w:r>
+            <w:proofErr w:type="spellEnd"/>
+            <w:r>
+              <w:t>[</w:t>
+            </w:r>
+            <w:proofErr w:type="gramEnd"/>
+            <w:r>
+              <w:t>8</w:t>
+            </w:r>
+            <w:proofErr w:type="gramStart"/>
+            <w:r>
+              <w:t>].questions</w:t>
+            </w:r>
+            <w:proofErr w:type="gramEnd"/>
+            <w:r>
+              <w:t xml:space="preserve"> }}</w:t>
+            </w:r>
+          </w:p>
+        </w:tc>
+        <w:tc>
+          <w:tcPr>
+            <w:tcW w:w="2722" w:type="dxa"/>
+            <w:tcBorders>
+              <w:top w:val="single" w:sz="8" w:space="0" w:color="000000"/>
+              <w:left w:val="single" w:sz="8" w:space="0" w:color="000000"/>
+              <w:bottom w:val="single" w:sz="8" w:space="0" w:color="000000"/>
+              <w:right w:val="single" w:sz="8" w:space="0" w:color="000000"/>
+            </w:tcBorders>
+            <w:tcMar>
+              <w:top w:w="100" w:type="dxa"/>
+              <w:left w:w="100" w:type="dxa"/>
+              <w:bottom w:w="100" w:type="dxa"/>
+              <w:right w:w="100" w:type="dxa"/>
+            </w:tcMar>
+          </w:tcPr>
+          <w:p>
+            <w:pPr>
+              <w:jc w:val="center"/>
+            </w:pPr>
+            <w:proofErr w:type="gramStart"/>
+            <w:r>
+              <w:t xml:space="preserve">{{ </w:t>
+            </w:r>
+            <w:proofErr w:type="spellStart"/>
+            <w:r>
+              <w:t>qr</w:t>
+            </w:r>
+            <w:proofErr w:type="gramEnd"/>
+            <w:r>
+              <w:t>.</w:t>
+            </w:r>
+            <w:proofErr w:type="gramStart"/>
+            <w:r>
+              <w:t>concepts</w:t>
+            </w:r>
+            <w:proofErr w:type="spellEnd"/>
+            <w:r>
+              <w:t>[</w:t>
+            </w:r>
+            <w:proofErr w:type="gramEnd"/>
+            <w:r>
+              <w:t>8</w:t>
+            </w:r>
+            <w:proofErr w:type="gramStart"/>
+            <w:r>
+              <w:t>].</w:t>
+            </w:r>
+            <w:proofErr w:type="spellStart"/>
+            <w:r>
+              <w:t>done</w:t>
+            </w:r>
+            <w:proofErr w:type="gramEnd"/>
+            <w:r>
+              <w:t>_well</w:t>
+            </w:r>
+            <w:proofErr w:type="spellEnd"/>
+            <w:r>
+              <w:t xml:space="preserve"> }}</w:t>
+            </w:r>
+          </w:p>
+        </w:tc>
+        <w:tc>
+          <w:tcPr>
+            <w:tcW w:w="2722" w:type="dxa"/>
+            <w:tcBorders>
+              <w:top w:val="single" w:sz="8" w:space="0" w:color="000000"/>
+              <w:left w:val="single" w:sz="8" w:space="0" w:color="000000"/>
+              <w:bottom w:val="single" w:sz="8" w:space="0" w:color="000000"/>
+              <w:right w:val="single" w:sz="8" w:space="0" w:color="000000"/>
+            </w:tcBorders>
+            <w:tcMar>
+              <w:top w:w="100" w:type="dxa"/>
+              <w:left w:w="100" w:type="dxa"/>
+              <w:bottom w:w="100" w:type="dxa"/>
+              <w:right w:w="100" w:type="dxa"/>
+            </w:tcMar>
+          </w:tcPr>
+          <w:p>
+            <w:pPr>
+              <w:jc w:val="center"/>
+            </w:pPr>
+            <w:proofErr w:type="gramStart"/>
+            <w:r>
+              <w:t xml:space="preserve">{{ </w:t>
+            </w:r>
+            <w:proofErr w:type="spellStart"/>
+            <w:r>
+              <w:t>qr</w:t>
+            </w:r>
+            <w:proofErr w:type="gramEnd"/>
+            <w:r>
+              <w:t>.</w:t>
+            </w:r>
+            <w:proofErr w:type="gramStart"/>
+            <w:r>
+              <w:t>concepts</w:t>
+            </w:r>
+            <w:proofErr w:type="spellEnd"/>
+            <w:r>
+              <w:t>[</w:t>
+            </w:r>
+            <w:proofErr w:type="gramEnd"/>
+            <w:r>
+              <w:t>8</w:t>
+            </w:r>
+            <w:proofErr w:type="gramStart"/>
+            <w:r>
+              <w:t>].improve</w:t>
+            </w:r>
+            <w:proofErr w:type="gramEnd"/>
+            <w:r>
+              <w:t xml:space="preserve"> }}</w:t>
+            </w:r>
+          </w:p>
+        </w:tc>
+      </w:tr>
+      <w:tr>
+        <w:trPr>
+          <w:trHeight w:val="500"/>
+        </w:trPr>
+        <w:tc>
+          <w:tcPr>
+            <w:tcW w:w="2722" w:type="dxa"/>
+            <w:tcBorders>
+              <w:top w:val="single" w:sz="8" w:space="0" w:color="000000"/>
+              <w:left w:val="single" w:sz="8" w:space="0" w:color="000000"/>
+              <w:bottom w:val="single" w:sz="8" w:space="0" w:color="000000"/>
+              <w:right w:val="single" w:sz="8" w:space="0" w:color="000000"/>
+            </w:tcBorders>
+            <w:tcMar>
+              <w:top w:w="100" w:type="dxa"/>
+              <w:left w:w="100" w:type="dxa"/>
+              <w:bottom w:w="100" w:type="dxa"/>
+              <w:right w:w="100" w:type="dxa"/>
+            </w:tcMar>
+          </w:tcPr>
+          <w:p>
+            <w:pPr>
+              <w:jc w:val="center"/>
+            </w:pPr>
+            <w:r>
+              <w:t>Patterns / Sequences</w:t>
+            </w:r>
+          </w:p>
+        </w:tc>
+        <w:tc>
+          <w:tcPr>
+            <w:tcW w:w="2722" w:type="dxa"/>
+            <w:tcBorders>
+              <w:top w:val="single" w:sz="8" w:space="0" w:color="000000"/>
+              <w:left w:val="single" w:sz="8" w:space="0" w:color="000000"/>
+              <w:bottom w:val="single" w:sz="8" w:space="0" w:color="000000"/>
+              <w:right w:val="single" w:sz="8" w:space="0" w:color="000000"/>
+            </w:tcBorders>
+            <w:tcMar>
+              <w:top w:w="100" w:type="dxa"/>
+              <w:left w:w="100" w:type="dxa"/>
+              <w:bottom w:w="100" w:type="dxa"/>
+              <w:right w:w="100" w:type="dxa"/>
+            </w:tcMar>
+          </w:tcPr>
+          <w:p>
+            <w:pPr>
+              <w:jc w:val="center"/>
+            </w:pPr>
+            <w:proofErr w:type="gramStart"/>
+            <w:r>
+              <w:t xml:space="preserve">{{ </w:t>
+            </w:r>
+            <w:proofErr w:type="spellStart"/>
+            <w:r>
+              <w:t>qr</w:t>
+            </w:r>
+            <w:proofErr w:type="gramEnd"/>
+            <w:r>
+              <w:t>.</w:t>
+            </w:r>
+            <w:proofErr w:type="gramStart"/>
+            <w:r>
+              <w:t>concepts</w:t>
+            </w:r>
+            <w:proofErr w:type="spellEnd"/>
+            <w:r>
+              <w:t>[</w:t>
+            </w:r>
+            <w:proofErr w:type="gramEnd"/>
+            <w:r>
+              <w:t>9</w:t>
+            </w:r>
+            <w:proofErr w:type="gramStart"/>
+            <w:r>
+              <w:t>].questions</w:t>
+            </w:r>
+            <w:proofErr w:type="gramEnd"/>
+            <w:r>
+              <w:t xml:space="preserve"> }}</w:t>
+            </w:r>
+          </w:p>
+        </w:tc>
+        <w:tc>
+          <w:tcPr>
+            <w:tcW w:w="2722" w:type="dxa"/>
+            <w:tcBorders>
+              <w:top w:val="single" w:sz="8" w:space="0" w:color="000000"/>
+              <w:left w:val="single" w:sz="8" w:space="0" w:color="000000"/>
+              <w:bottom w:val="single" w:sz="8" w:space="0" w:color="000000"/>
+              <w:right w:val="single" w:sz="8" w:space="0" w:color="000000"/>
+            </w:tcBorders>
+            <w:tcMar>
+              <w:top w:w="100" w:type="dxa"/>
+              <w:left w:w="100" w:type="dxa"/>
+              <w:bottom w:w="100" w:type="dxa"/>
+              <w:right w:w="100" w:type="dxa"/>
+            </w:tcMar>
+          </w:tcPr>
+          <w:p>
+            <w:pPr>
+              <w:jc w:val="center"/>
+            </w:pPr>
+            <w:proofErr w:type="gramStart"/>
+            <w:r>
+              <w:t xml:space="preserve">{{ </w:t>
+            </w:r>
+            <w:proofErr w:type="spellStart"/>
+            <w:r>
+              <w:t>qr</w:t>
+            </w:r>
+            <w:proofErr w:type="gramEnd"/>
+            <w:r>
+              <w:t>.</w:t>
+            </w:r>
+            <w:proofErr w:type="gramStart"/>
+            <w:r>
+              <w:t>concepts</w:t>
+            </w:r>
+            <w:proofErr w:type="spellEnd"/>
+            <w:r>
+              <w:t>[</w:t>
+            </w:r>
+            <w:proofErr w:type="gramEnd"/>
+            <w:r>
+              <w:t>9</w:t>
+            </w:r>
+            <w:proofErr w:type="gramStart"/>
+            <w:r>
+              <w:t>].</w:t>
+            </w:r>
+            <w:proofErr w:type="spellStart"/>
+            <w:r>
+              <w:t>done</w:t>
+            </w:r>
+            <w:proofErr w:type="gramEnd"/>
+            <w:r>
+              <w:t>_well</w:t>
+            </w:r>
+            <w:proofErr w:type="spellEnd"/>
+            <w:r>
+              <w:t xml:space="preserve"> }}</w:t>
+            </w:r>
+          </w:p>
+        </w:tc>
+        <w:tc>
+          <w:tcPr>
+            <w:tcW w:w="2722" w:type="dxa"/>
+            <w:tcBorders>
+              <w:top w:val="single" w:sz="8" w:space="0" w:color="000000"/>
+              <w:left w:val="single" w:sz="8" w:space="0" w:color="000000"/>
+              <w:bottom w:val="single" w:sz="8" w:space="0" w:color="000000"/>
+              <w:right w:val="single" w:sz="8" w:space="0" w:color="000000"/>
+            </w:tcBorders>
+            <w:tcMar>
+              <w:top w:w="100" w:type="dxa"/>
+              <w:left w:w="100" w:type="dxa"/>
+              <w:bottom w:w="100" w:type="dxa"/>
+              <w:right w:w="100" w:type="dxa"/>
+            </w:tcMar>
+          </w:tcPr>
+          <w:p>
+            <w:pPr>
+              <w:jc w:val="center"/>
+            </w:pPr>
+            <w:proofErr w:type="gramStart"/>
+            <w:r>
+              <w:t xml:space="preserve">{{ </w:t>
+            </w:r>
+            <w:proofErr w:type="spellStart"/>
+            <w:r>
+              <w:t>qr</w:t>
+            </w:r>
+            <w:proofErr w:type="gramEnd"/>
+            <w:r>
+              <w:t>.</w:t>
+            </w:r>
+            <w:proofErr w:type="gramStart"/>
+            <w:r>
+              <w:t>concepts</w:t>
+            </w:r>
+            <w:proofErr w:type="spellEnd"/>
+            <w:r>
+              <w:t>[</w:t>
+            </w:r>
+            <w:proofErr w:type="gramEnd"/>
+            <w:r>
+              <w:t>9</w:t>
+            </w:r>
+            <w:proofErr w:type="gramStart"/>
+            <w:r>
+              <w:t>].improve</w:t>
+            </w:r>
+            <w:proofErr w:type="gramEnd"/>
+            <w:r>
+              <w:t xml:space="preserve"> }}</w:t>
+            </w:r>
+          </w:p>
+        </w:tc>
+      </w:tr>
+      <w:tr>
+        <w:trPr>
+          <w:trHeight w:val="500"/>
+        </w:trPr>
+        <w:tc>
+          <w:tcPr>
+            <w:tcW w:w="2722" w:type="dxa"/>
+            <w:tcBorders>
+              <w:top w:val="single" w:sz="8" w:space="0" w:color="000000"/>
+              <w:left w:val="single" w:sz="8" w:space="0" w:color="000000"/>
+              <w:bottom w:val="single" w:sz="8" w:space="0" w:color="000000"/>
+              <w:right w:val="single" w:sz="8" w:space="0" w:color="000000"/>
+            </w:tcBorders>
+            <w:tcMar>
+              <w:top w:w="100" w:type="dxa"/>
+              <w:left w:w="100" w:type="dxa"/>
+              <w:bottom w:w="100" w:type="dxa"/>
+              <w:right w:w="100" w:type="dxa"/>
+            </w:tcMar>
+          </w:tcPr>
+          <w:p>
+            <w:pPr>
+              <w:jc w:val="center"/>
+            </w:pPr>
+            <w:r>
+              <w:t>Percentages</w:t>
+            </w:r>
+          </w:p>
+        </w:tc>
+        <w:tc>
+          <w:tcPr>
+            <w:tcW w:w="2722" w:type="dxa"/>
+            <w:tcBorders>
+              <w:top w:val="single" w:sz="8" w:space="0" w:color="000000"/>
+              <w:left w:val="single" w:sz="8" w:space="0" w:color="000000"/>
+              <w:bottom w:val="single" w:sz="8" w:space="0" w:color="000000"/>
+              <w:right w:val="single" w:sz="8" w:space="0" w:color="000000"/>
+            </w:tcBorders>
+            <w:tcMar>
+              <w:top w:w="100" w:type="dxa"/>
+              <w:left w:w="100" w:type="dxa"/>
+              <w:bottom w:w="100" w:type="dxa"/>
+              <w:right w:w="100" w:type="dxa"/>
+            </w:tcMar>
+          </w:tcPr>
+          <w:p>
+            <w:pPr>
+              <w:jc w:val="center"/>
+            </w:pPr>
+            <w:proofErr w:type="gramStart"/>
+            <w:r>
+              <w:t xml:space="preserve">{{ </w:t>
+            </w:r>
+            <w:proofErr w:type="spellStart"/>
+            <w:r>
+              <w:t>qr</w:t>
+            </w:r>
+            <w:proofErr w:type="gramEnd"/>
+            <w:r>
+              <w:t>.</w:t>
+            </w:r>
+            <w:proofErr w:type="gramStart"/>
+            <w:r>
+              <w:t>concepts</w:t>
+            </w:r>
+            <w:proofErr w:type="spellEnd"/>
+            <w:r>
+              <w:t>[</w:t>
+            </w:r>
+            <w:proofErr w:type="gramEnd"/>
+            <w:r>
+              <w:t>10</w:t>
+            </w:r>
+            <w:proofErr w:type="gramStart"/>
+            <w:r>
+              <w:t>].questions</w:t>
+            </w:r>
+            <w:proofErr w:type="gramEnd"/>
+            <w:r>
+              <w:t xml:space="preserve"> }}</w:t>
+            </w:r>
+          </w:p>
+        </w:tc>
+        <w:tc>
+          <w:tcPr>
+            <w:tcW w:w="2722" w:type="dxa"/>
+            <w:tcBorders>
+              <w:top w:val="single" w:sz="8" w:space="0" w:color="000000"/>
+              <w:left w:val="single" w:sz="8" w:space="0" w:color="000000"/>
+              <w:bottom w:val="single" w:sz="8" w:space="0" w:color="000000"/>
+              <w:right w:val="single" w:sz="8" w:space="0" w:color="000000"/>
+            </w:tcBorders>
+            <w:tcMar>
+              <w:top w:w="100" w:type="dxa"/>
+              <w:left w:w="100" w:type="dxa"/>
+              <w:bottom w:w="100" w:type="dxa"/>
+              <w:right w:w="100" w:type="dxa"/>
+            </w:tcMar>
+          </w:tcPr>
+          <w:p>
+            <w:pPr>
+              <w:jc w:val="center"/>
+            </w:pPr>
+            <w:proofErr w:type="gramStart"/>
+            <w:r>
+              <w:t xml:space="preserve">{{ </w:t>
+            </w:r>
+            <w:proofErr w:type="spellStart"/>
+            <w:r>
+              <w:t>qr</w:t>
+            </w:r>
+            <w:proofErr w:type="gramEnd"/>
+            <w:r>
+              <w:t>.</w:t>
+            </w:r>
+            <w:proofErr w:type="gramStart"/>
+            <w:r>
+              <w:t>concepts</w:t>
+            </w:r>
+            <w:proofErr w:type="spellEnd"/>
+            <w:r>
+              <w:t>[</w:t>
+            </w:r>
+            <w:proofErr w:type="gramEnd"/>
+            <w:r>
+              <w:t>10</w:t>
+            </w:r>
+            <w:proofErr w:type="gramStart"/>
+            <w:r>
+              <w:t>].</w:t>
+            </w:r>
+            <w:proofErr w:type="spellStart"/>
+            <w:r>
+              <w:t>done</w:t>
+            </w:r>
+            <w:proofErr w:type="gramEnd"/>
+            <w:r>
+              <w:t>_well</w:t>
+            </w:r>
+            <w:proofErr w:type="spellEnd"/>
+            <w:r>
+              <w:t xml:space="preserve"> }}</w:t>
+            </w:r>
+          </w:p>
+        </w:tc>
+        <w:tc>
+          <w:tcPr>
+            <w:tcW w:w="2722" w:type="dxa"/>
+            <w:tcBorders>
+              <w:top w:val="single" w:sz="8" w:space="0" w:color="000000"/>
+              <w:left w:val="single" w:sz="8" w:space="0" w:color="000000"/>
+              <w:bottom w:val="single" w:sz="8" w:space="0" w:color="000000"/>
+              <w:right w:val="single" w:sz="8" w:space="0" w:color="000000"/>
+            </w:tcBorders>
+            <w:tcMar>
+              <w:top w:w="100" w:type="dxa"/>
+              <w:left w:w="100" w:type="dxa"/>
+              <w:bottom w:w="100" w:type="dxa"/>
+              <w:right w:w="100" w:type="dxa"/>
+            </w:tcMar>
+          </w:tcPr>
+          <w:p>
+            <w:pPr>
+              <w:jc w:val="center"/>
+            </w:pPr>
+            <w:proofErr w:type="gramStart"/>
+            <w:r>
+              <w:t xml:space="preserve">{{ </w:t>
+            </w:r>
+            <w:proofErr w:type="spellStart"/>
+            <w:r>
+              <w:t>qr</w:t>
+            </w:r>
+            <w:proofErr w:type="gramEnd"/>
+            <w:r>
+              <w:t>.</w:t>
+            </w:r>
+            <w:proofErr w:type="gramStart"/>
+            <w:r>
+              <w:t>concepts</w:t>
+            </w:r>
+            <w:proofErr w:type="spellEnd"/>
+            <w:r>
+              <w:t>[</w:t>
+            </w:r>
+            <w:proofErr w:type="gramEnd"/>
+            <w:r>
+              <w:t>10</w:t>
+            </w:r>
+            <w:proofErr w:type="gramStart"/>
+            <w:r>
+              <w:t>].improve</w:t>
+            </w:r>
+            <w:proofErr w:type="gramEnd"/>
+            <w:r>
+              <w:t xml:space="preserve"> }}</w:t>
             </w:r>
           </w:p>
         </w:tc>
@@ -2482,7 +6179,35 @@
         <w:rPr>
           <w:color w:val="000000"/>
         </w:rPr>
-        <w:t>Colour: Observe the colors used. Look for any patterns in color changes or sequences.</w:t>
+        <w:t xml:space="preserve">Colour: Observe the </w:t>
+      </w:r>
+      <w:proofErr w:type="spellStart"/>
+      <w:r>
+        <w:rPr>
+          <w:color w:val="000000"/>
+        </w:rPr>
+        <w:t>colors</w:t>
+      </w:r>
+      <w:proofErr w:type="spellEnd"/>
+      <w:r>
+        <w:rPr>
+          <w:color w:val="000000"/>
+        </w:rPr>
+        <w:t xml:space="preserve"> used. Look for any patterns in </w:t>
+      </w:r>
+      <w:proofErr w:type="spellStart"/>
+      <w:r>
+        <w:rPr>
+          <w:color w:val="000000"/>
+        </w:rPr>
+        <w:t>color</w:t>
+      </w:r>
+      <w:proofErr w:type="spellEnd"/>
+      <w:r>
+        <w:rPr>
+          <w:color w:val="000000"/>
+        </w:rPr>
+        <w:t xml:space="preserve"> changes or sequences.</w:t>
       </w:r>
     </w:p>
     <w:p>
@@ -2566,7 +6291,21 @@
         <w:rPr>
           <w:color w:val="000000"/>
         </w:rPr>
-        <w:t>Practice Visualizing Patterns: Regularly practice identifying patterns (ie making sure homework and weekly booklets are done and done properly)</w:t>
+        <w:t>Practice Visualizing Patterns: Regularly practice identifying patterns (</w:t>
+      </w:r>
+      <w:proofErr w:type="spellStart"/>
+      <w:r>
+        <w:rPr>
+          <w:color w:val="000000"/>
+        </w:rPr>
+        <w:t>ie</w:t>
+      </w:r>
+      <w:proofErr w:type="spellEnd"/>
+      <w:r>
+        <w:rPr>
+          <w:color w:val="000000"/>
+        </w:rPr>
+        <w:t xml:space="preserve"> making sure homework and weekly booklets are done and done properly)</w:t>
       </w:r>
     </w:p>
     <w:p>
@@ -2608,7 +6347,21 @@
         <w:rPr>
           <w:color w:val="000000"/>
         </w:rPr>
-        <w:t>Keep track of patterns you weren’t able to figure out by yourself -&gt; Write them down and look through them regularly to keep familiar with these patterns</w:t>
+        <w:t xml:space="preserve">Keep track of patterns you </w:t>
+      </w:r>
+      <w:proofErr w:type="gramStart"/>
+      <w:r>
+        <w:rPr>
+          <w:color w:val="000000"/>
+        </w:rPr>
+        <w:t>weren’t able to</w:t>
+      </w:r>
+      <w:proofErr w:type="gramEnd"/>
+      <w:r>
+        <w:rPr>
+          <w:color w:val="000000"/>
+        </w:rPr>
+        <w:t xml:space="preserve"> figure out by yourself -&gt; Write them down and look through them regularly to keep familiar with these patterns</w:t>
       </w:r>
     </w:p>
     <w:p>
@@ -2737,7 +6490,6 @@
     </w:p>
     <w:p>
       <w:r>
-        <w:lastRenderedPageBreak/>
         <w:t>There were certain areas that students made errors in that we noticed, they are highlighted below:</w:t>
       </w:r>
     </w:p>
@@ -2758,10 +6510,27 @@
           <w:b/>
           <w:bCs/>
         </w:rPr>
+        <w:lastRenderedPageBreak/>
         <w:t xml:space="preserve">Leaving Questions Blank: </w:t>
       </w:r>
       <w:r>
-        <w:t>Students are leaving a lot of marks on the table by not attempting all of the questions. Even if they don’t have enough time to actually attempt each question, as soon as they hear that there is 1 minute left, they should guess the questions they didn’t finish, so they at least have a 25% chance of getting it right.</w:t>
+        <w:t xml:space="preserve">Students are leaving a lot of marks on the table by not attempting </w:t>
+      </w:r>
+      <w:proofErr w:type="gramStart"/>
+      <w:r>
+        <w:t>all of</w:t>
+      </w:r>
+      <w:proofErr w:type="gramEnd"/>
+      <w:r>
+        <w:t xml:space="preserve"> the questions. Even if they don’t have enough time to </w:t>
+      </w:r>
+      <w:proofErr w:type="gramStart"/>
+      <w:r>
+        <w:t>actually attempt</w:t>
+      </w:r>
+      <w:proofErr w:type="gramEnd"/>
+      <w:r>
+        <w:t xml:space="preserve"> each question, as soon as they hear that there is 1 minute left, they should guess the questions they didn’t finish, so they at least have a 25% chance of getting it right.</w:t>
       </w:r>
     </w:p>
     <w:p>
@@ -2784,7 +6553,15 @@
         <w:t xml:space="preserve">Spending too long on Questions: </w:t>
       </w:r>
       <w:r>
-        <w:t>Students usually have 1 minute or less per question type, they should keep a mental clock on their head so when they are spending too long on a question, they should either guess it or make a note of it to come back to it later and move on. They do not have enough time to thoroughly finish every question. It is clear that students need more practice under timed conditions so that they develop the mental timing.</w:t>
+        <w:t xml:space="preserve">Students usually have 1 minute or less per question type, they should keep a mental clock on their head so when they are spending too long on a question, they should either guess it or make a note of it to come back to it later and move on. They do not have enough time to thoroughly finish every question. </w:t>
+      </w:r>
+      <w:proofErr w:type="gramStart"/>
+      <w:r>
+        <w:t>It is clear that students</w:t>
+      </w:r>
+      <w:proofErr w:type="gramEnd"/>
+      <w:r>
+        <w:t xml:space="preserve"> need more practice under timed conditions so that they develop the mental timing.</w:t>
       </w:r>
     </w:p>
     <w:p>
@@ -2885,7 +6662,15 @@
         <w:t>off</w:t>
       </w:r>
       <w:r>
-        <w:t xml:space="preserve"> the oak tree tree, </w:t>
+        <w:t xml:space="preserve"> the oak tree </w:t>
+      </w:r>
+      <w:proofErr w:type="spellStart"/>
+      <w:r>
+        <w:t>tree</w:t>
+      </w:r>
+      <w:proofErr w:type="spellEnd"/>
+      <w:r>
+        <w:t xml:space="preserve">, </w:t>
       </w:r>
       <w:r>
         <w:rPr>
@@ -2992,7 +6777,15 @@
         <w:t>Review and Practice</w:t>
       </w:r>
       <w:r>
-        <w:t>: Go through the areas marked for improvement in this report, and review the related topics. We will provide additional exercises and homework focused on these areas in the coming weeks.</w:t>
+        <w:t xml:space="preserve">: Go through the areas marked for improvement in this </w:t>
+      </w:r>
+      <w:proofErr w:type="gramStart"/>
+      <w:r>
+        <w:t>report, and</w:t>
+      </w:r>
+      <w:proofErr w:type="gramEnd"/>
+      <w:r>
+        <w:t xml:space="preserve"> review the related topics. We will provide additional exercises and homework focused on these areas in the coming weeks.</w:t>
       </w:r>
     </w:p>
     <w:p>
@@ -3045,7 +6838,6 @@
           <w:b/>
           <w:bCs/>
         </w:rPr>
-        <w:lastRenderedPageBreak/>
         <w:t>Use the GATE AI Question Bank</w:t>
       </w:r>
       <w:r>
@@ -3063,11 +6855,17 @@
       <w:r>
         <w:t xml:space="preserve">. The platform gives instant feedback, tracks </w:t>
       </w:r>
-      <w:r>
-        <w:t>progress and</w:t>
-      </w:r>
-      <w:r>
-        <w:t xml:space="preserve"> covers a wide range of GATE-style questions. Regular use will help strengthen weak areas and build familiarity with question types they’ll see in the real exam.</w:t>
+      <w:proofErr w:type="gramStart"/>
+      <w:r>
+        <w:t>progress, and</w:t>
+      </w:r>
+      <w:proofErr w:type="gramEnd"/>
+      <w:r>
+        <w:t xml:space="preserve"> covers a wide range of GATE-style questions. </w:t>
+      </w:r>
+      <w:r>
+        <w:lastRenderedPageBreak/>
+        <w:t>Regular use will help strengthen weak areas and build familiarity with question types they’ll see in the real exam.</w:t>
       </w:r>
     </w:p>
     <w:p>
@@ -3105,7 +6903,15 @@
         <w:t>mock</w:t>
       </w:r>
       <w:r>
-        <w:t xml:space="preserve"> exam, and there is still of time before the real ASET: under 3 months for Year 5s, and 14 months for Year 4s. Even if your child didn’t score as hoped, it’s not too late. With the right guidance and effort, they can absolutely work towards gaining entry into top GATE schools.</w:t>
+        <w:t xml:space="preserve"> exam, and there is still of time before the real ASET: under 3 months for Year 5s, and 14 months for Year 4s. Even if your child didn’t score as hoped, it’s not too late. With the right guidance and effort, they can absolutely work towards </w:t>
+      </w:r>
+      <w:proofErr w:type="gramStart"/>
+      <w:r>
+        <w:t>gaining entry into</w:t>
+      </w:r>
+      <w:proofErr w:type="gramEnd"/>
+      <w:r>
+        <w:t xml:space="preserve"> top GATE schools.</w:t>
       </w:r>
     </w:p>
     <w:p/>
@@ -3215,8 +7021,29 @@
       </w:pPr>
     </w:p>
     <w:p>
-      <w:r>
-        <w:t>{{ graph_image }}</w:t>
+      <w:proofErr w:type="gramStart"/>
+      <w:r>
+        <w:t xml:space="preserve">{{ </w:t>
+      </w:r>
+      <w:proofErr w:type="spellStart"/>
+      <w:r>
+        <w:t>graph</w:t>
+      </w:r>
+      <w:proofErr w:type="gramEnd"/>
+      <w:r>
+        <w:t>_</w:t>
+      </w:r>
+      <w:proofErr w:type="gramStart"/>
+      <w:r>
+        <w:t>image</w:t>
+      </w:r>
+      <w:proofErr w:type="spellEnd"/>
+      <w:r>
+        <w:t xml:space="preserve"> }</w:t>
+      </w:r>
+      <w:proofErr w:type="gramEnd"/>
+      <w:r>
+        <w:t>}</w:t>
       </w:r>
     </w:p>
     <w:sectPr>
@@ -4809,7 +8636,6 @@
   <w:style w:type="character" w:default="1" w:styleId="DefaultParagraphFont">
     <w:name w:val="Default Paragraph Font"/>
     <w:uiPriority w:val="1"/>
-    <w:semiHidden/>
     <w:unhideWhenUsed/>
   </w:style>
   <w:style w:type="table" w:default="1" w:styleId="TableNormal">

</xml_diff>

<commit_message>
changed colour of name and ticks to blue, and added name to graphed reports.
</commit_message>
<xml_diff>
--- a/config/report_template.docx
+++ b/config/report_template.docx
@@ -21,6 +21,7 @@
         <w:rPr>
           <w:b/>
           <w:bCs/>
+          <w:color w:val="5B9BD5" w:themeColor="accent5"/>
         </w:rPr>
         <w:t xml:space="preserve">{{ </w:t>
       </w:r>
@@ -29,6 +30,7 @@
         <w:rPr>
           <w:b/>
           <w:bCs/>
+          <w:color w:val="5B9BD5" w:themeColor="accent5"/>
         </w:rPr>
         <w:t>student</w:t>
       </w:r>
@@ -37,6 +39,7 @@
         <w:rPr>
           <w:b/>
           <w:bCs/>
+          <w:color w:val="5B9BD5" w:themeColor="accent5"/>
         </w:rPr>
         <w:t>_</w:t>
       </w:r>
@@ -45,6 +48,7 @@
         <w:rPr>
           <w:b/>
           <w:bCs/>
+          <w:color w:val="5B9BD5" w:themeColor="accent5"/>
         </w:rPr>
         <w:t>name</w:t>
       </w:r>
@@ -53,6 +57,7 @@
         <w:rPr>
           <w:b/>
           <w:bCs/>
+          <w:color w:val="5B9BD5" w:themeColor="accent5"/>
         </w:rPr>
         <w:t xml:space="preserve"> }</w:t>
       </w:r>
@@ -61,6 +66,7 @@
         <w:rPr>
           <w:b/>
           <w:bCs/>
+          <w:color w:val="5B9BD5" w:themeColor="accent5"/>
         </w:rPr>
         <w:t>}</w:t>
       </w:r>
@@ -1377,20 +1383,46 @@
             <w:tcW w:w="2682" w:type="dxa"/>
           </w:tcPr>
           <w:p>
-            <w:proofErr w:type="gramStart"/>
-            <w:r>
+            <w:pPr>
+              <w:rPr>
+                <w:b/>
+                <w:bCs/>
+              </w:rPr>
+            </w:pPr>
+            <w:proofErr w:type="gramStart"/>
+            <w:r>
+              <w:rPr>
+                <w:b/>
+                <w:bCs/>
+                <w:color w:val="5B9BD5" w:themeColor="accent5"/>
+              </w:rPr>
               <w:t xml:space="preserve">{{ </w:t>
             </w:r>
             <w:proofErr w:type="spellStart"/>
             <w:r>
+              <w:rPr>
+                <w:b/>
+                <w:bCs/>
+                <w:color w:val="5B9BD5" w:themeColor="accent5"/>
+              </w:rPr>
               <w:t>total</w:t>
             </w:r>
             <w:proofErr w:type="gramEnd"/>
             <w:r>
+              <w:rPr>
+                <w:b/>
+                <w:bCs/>
+                <w:color w:val="5B9BD5" w:themeColor="accent5"/>
+              </w:rPr>
               <w:t>_score</w:t>
             </w:r>
             <w:proofErr w:type="spellEnd"/>
             <w:r>
+              <w:rPr>
+                <w:b/>
+                <w:bCs/>
+                <w:color w:val="5B9BD5" w:themeColor="accent5"/>
+              </w:rPr>
               <w:t xml:space="preserve"> }}</w:t>
             </w:r>
           </w:p>
@@ -1930,11 +1962,15 @@
           <w:p>
             <w:pPr>
               <w:jc w:val="center"/>
+              <w:rPr>
+                <w:color w:val="000000" w:themeColor="text1"/>
+              </w:rPr>
             </w:pPr>
             <w:r>
               <w:rPr>
                 <w:b/>
                 <w:bCs/>
+                <w:color w:val="000000" w:themeColor="text1"/>
               </w:rPr>
               <w:t>Question Numbers</w:t>
             </w:r>
@@ -2043,36 +2079,65 @@
             </w:tcMar>
           </w:tcPr>
           <w:p>
-            <w:proofErr w:type="gramStart"/>
-            <w:r>
+            <w:pPr>
+              <w:rPr>
+                <w:color w:val="000000" w:themeColor="text1"/>
+              </w:rPr>
+            </w:pPr>
+            <w:proofErr w:type="gramStart"/>
+            <w:r>
+              <w:rPr>
+                <w:color w:val="000000" w:themeColor="text1"/>
+              </w:rPr>
               <w:t xml:space="preserve">{{ </w:t>
             </w:r>
             <w:proofErr w:type="spellStart"/>
             <w:r>
+              <w:rPr>
+                <w:color w:val="000000" w:themeColor="text1"/>
+              </w:rPr>
               <w:t>rc</w:t>
             </w:r>
             <w:proofErr w:type="gramEnd"/>
             <w:r>
+              <w:rPr>
+                <w:color w:val="000000" w:themeColor="text1"/>
+              </w:rPr>
               <w:t>.</w:t>
             </w:r>
             <w:proofErr w:type="gramStart"/>
             <w:r>
+              <w:rPr>
+                <w:color w:val="000000" w:themeColor="text1"/>
+              </w:rPr>
               <w:t>concepts</w:t>
             </w:r>
             <w:proofErr w:type="spellEnd"/>
             <w:r>
+              <w:rPr>
+                <w:color w:val="000000" w:themeColor="text1"/>
+              </w:rPr>
               <w:t>[</w:t>
             </w:r>
             <w:proofErr w:type="gramEnd"/>
             <w:r>
+              <w:rPr>
+                <w:color w:val="000000" w:themeColor="text1"/>
+              </w:rPr>
               <w:t>0</w:t>
             </w:r>
             <w:proofErr w:type="gramStart"/>
             <w:r>
+              <w:rPr>
+                <w:color w:val="000000" w:themeColor="text1"/>
+              </w:rPr>
               <w:t>].questions</w:t>
             </w:r>
             <w:proofErr w:type="gramEnd"/>
             <w:r>
+              <w:rPr>
+                <w:color w:val="000000" w:themeColor="text1"/>
+              </w:rPr>
               <w:t xml:space="preserve"> }}</w:t>
             </w:r>
           </w:p>
@@ -2096,45 +2161,78 @@
           <w:p>
             <w:pPr>
               <w:jc w:val="center"/>
+              <w:rPr>
+                <w:color w:val="5B9BD5" w:themeColor="accent5"/>
+              </w:rPr>
             </w:pPr>
             <w:proofErr w:type="gramStart"/>
             <w:r>
+              <w:rPr>
+                <w:color w:val="5B9BD5" w:themeColor="accent5"/>
+              </w:rPr>
               <w:t xml:space="preserve">{{ </w:t>
             </w:r>
             <w:proofErr w:type="spellStart"/>
             <w:r>
+              <w:rPr>
+                <w:color w:val="5B9BD5" w:themeColor="accent5"/>
+              </w:rPr>
               <w:t>rc</w:t>
             </w:r>
             <w:proofErr w:type="gramEnd"/>
             <w:r>
+              <w:rPr>
+                <w:color w:val="5B9BD5" w:themeColor="accent5"/>
+              </w:rPr>
               <w:t>.</w:t>
             </w:r>
             <w:proofErr w:type="gramStart"/>
             <w:r>
+              <w:rPr>
+                <w:color w:val="5B9BD5" w:themeColor="accent5"/>
+              </w:rPr>
               <w:t>concepts</w:t>
             </w:r>
             <w:proofErr w:type="spellEnd"/>
             <w:r>
+              <w:rPr>
+                <w:color w:val="5B9BD5" w:themeColor="accent5"/>
+              </w:rPr>
               <w:t>[</w:t>
             </w:r>
             <w:proofErr w:type="gramEnd"/>
             <w:r>
+              <w:rPr>
+                <w:color w:val="5B9BD5" w:themeColor="accent5"/>
+              </w:rPr>
               <w:t>0</w:t>
             </w:r>
             <w:proofErr w:type="gramStart"/>
             <w:r>
+              <w:rPr>
+                <w:color w:val="5B9BD5" w:themeColor="accent5"/>
+              </w:rPr>
               <w:t>].</w:t>
             </w:r>
             <w:proofErr w:type="spellStart"/>
             <w:r>
+              <w:rPr>
+                <w:color w:val="5B9BD5" w:themeColor="accent5"/>
+              </w:rPr>
               <w:t>done</w:t>
             </w:r>
             <w:proofErr w:type="gramEnd"/>
             <w:r>
+              <w:rPr>
+                <w:color w:val="5B9BD5" w:themeColor="accent5"/>
+              </w:rPr>
               <w:t>_well</w:t>
             </w:r>
             <w:proofErr w:type="spellEnd"/>
             <w:r>
+              <w:rPr>
+                <w:color w:val="5B9BD5" w:themeColor="accent5"/>
+              </w:rPr>
               <w:t xml:space="preserve"> }}</w:t>
             </w:r>
           </w:p>
@@ -2158,37 +2256,64 @@
           <w:p>
             <w:pPr>
               <w:jc w:val="center"/>
+              <w:rPr>
+                <w:color w:val="5B9BD5" w:themeColor="accent5"/>
+              </w:rPr>
             </w:pPr>
             <w:proofErr w:type="gramStart"/>
             <w:r>
+              <w:rPr>
+                <w:color w:val="5B9BD5" w:themeColor="accent5"/>
+              </w:rPr>
               <w:t xml:space="preserve">{{ </w:t>
             </w:r>
             <w:proofErr w:type="spellStart"/>
             <w:r>
+              <w:rPr>
+                <w:color w:val="5B9BD5" w:themeColor="accent5"/>
+              </w:rPr>
               <w:t>rc</w:t>
             </w:r>
             <w:proofErr w:type="gramEnd"/>
             <w:r>
+              <w:rPr>
+                <w:color w:val="5B9BD5" w:themeColor="accent5"/>
+              </w:rPr>
               <w:t>.</w:t>
             </w:r>
             <w:proofErr w:type="gramStart"/>
             <w:r>
+              <w:rPr>
+                <w:color w:val="5B9BD5" w:themeColor="accent5"/>
+              </w:rPr>
               <w:t>concepts</w:t>
             </w:r>
             <w:proofErr w:type="spellEnd"/>
             <w:r>
+              <w:rPr>
+                <w:color w:val="5B9BD5" w:themeColor="accent5"/>
+              </w:rPr>
               <w:t>[</w:t>
             </w:r>
             <w:proofErr w:type="gramEnd"/>
             <w:r>
+              <w:rPr>
+                <w:color w:val="5B9BD5" w:themeColor="accent5"/>
+              </w:rPr>
               <w:t>0</w:t>
             </w:r>
             <w:proofErr w:type="gramStart"/>
             <w:r>
+              <w:rPr>
+                <w:color w:val="5B9BD5" w:themeColor="accent5"/>
+              </w:rPr>
               <w:t>].improve</w:t>
             </w:r>
             <w:proofErr w:type="gramEnd"/>
             <w:r>
+              <w:rPr>
+                <w:color w:val="5B9BD5" w:themeColor="accent5"/>
+              </w:rPr>
               <w:t xml:space="preserve"> }}</w:t>
             </w:r>
           </w:p>
@@ -2238,36 +2363,65 @@
             </w:tcMar>
           </w:tcPr>
           <w:p>
-            <w:proofErr w:type="gramStart"/>
-            <w:r>
+            <w:pPr>
+              <w:rPr>
+                <w:color w:val="000000" w:themeColor="text1"/>
+              </w:rPr>
+            </w:pPr>
+            <w:proofErr w:type="gramStart"/>
+            <w:r>
+              <w:rPr>
+                <w:color w:val="000000" w:themeColor="text1"/>
+              </w:rPr>
               <w:t xml:space="preserve">{{ </w:t>
             </w:r>
             <w:proofErr w:type="spellStart"/>
             <w:r>
+              <w:rPr>
+                <w:color w:val="000000" w:themeColor="text1"/>
+              </w:rPr>
               <w:t>rc</w:t>
             </w:r>
             <w:proofErr w:type="gramEnd"/>
             <w:r>
+              <w:rPr>
+                <w:color w:val="000000" w:themeColor="text1"/>
+              </w:rPr>
               <w:t>.</w:t>
             </w:r>
             <w:proofErr w:type="gramStart"/>
             <w:r>
+              <w:rPr>
+                <w:color w:val="000000" w:themeColor="text1"/>
+              </w:rPr>
               <w:t>concepts</w:t>
             </w:r>
             <w:proofErr w:type="spellEnd"/>
             <w:r>
+              <w:rPr>
+                <w:color w:val="000000" w:themeColor="text1"/>
+              </w:rPr>
               <w:t>[</w:t>
             </w:r>
             <w:proofErr w:type="gramEnd"/>
             <w:r>
+              <w:rPr>
+                <w:color w:val="000000" w:themeColor="text1"/>
+              </w:rPr>
               <w:t>1</w:t>
             </w:r>
             <w:proofErr w:type="gramStart"/>
             <w:r>
+              <w:rPr>
+                <w:color w:val="000000" w:themeColor="text1"/>
+              </w:rPr>
               <w:t>].questions</w:t>
             </w:r>
             <w:proofErr w:type="gramEnd"/>
             <w:r>
+              <w:rPr>
+                <w:color w:val="000000" w:themeColor="text1"/>
+              </w:rPr>
               <w:t xml:space="preserve"> }}</w:t>
             </w:r>
           </w:p>
@@ -2291,45 +2445,78 @@
           <w:p>
             <w:pPr>
               <w:jc w:val="center"/>
+              <w:rPr>
+                <w:color w:val="5B9BD5" w:themeColor="accent5"/>
+              </w:rPr>
             </w:pPr>
             <w:proofErr w:type="gramStart"/>
             <w:r>
+              <w:rPr>
+                <w:color w:val="5B9BD5" w:themeColor="accent5"/>
+              </w:rPr>
               <w:t xml:space="preserve">{{ </w:t>
             </w:r>
             <w:proofErr w:type="spellStart"/>
             <w:r>
+              <w:rPr>
+                <w:color w:val="5B9BD5" w:themeColor="accent5"/>
+              </w:rPr>
               <w:t>rc</w:t>
             </w:r>
             <w:proofErr w:type="gramEnd"/>
             <w:r>
+              <w:rPr>
+                <w:color w:val="5B9BD5" w:themeColor="accent5"/>
+              </w:rPr>
               <w:t>.</w:t>
             </w:r>
             <w:proofErr w:type="gramStart"/>
             <w:r>
+              <w:rPr>
+                <w:color w:val="5B9BD5" w:themeColor="accent5"/>
+              </w:rPr>
               <w:t>concepts</w:t>
             </w:r>
             <w:proofErr w:type="spellEnd"/>
             <w:r>
+              <w:rPr>
+                <w:color w:val="5B9BD5" w:themeColor="accent5"/>
+              </w:rPr>
               <w:t>[</w:t>
             </w:r>
             <w:proofErr w:type="gramEnd"/>
             <w:r>
+              <w:rPr>
+                <w:color w:val="5B9BD5" w:themeColor="accent5"/>
+              </w:rPr>
               <w:t>1</w:t>
             </w:r>
             <w:proofErr w:type="gramStart"/>
             <w:r>
+              <w:rPr>
+                <w:color w:val="5B9BD5" w:themeColor="accent5"/>
+              </w:rPr>
               <w:t>].</w:t>
             </w:r>
             <w:proofErr w:type="spellStart"/>
             <w:r>
+              <w:rPr>
+                <w:color w:val="5B9BD5" w:themeColor="accent5"/>
+              </w:rPr>
               <w:t>done</w:t>
             </w:r>
             <w:proofErr w:type="gramEnd"/>
             <w:r>
+              <w:rPr>
+                <w:color w:val="5B9BD5" w:themeColor="accent5"/>
+              </w:rPr>
               <w:t>_well</w:t>
             </w:r>
             <w:proofErr w:type="spellEnd"/>
             <w:r>
+              <w:rPr>
+                <w:color w:val="5B9BD5" w:themeColor="accent5"/>
+              </w:rPr>
               <w:t xml:space="preserve"> }}</w:t>
             </w:r>
           </w:p>
@@ -2353,37 +2540,64 @@
           <w:p>
             <w:pPr>
               <w:jc w:val="center"/>
+              <w:rPr>
+                <w:color w:val="5B9BD5" w:themeColor="accent5"/>
+              </w:rPr>
             </w:pPr>
             <w:proofErr w:type="gramStart"/>
             <w:r>
+              <w:rPr>
+                <w:color w:val="5B9BD5" w:themeColor="accent5"/>
+              </w:rPr>
               <w:t xml:space="preserve">{{ </w:t>
             </w:r>
             <w:proofErr w:type="spellStart"/>
             <w:r>
+              <w:rPr>
+                <w:color w:val="5B9BD5" w:themeColor="accent5"/>
+              </w:rPr>
               <w:t>rc</w:t>
             </w:r>
             <w:proofErr w:type="gramEnd"/>
             <w:r>
+              <w:rPr>
+                <w:color w:val="5B9BD5" w:themeColor="accent5"/>
+              </w:rPr>
               <w:t>.</w:t>
             </w:r>
             <w:proofErr w:type="gramStart"/>
             <w:r>
+              <w:rPr>
+                <w:color w:val="5B9BD5" w:themeColor="accent5"/>
+              </w:rPr>
               <w:t>concepts</w:t>
             </w:r>
             <w:proofErr w:type="spellEnd"/>
             <w:r>
+              <w:rPr>
+                <w:color w:val="5B9BD5" w:themeColor="accent5"/>
+              </w:rPr>
               <w:t>[</w:t>
             </w:r>
             <w:proofErr w:type="gramEnd"/>
             <w:r>
+              <w:rPr>
+                <w:color w:val="5B9BD5" w:themeColor="accent5"/>
+              </w:rPr>
               <w:t>1</w:t>
             </w:r>
             <w:proofErr w:type="gramStart"/>
             <w:r>
+              <w:rPr>
+                <w:color w:val="5B9BD5" w:themeColor="accent5"/>
+              </w:rPr>
               <w:t>].improve</w:t>
             </w:r>
             <w:proofErr w:type="gramEnd"/>
             <w:r>
+              <w:rPr>
+                <w:color w:val="5B9BD5" w:themeColor="accent5"/>
+              </w:rPr>
               <w:t xml:space="preserve"> }}</w:t>
             </w:r>
           </w:p>
@@ -2433,36 +2647,65 @@
             </w:tcMar>
           </w:tcPr>
           <w:p>
-            <w:proofErr w:type="gramStart"/>
-            <w:r>
+            <w:pPr>
+              <w:rPr>
+                <w:color w:val="000000" w:themeColor="text1"/>
+              </w:rPr>
+            </w:pPr>
+            <w:proofErr w:type="gramStart"/>
+            <w:r>
+              <w:rPr>
+                <w:color w:val="000000" w:themeColor="text1"/>
+              </w:rPr>
               <w:t xml:space="preserve">{{ </w:t>
             </w:r>
             <w:proofErr w:type="spellStart"/>
             <w:r>
+              <w:rPr>
+                <w:color w:val="000000" w:themeColor="text1"/>
+              </w:rPr>
               <w:t>rc</w:t>
             </w:r>
             <w:proofErr w:type="gramEnd"/>
             <w:r>
+              <w:rPr>
+                <w:color w:val="000000" w:themeColor="text1"/>
+              </w:rPr>
               <w:t>.</w:t>
             </w:r>
             <w:proofErr w:type="gramStart"/>
             <w:r>
+              <w:rPr>
+                <w:color w:val="000000" w:themeColor="text1"/>
+              </w:rPr>
               <w:t>concepts</w:t>
             </w:r>
             <w:proofErr w:type="spellEnd"/>
             <w:r>
+              <w:rPr>
+                <w:color w:val="000000" w:themeColor="text1"/>
+              </w:rPr>
               <w:t>[</w:t>
             </w:r>
             <w:proofErr w:type="gramEnd"/>
             <w:r>
+              <w:rPr>
+                <w:color w:val="000000" w:themeColor="text1"/>
+              </w:rPr>
               <w:t>2</w:t>
             </w:r>
             <w:proofErr w:type="gramStart"/>
             <w:r>
+              <w:rPr>
+                <w:color w:val="000000" w:themeColor="text1"/>
+              </w:rPr>
               <w:t>].questions</w:t>
             </w:r>
             <w:proofErr w:type="gramEnd"/>
             <w:r>
+              <w:rPr>
+                <w:color w:val="000000" w:themeColor="text1"/>
+              </w:rPr>
               <w:t xml:space="preserve"> }}</w:t>
             </w:r>
           </w:p>
@@ -2486,45 +2729,78 @@
           <w:p>
             <w:pPr>
               <w:jc w:val="center"/>
+              <w:rPr>
+                <w:color w:val="5B9BD5" w:themeColor="accent5"/>
+              </w:rPr>
             </w:pPr>
             <w:proofErr w:type="gramStart"/>
             <w:r>
+              <w:rPr>
+                <w:color w:val="5B9BD5" w:themeColor="accent5"/>
+              </w:rPr>
               <w:t xml:space="preserve">{{ </w:t>
             </w:r>
             <w:proofErr w:type="spellStart"/>
             <w:r>
+              <w:rPr>
+                <w:color w:val="5B9BD5" w:themeColor="accent5"/>
+              </w:rPr>
               <w:t>rc</w:t>
             </w:r>
             <w:proofErr w:type="gramEnd"/>
             <w:r>
+              <w:rPr>
+                <w:color w:val="5B9BD5" w:themeColor="accent5"/>
+              </w:rPr>
               <w:t>.</w:t>
             </w:r>
             <w:proofErr w:type="gramStart"/>
             <w:r>
+              <w:rPr>
+                <w:color w:val="5B9BD5" w:themeColor="accent5"/>
+              </w:rPr>
               <w:t>concepts</w:t>
             </w:r>
             <w:proofErr w:type="spellEnd"/>
             <w:r>
+              <w:rPr>
+                <w:color w:val="5B9BD5" w:themeColor="accent5"/>
+              </w:rPr>
               <w:t>[</w:t>
             </w:r>
             <w:proofErr w:type="gramEnd"/>
             <w:r>
+              <w:rPr>
+                <w:color w:val="5B9BD5" w:themeColor="accent5"/>
+              </w:rPr>
               <w:t>2</w:t>
             </w:r>
             <w:proofErr w:type="gramStart"/>
             <w:r>
+              <w:rPr>
+                <w:color w:val="5B9BD5" w:themeColor="accent5"/>
+              </w:rPr>
               <w:t>].</w:t>
             </w:r>
             <w:proofErr w:type="spellStart"/>
             <w:r>
+              <w:rPr>
+                <w:color w:val="5B9BD5" w:themeColor="accent5"/>
+              </w:rPr>
               <w:t>done</w:t>
             </w:r>
             <w:proofErr w:type="gramEnd"/>
             <w:r>
+              <w:rPr>
+                <w:color w:val="5B9BD5" w:themeColor="accent5"/>
+              </w:rPr>
               <w:t>_well</w:t>
             </w:r>
             <w:proofErr w:type="spellEnd"/>
             <w:r>
+              <w:rPr>
+                <w:color w:val="5B9BD5" w:themeColor="accent5"/>
+              </w:rPr>
               <w:t xml:space="preserve"> }}</w:t>
             </w:r>
           </w:p>
@@ -2548,37 +2824,64 @@
           <w:p>
             <w:pPr>
               <w:jc w:val="center"/>
+              <w:rPr>
+                <w:color w:val="5B9BD5" w:themeColor="accent5"/>
+              </w:rPr>
             </w:pPr>
             <w:proofErr w:type="gramStart"/>
             <w:r>
+              <w:rPr>
+                <w:color w:val="5B9BD5" w:themeColor="accent5"/>
+              </w:rPr>
               <w:t xml:space="preserve">{{ </w:t>
             </w:r>
             <w:proofErr w:type="spellStart"/>
             <w:r>
+              <w:rPr>
+                <w:color w:val="5B9BD5" w:themeColor="accent5"/>
+              </w:rPr>
               <w:t>rc</w:t>
             </w:r>
             <w:proofErr w:type="gramEnd"/>
             <w:r>
+              <w:rPr>
+                <w:color w:val="5B9BD5" w:themeColor="accent5"/>
+              </w:rPr>
               <w:t>.</w:t>
             </w:r>
             <w:proofErr w:type="gramStart"/>
             <w:r>
+              <w:rPr>
+                <w:color w:val="5B9BD5" w:themeColor="accent5"/>
+              </w:rPr>
               <w:t>concepts</w:t>
             </w:r>
             <w:proofErr w:type="spellEnd"/>
             <w:r>
+              <w:rPr>
+                <w:color w:val="5B9BD5" w:themeColor="accent5"/>
+              </w:rPr>
               <w:t>[</w:t>
             </w:r>
             <w:proofErr w:type="gramEnd"/>
             <w:r>
+              <w:rPr>
+                <w:color w:val="5B9BD5" w:themeColor="accent5"/>
+              </w:rPr>
               <w:t>2</w:t>
             </w:r>
             <w:proofErr w:type="gramStart"/>
             <w:r>
+              <w:rPr>
+                <w:color w:val="5B9BD5" w:themeColor="accent5"/>
+              </w:rPr>
               <w:t>].improve</w:t>
             </w:r>
             <w:proofErr w:type="gramEnd"/>
             <w:r>
+              <w:rPr>
+                <w:color w:val="5B9BD5" w:themeColor="accent5"/>
+              </w:rPr>
               <w:t xml:space="preserve"> }}</w:t>
             </w:r>
           </w:p>
@@ -2628,36 +2931,65 @@
             </w:tcMar>
           </w:tcPr>
           <w:p>
-            <w:proofErr w:type="gramStart"/>
-            <w:r>
+            <w:pPr>
+              <w:rPr>
+                <w:color w:val="000000" w:themeColor="text1"/>
+              </w:rPr>
+            </w:pPr>
+            <w:proofErr w:type="gramStart"/>
+            <w:r>
+              <w:rPr>
+                <w:color w:val="000000" w:themeColor="text1"/>
+              </w:rPr>
               <w:t xml:space="preserve">{{ </w:t>
             </w:r>
             <w:proofErr w:type="spellStart"/>
             <w:r>
+              <w:rPr>
+                <w:color w:val="000000" w:themeColor="text1"/>
+              </w:rPr>
               <w:t>rc</w:t>
             </w:r>
             <w:proofErr w:type="gramEnd"/>
             <w:r>
+              <w:rPr>
+                <w:color w:val="000000" w:themeColor="text1"/>
+              </w:rPr>
               <w:t>.</w:t>
             </w:r>
             <w:proofErr w:type="gramStart"/>
             <w:r>
+              <w:rPr>
+                <w:color w:val="000000" w:themeColor="text1"/>
+              </w:rPr>
               <w:t>concepts</w:t>
             </w:r>
             <w:proofErr w:type="spellEnd"/>
             <w:r>
+              <w:rPr>
+                <w:color w:val="000000" w:themeColor="text1"/>
+              </w:rPr>
               <w:t>[</w:t>
             </w:r>
             <w:proofErr w:type="gramEnd"/>
             <w:r>
+              <w:rPr>
+                <w:color w:val="000000" w:themeColor="text1"/>
+              </w:rPr>
               <w:t>3</w:t>
             </w:r>
             <w:proofErr w:type="gramStart"/>
             <w:r>
+              <w:rPr>
+                <w:color w:val="000000" w:themeColor="text1"/>
+              </w:rPr>
               <w:t>].questions</w:t>
             </w:r>
             <w:proofErr w:type="gramEnd"/>
             <w:r>
+              <w:rPr>
+                <w:color w:val="000000" w:themeColor="text1"/>
+              </w:rPr>
               <w:t xml:space="preserve"> }}</w:t>
             </w:r>
           </w:p>
@@ -2681,45 +3013,78 @@
           <w:p>
             <w:pPr>
               <w:jc w:val="center"/>
+              <w:rPr>
+                <w:color w:val="5B9BD5" w:themeColor="accent5"/>
+              </w:rPr>
             </w:pPr>
             <w:proofErr w:type="gramStart"/>
             <w:r>
+              <w:rPr>
+                <w:color w:val="5B9BD5" w:themeColor="accent5"/>
+              </w:rPr>
               <w:t xml:space="preserve">{{ </w:t>
             </w:r>
             <w:proofErr w:type="spellStart"/>
             <w:r>
+              <w:rPr>
+                <w:color w:val="5B9BD5" w:themeColor="accent5"/>
+              </w:rPr>
               <w:t>rc</w:t>
             </w:r>
             <w:proofErr w:type="gramEnd"/>
             <w:r>
+              <w:rPr>
+                <w:color w:val="5B9BD5" w:themeColor="accent5"/>
+              </w:rPr>
               <w:t>.</w:t>
             </w:r>
             <w:proofErr w:type="gramStart"/>
             <w:r>
+              <w:rPr>
+                <w:color w:val="5B9BD5" w:themeColor="accent5"/>
+              </w:rPr>
               <w:t>concepts</w:t>
             </w:r>
             <w:proofErr w:type="spellEnd"/>
             <w:r>
+              <w:rPr>
+                <w:color w:val="5B9BD5" w:themeColor="accent5"/>
+              </w:rPr>
               <w:t>[</w:t>
             </w:r>
             <w:proofErr w:type="gramEnd"/>
             <w:r>
+              <w:rPr>
+                <w:color w:val="5B9BD5" w:themeColor="accent5"/>
+              </w:rPr>
               <w:t>3</w:t>
             </w:r>
             <w:proofErr w:type="gramStart"/>
             <w:r>
+              <w:rPr>
+                <w:color w:val="5B9BD5" w:themeColor="accent5"/>
+              </w:rPr>
               <w:t>].</w:t>
             </w:r>
             <w:proofErr w:type="spellStart"/>
             <w:r>
+              <w:rPr>
+                <w:color w:val="5B9BD5" w:themeColor="accent5"/>
+              </w:rPr>
               <w:t>done</w:t>
             </w:r>
             <w:proofErr w:type="gramEnd"/>
             <w:r>
+              <w:rPr>
+                <w:color w:val="5B9BD5" w:themeColor="accent5"/>
+              </w:rPr>
               <w:t>_well</w:t>
             </w:r>
             <w:proofErr w:type="spellEnd"/>
             <w:r>
+              <w:rPr>
+                <w:color w:val="5B9BD5" w:themeColor="accent5"/>
+              </w:rPr>
               <w:t xml:space="preserve"> }}</w:t>
             </w:r>
           </w:p>
@@ -2743,37 +3108,64 @@
           <w:p>
             <w:pPr>
               <w:jc w:val="center"/>
+              <w:rPr>
+                <w:color w:val="5B9BD5" w:themeColor="accent5"/>
+              </w:rPr>
             </w:pPr>
             <w:proofErr w:type="gramStart"/>
             <w:r>
+              <w:rPr>
+                <w:color w:val="5B9BD5" w:themeColor="accent5"/>
+              </w:rPr>
               <w:t xml:space="preserve">{{ </w:t>
             </w:r>
             <w:proofErr w:type="spellStart"/>
             <w:r>
+              <w:rPr>
+                <w:color w:val="5B9BD5" w:themeColor="accent5"/>
+              </w:rPr>
               <w:t>rc</w:t>
             </w:r>
             <w:proofErr w:type="gramEnd"/>
             <w:r>
+              <w:rPr>
+                <w:color w:val="5B9BD5" w:themeColor="accent5"/>
+              </w:rPr>
               <w:t>.</w:t>
             </w:r>
             <w:proofErr w:type="gramStart"/>
             <w:r>
+              <w:rPr>
+                <w:color w:val="5B9BD5" w:themeColor="accent5"/>
+              </w:rPr>
               <w:t>concepts</w:t>
             </w:r>
             <w:proofErr w:type="spellEnd"/>
             <w:r>
+              <w:rPr>
+                <w:color w:val="5B9BD5" w:themeColor="accent5"/>
+              </w:rPr>
               <w:t>[</w:t>
             </w:r>
             <w:proofErr w:type="gramEnd"/>
             <w:r>
+              <w:rPr>
+                <w:color w:val="5B9BD5" w:themeColor="accent5"/>
+              </w:rPr>
               <w:t>3</w:t>
             </w:r>
             <w:proofErr w:type="gramStart"/>
             <w:r>
+              <w:rPr>
+                <w:color w:val="5B9BD5" w:themeColor="accent5"/>
+              </w:rPr>
               <w:t>].improve</w:t>
             </w:r>
             <w:proofErr w:type="gramEnd"/>
             <w:r>
+              <w:rPr>
+                <w:color w:val="5B9BD5" w:themeColor="accent5"/>
+              </w:rPr>
               <w:t xml:space="preserve"> }}</w:t>
             </w:r>
           </w:p>
@@ -2823,36 +3215,65 @@
             </w:tcMar>
           </w:tcPr>
           <w:p>
-            <w:proofErr w:type="gramStart"/>
-            <w:r>
+            <w:pPr>
+              <w:rPr>
+                <w:color w:val="000000" w:themeColor="text1"/>
+              </w:rPr>
+            </w:pPr>
+            <w:proofErr w:type="gramStart"/>
+            <w:r>
+              <w:rPr>
+                <w:color w:val="000000" w:themeColor="text1"/>
+              </w:rPr>
               <w:t xml:space="preserve">{{ </w:t>
             </w:r>
             <w:proofErr w:type="spellStart"/>
             <w:r>
+              <w:rPr>
+                <w:color w:val="000000" w:themeColor="text1"/>
+              </w:rPr>
               <w:t>rc</w:t>
             </w:r>
             <w:proofErr w:type="gramEnd"/>
             <w:r>
+              <w:rPr>
+                <w:color w:val="000000" w:themeColor="text1"/>
+              </w:rPr>
               <w:t>.</w:t>
             </w:r>
             <w:proofErr w:type="gramStart"/>
             <w:r>
+              <w:rPr>
+                <w:color w:val="000000" w:themeColor="text1"/>
+              </w:rPr>
               <w:t>concepts</w:t>
             </w:r>
             <w:proofErr w:type="spellEnd"/>
             <w:r>
+              <w:rPr>
+                <w:color w:val="000000" w:themeColor="text1"/>
+              </w:rPr>
               <w:t>[</w:t>
             </w:r>
             <w:proofErr w:type="gramEnd"/>
             <w:r>
+              <w:rPr>
+                <w:color w:val="000000" w:themeColor="text1"/>
+              </w:rPr>
               <w:t>4</w:t>
             </w:r>
             <w:proofErr w:type="gramStart"/>
             <w:r>
+              <w:rPr>
+                <w:color w:val="000000" w:themeColor="text1"/>
+              </w:rPr>
               <w:t>].questions</w:t>
             </w:r>
             <w:proofErr w:type="gramEnd"/>
             <w:r>
+              <w:rPr>
+                <w:color w:val="000000" w:themeColor="text1"/>
+              </w:rPr>
               <w:t xml:space="preserve"> }}</w:t>
             </w:r>
           </w:p>
@@ -2876,45 +3297,78 @@
           <w:p>
             <w:pPr>
               <w:jc w:val="right"/>
+              <w:rPr>
+                <w:color w:val="5B9BD5" w:themeColor="accent5"/>
+              </w:rPr>
             </w:pPr>
             <w:proofErr w:type="gramStart"/>
             <w:r>
+              <w:rPr>
+                <w:color w:val="5B9BD5" w:themeColor="accent5"/>
+              </w:rPr>
               <w:t xml:space="preserve">{{ </w:t>
             </w:r>
             <w:proofErr w:type="spellStart"/>
             <w:r>
+              <w:rPr>
+                <w:color w:val="5B9BD5" w:themeColor="accent5"/>
+              </w:rPr>
               <w:t>rc</w:t>
             </w:r>
             <w:proofErr w:type="gramEnd"/>
             <w:r>
+              <w:rPr>
+                <w:color w:val="5B9BD5" w:themeColor="accent5"/>
+              </w:rPr>
               <w:t>.</w:t>
             </w:r>
             <w:proofErr w:type="gramStart"/>
             <w:r>
+              <w:rPr>
+                <w:color w:val="5B9BD5" w:themeColor="accent5"/>
+              </w:rPr>
               <w:t>concepts</w:t>
             </w:r>
             <w:proofErr w:type="spellEnd"/>
             <w:r>
+              <w:rPr>
+                <w:color w:val="5B9BD5" w:themeColor="accent5"/>
+              </w:rPr>
               <w:t>[</w:t>
             </w:r>
             <w:proofErr w:type="gramEnd"/>
             <w:r>
+              <w:rPr>
+                <w:color w:val="5B9BD5" w:themeColor="accent5"/>
+              </w:rPr>
               <w:t>4</w:t>
             </w:r>
             <w:proofErr w:type="gramStart"/>
             <w:r>
+              <w:rPr>
+                <w:color w:val="5B9BD5" w:themeColor="accent5"/>
+              </w:rPr>
               <w:t>].</w:t>
             </w:r>
             <w:proofErr w:type="spellStart"/>
             <w:r>
+              <w:rPr>
+                <w:color w:val="5B9BD5" w:themeColor="accent5"/>
+              </w:rPr>
               <w:t>done</w:t>
             </w:r>
             <w:proofErr w:type="gramEnd"/>
             <w:r>
+              <w:rPr>
+                <w:color w:val="5B9BD5" w:themeColor="accent5"/>
+              </w:rPr>
               <w:t>_well</w:t>
             </w:r>
             <w:proofErr w:type="spellEnd"/>
             <w:r>
+              <w:rPr>
+                <w:color w:val="5B9BD5" w:themeColor="accent5"/>
+              </w:rPr>
               <w:t xml:space="preserve"> }}</w:t>
             </w:r>
           </w:p>
@@ -2938,37 +3392,64 @@
           <w:p>
             <w:pPr>
               <w:jc w:val="center"/>
+              <w:rPr>
+                <w:color w:val="5B9BD5" w:themeColor="accent5"/>
+              </w:rPr>
             </w:pPr>
             <w:proofErr w:type="gramStart"/>
             <w:r>
+              <w:rPr>
+                <w:color w:val="5B9BD5" w:themeColor="accent5"/>
+              </w:rPr>
               <w:t xml:space="preserve">{{ </w:t>
             </w:r>
             <w:proofErr w:type="spellStart"/>
             <w:r>
+              <w:rPr>
+                <w:color w:val="5B9BD5" w:themeColor="accent5"/>
+              </w:rPr>
               <w:t>rc</w:t>
             </w:r>
             <w:proofErr w:type="gramEnd"/>
             <w:r>
+              <w:rPr>
+                <w:color w:val="5B9BD5" w:themeColor="accent5"/>
+              </w:rPr>
               <w:t>.</w:t>
             </w:r>
             <w:proofErr w:type="gramStart"/>
             <w:r>
+              <w:rPr>
+                <w:color w:val="5B9BD5" w:themeColor="accent5"/>
+              </w:rPr>
               <w:t>concepts</w:t>
             </w:r>
             <w:proofErr w:type="spellEnd"/>
             <w:r>
+              <w:rPr>
+                <w:color w:val="5B9BD5" w:themeColor="accent5"/>
+              </w:rPr>
               <w:t>[</w:t>
             </w:r>
             <w:proofErr w:type="gramEnd"/>
             <w:r>
+              <w:rPr>
+                <w:color w:val="5B9BD5" w:themeColor="accent5"/>
+              </w:rPr>
               <w:t>4</w:t>
             </w:r>
             <w:proofErr w:type="gramStart"/>
             <w:r>
+              <w:rPr>
+                <w:color w:val="5B9BD5" w:themeColor="accent5"/>
+              </w:rPr>
               <w:t>].improve</w:t>
             </w:r>
             <w:proofErr w:type="gramEnd"/>
             <w:r>
+              <w:rPr>
+                <w:color w:val="5B9BD5" w:themeColor="accent5"/>
+              </w:rPr>
               <w:t xml:space="preserve"> }}</w:t>
             </w:r>
           </w:p>
@@ -3018,36 +3499,65 @@
             </w:tcMar>
           </w:tcPr>
           <w:p>
-            <w:proofErr w:type="gramStart"/>
-            <w:r>
+            <w:pPr>
+              <w:rPr>
+                <w:color w:val="000000" w:themeColor="text1"/>
+              </w:rPr>
+            </w:pPr>
+            <w:proofErr w:type="gramStart"/>
+            <w:r>
+              <w:rPr>
+                <w:color w:val="000000" w:themeColor="text1"/>
+              </w:rPr>
               <w:t xml:space="preserve">{{ </w:t>
             </w:r>
             <w:proofErr w:type="spellStart"/>
             <w:r>
+              <w:rPr>
+                <w:color w:val="000000" w:themeColor="text1"/>
+              </w:rPr>
               <w:t>rc</w:t>
             </w:r>
             <w:proofErr w:type="gramEnd"/>
             <w:r>
+              <w:rPr>
+                <w:color w:val="000000" w:themeColor="text1"/>
+              </w:rPr>
               <w:t>.</w:t>
             </w:r>
             <w:proofErr w:type="gramStart"/>
             <w:r>
+              <w:rPr>
+                <w:color w:val="000000" w:themeColor="text1"/>
+              </w:rPr>
               <w:t>concepts</w:t>
             </w:r>
             <w:proofErr w:type="spellEnd"/>
             <w:r>
+              <w:rPr>
+                <w:color w:val="000000" w:themeColor="text1"/>
+              </w:rPr>
               <w:t>[</w:t>
             </w:r>
             <w:proofErr w:type="gramEnd"/>
             <w:r>
+              <w:rPr>
+                <w:color w:val="000000" w:themeColor="text1"/>
+              </w:rPr>
               <w:t>5</w:t>
             </w:r>
             <w:proofErr w:type="gramStart"/>
             <w:r>
+              <w:rPr>
+                <w:color w:val="000000" w:themeColor="text1"/>
+              </w:rPr>
               <w:t>].questions</w:t>
             </w:r>
             <w:proofErr w:type="gramEnd"/>
             <w:r>
+              <w:rPr>
+                <w:color w:val="000000" w:themeColor="text1"/>
+              </w:rPr>
               <w:t xml:space="preserve"> }}</w:t>
             </w:r>
           </w:p>
@@ -3071,45 +3581,78 @@
           <w:p>
             <w:pPr>
               <w:jc w:val="center"/>
+              <w:rPr>
+                <w:color w:val="5B9BD5" w:themeColor="accent5"/>
+              </w:rPr>
             </w:pPr>
             <w:proofErr w:type="gramStart"/>
             <w:r>
+              <w:rPr>
+                <w:color w:val="5B9BD5" w:themeColor="accent5"/>
+              </w:rPr>
               <w:t xml:space="preserve">{{ </w:t>
             </w:r>
             <w:proofErr w:type="spellStart"/>
             <w:r>
+              <w:rPr>
+                <w:color w:val="5B9BD5" w:themeColor="accent5"/>
+              </w:rPr>
               <w:t>rc</w:t>
             </w:r>
             <w:proofErr w:type="gramEnd"/>
             <w:r>
+              <w:rPr>
+                <w:color w:val="5B9BD5" w:themeColor="accent5"/>
+              </w:rPr>
               <w:t>.</w:t>
             </w:r>
             <w:proofErr w:type="gramStart"/>
             <w:r>
+              <w:rPr>
+                <w:color w:val="5B9BD5" w:themeColor="accent5"/>
+              </w:rPr>
               <w:t>concepts</w:t>
             </w:r>
             <w:proofErr w:type="spellEnd"/>
             <w:r>
+              <w:rPr>
+                <w:color w:val="5B9BD5" w:themeColor="accent5"/>
+              </w:rPr>
               <w:t>[</w:t>
             </w:r>
             <w:proofErr w:type="gramEnd"/>
             <w:r>
+              <w:rPr>
+                <w:color w:val="5B9BD5" w:themeColor="accent5"/>
+              </w:rPr>
               <w:t>5</w:t>
             </w:r>
             <w:proofErr w:type="gramStart"/>
             <w:r>
+              <w:rPr>
+                <w:color w:val="5B9BD5" w:themeColor="accent5"/>
+              </w:rPr>
               <w:t>].</w:t>
             </w:r>
             <w:proofErr w:type="spellStart"/>
             <w:r>
+              <w:rPr>
+                <w:color w:val="5B9BD5" w:themeColor="accent5"/>
+              </w:rPr>
               <w:t>done</w:t>
             </w:r>
             <w:proofErr w:type="gramEnd"/>
             <w:r>
+              <w:rPr>
+                <w:color w:val="5B9BD5" w:themeColor="accent5"/>
+              </w:rPr>
               <w:t>_well</w:t>
             </w:r>
             <w:proofErr w:type="spellEnd"/>
             <w:r>
+              <w:rPr>
+                <w:color w:val="5B9BD5" w:themeColor="accent5"/>
+              </w:rPr>
               <w:t xml:space="preserve"> }}</w:t>
             </w:r>
           </w:p>
@@ -3133,37 +3676,64 @@
           <w:p>
             <w:pPr>
               <w:jc w:val="center"/>
+              <w:rPr>
+                <w:color w:val="5B9BD5" w:themeColor="accent5"/>
+              </w:rPr>
             </w:pPr>
             <w:proofErr w:type="gramStart"/>
             <w:r>
+              <w:rPr>
+                <w:color w:val="5B9BD5" w:themeColor="accent5"/>
+              </w:rPr>
               <w:t xml:space="preserve">{{ </w:t>
             </w:r>
             <w:proofErr w:type="spellStart"/>
             <w:r>
+              <w:rPr>
+                <w:color w:val="5B9BD5" w:themeColor="accent5"/>
+              </w:rPr>
               <w:t>rc</w:t>
             </w:r>
             <w:proofErr w:type="gramEnd"/>
             <w:r>
+              <w:rPr>
+                <w:color w:val="5B9BD5" w:themeColor="accent5"/>
+              </w:rPr>
               <w:t>.</w:t>
             </w:r>
             <w:proofErr w:type="gramStart"/>
             <w:r>
+              <w:rPr>
+                <w:color w:val="5B9BD5" w:themeColor="accent5"/>
+              </w:rPr>
               <w:t>concepts</w:t>
             </w:r>
             <w:proofErr w:type="spellEnd"/>
             <w:r>
+              <w:rPr>
+                <w:color w:val="5B9BD5" w:themeColor="accent5"/>
+              </w:rPr>
               <w:t>[</w:t>
             </w:r>
             <w:proofErr w:type="gramEnd"/>
             <w:r>
+              <w:rPr>
+                <w:color w:val="5B9BD5" w:themeColor="accent5"/>
+              </w:rPr>
               <w:t>5</w:t>
             </w:r>
             <w:proofErr w:type="gramStart"/>
             <w:r>
+              <w:rPr>
+                <w:color w:val="5B9BD5" w:themeColor="accent5"/>
+              </w:rPr>
               <w:t>].improve</w:t>
             </w:r>
             <w:proofErr w:type="gramEnd"/>
             <w:r>
+              <w:rPr>
+                <w:color w:val="5B9BD5" w:themeColor="accent5"/>
+              </w:rPr>
               <w:t xml:space="preserve"> }}</w:t>
             </w:r>
           </w:p>
@@ -3213,36 +3783,65 @@
             </w:tcMar>
           </w:tcPr>
           <w:p>
-            <w:proofErr w:type="gramStart"/>
-            <w:r>
+            <w:pPr>
+              <w:rPr>
+                <w:color w:val="000000" w:themeColor="text1"/>
+              </w:rPr>
+            </w:pPr>
+            <w:proofErr w:type="gramStart"/>
+            <w:r>
+              <w:rPr>
+                <w:color w:val="000000" w:themeColor="text1"/>
+              </w:rPr>
               <w:t xml:space="preserve">{{ </w:t>
             </w:r>
             <w:proofErr w:type="spellStart"/>
             <w:r>
+              <w:rPr>
+                <w:color w:val="000000" w:themeColor="text1"/>
+              </w:rPr>
               <w:t>rc</w:t>
             </w:r>
             <w:proofErr w:type="gramEnd"/>
             <w:r>
+              <w:rPr>
+                <w:color w:val="000000" w:themeColor="text1"/>
+              </w:rPr>
               <w:t>.</w:t>
             </w:r>
             <w:proofErr w:type="gramStart"/>
             <w:r>
+              <w:rPr>
+                <w:color w:val="000000" w:themeColor="text1"/>
+              </w:rPr>
               <w:t>concepts</w:t>
             </w:r>
             <w:proofErr w:type="spellEnd"/>
             <w:r>
+              <w:rPr>
+                <w:color w:val="000000" w:themeColor="text1"/>
+              </w:rPr>
               <w:t>[</w:t>
             </w:r>
             <w:proofErr w:type="gramEnd"/>
             <w:r>
+              <w:rPr>
+                <w:color w:val="000000" w:themeColor="text1"/>
+              </w:rPr>
               <w:t>6</w:t>
             </w:r>
             <w:proofErr w:type="gramStart"/>
             <w:r>
+              <w:rPr>
+                <w:color w:val="000000" w:themeColor="text1"/>
+              </w:rPr>
               <w:t>].questions</w:t>
             </w:r>
             <w:proofErr w:type="gramEnd"/>
             <w:r>
+              <w:rPr>
+                <w:color w:val="000000" w:themeColor="text1"/>
+              </w:rPr>
               <w:t xml:space="preserve"> }}</w:t>
             </w:r>
           </w:p>
@@ -3266,45 +3865,78 @@
           <w:p>
             <w:pPr>
               <w:jc w:val="center"/>
+              <w:rPr>
+                <w:color w:val="5B9BD5" w:themeColor="accent5"/>
+              </w:rPr>
             </w:pPr>
             <w:proofErr w:type="gramStart"/>
             <w:r>
+              <w:rPr>
+                <w:color w:val="5B9BD5" w:themeColor="accent5"/>
+              </w:rPr>
               <w:t xml:space="preserve">{{ </w:t>
             </w:r>
             <w:proofErr w:type="spellStart"/>
             <w:r>
+              <w:rPr>
+                <w:color w:val="5B9BD5" w:themeColor="accent5"/>
+              </w:rPr>
               <w:t>rc</w:t>
             </w:r>
             <w:proofErr w:type="gramEnd"/>
             <w:r>
+              <w:rPr>
+                <w:color w:val="5B9BD5" w:themeColor="accent5"/>
+              </w:rPr>
               <w:t>.</w:t>
             </w:r>
             <w:proofErr w:type="gramStart"/>
             <w:r>
+              <w:rPr>
+                <w:color w:val="5B9BD5" w:themeColor="accent5"/>
+              </w:rPr>
               <w:t>concepts</w:t>
             </w:r>
             <w:proofErr w:type="spellEnd"/>
             <w:r>
+              <w:rPr>
+                <w:color w:val="5B9BD5" w:themeColor="accent5"/>
+              </w:rPr>
               <w:t>[</w:t>
             </w:r>
             <w:proofErr w:type="gramEnd"/>
             <w:r>
+              <w:rPr>
+                <w:color w:val="5B9BD5" w:themeColor="accent5"/>
+              </w:rPr>
               <w:t>6</w:t>
             </w:r>
             <w:proofErr w:type="gramStart"/>
             <w:r>
+              <w:rPr>
+                <w:color w:val="5B9BD5" w:themeColor="accent5"/>
+              </w:rPr>
               <w:t>].</w:t>
             </w:r>
             <w:proofErr w:type="spellStart"/>
             <w:r>
+              <w:rPr>
+                <w:color w:val="5B9BD5" w:themeColor="accent5"/>
+              </w:rPr>
               <w:t>done</w:t>
             </w:r>
             <w:proofErr w:type="gramEnd"/>
             <w:r>
+              <w:rPr>
+                <w:color w:val="5B9BD5" w:themeColor="accent5"/>
+              </w:rPr>
               <w:t>_well</w:t>
             </w:r>
             <w:proofErr w:type="spellEnd"/>
             <w:r>
+              <w:rPr>
+                <w:color w:val="5B9BD5" w:themeColor="accent5"/>
+              </w:rPr>
               <w:t xml:space="preserve"> }}</w:t>
             </w:r>
           </w:p>
@@ -3328,37 +3960,64 @@
           <w:p>
             <w:pPr>
               <w:jc w:val="center"/>
+              <w:rPr>
+                <w:color w:val="5B9BD5" w:themeColor="accent5"/>
+              </w:rPr>
             </w:pPr>
             <w:proofErr w:type="gramStart"/>
             <w:r>
+              <w:rPr>
+                <w:color w:val="5B9BD5" w:themeColor="accent5"/>
+              </w:rPr>
               <w:t xml:space="preserve">{{ </w:t>
             </w:r>
             <w:proofErr w:type="spellStart"/>
             <w:r>
+              <w:rPr>
+                <w:color w:val="5B9BD5" w:themeColor="accent5"/>
+              </w:rPr>
               <w:t>rc</w:t>
             </w:r>
             <w:proofErr w:type="gramEnd"/>
             <w:r>
+              <w:rPr>
+                <w:color w:val="5B9BD5" w:themeColor="accent5"/>
+              </w:rPr>
               <w:t>.</w:t>
             </w:r>
             <w:proofErr w:type="gramStart"/>
             <w:r>
+              <w:rPr>
+                <w:color w:val="5B9BD5" w:themeColor="accent5"/>
+              </w:rPr>
               <w:t>concepts</w:t>
             </w:r>
             <w:proofErr w:type="spellEnd"/>
             <w:r>
+              <w:rPr>
+                <w:color w:val="5B9BD5" w:themeColor="accent5"/>
+              </w:rPr>
               <w:t>[</w:t>
             </w:r>
             <w:proofErr w:type="gramEnd"/>
             <w:r>
+              <w:rPr>
+                <w:color w:val="5B9BD5" w:themeColor="accent5"/>
+              </w:rPr>
               <w:t>6</w:t>
             </w:r>
             <w:proofErr w:type="gramStart"/>
             <w:r>
+              <w:rPr>
+                <w:color w:val="5B9BD5" w:themeColor="accent5"/>
+              </w:rPr>
               <w:t>].improve</w:t>
             </w:r>
             <w:proofErr w:type="gramEnd"/>
             <w:r>
+              <w:rPr>
+                <w:color w:val="5B9BD5" w:themeColor="accent5"/>
+              </w:rPr>
               <w:t xml:space="preserve"> }}</w:t>
             </w:r>
           </w:p>
@@ -3408,36 +4067,65 @@
             </w:tcMar>
           </w:tcPr>
           <w:p>
-            <w:proofErr w:type="gramStart"/>
-            <w:r>
+            <w:pPr>
+              <w:rPr>
+                <w:color w:val="000000" w:themeColor="text1"/>
+              </w:rPr>
+            </w:pPr>
+            <w:proofErr w:type="gramStart"/>
+            <w:r>
+              <w:rPr>
+                <w:color w:val="000000" w:themeColor="text1"/>
+              </w:rPr>
               <w:t xml:space="preserve">{{ </w:t>
             </w:r>
             <w:proofErr w:type="spellStart"/>
             <w:r>
+              <w:rPr>
+                <w:color w:val="000000" w:themeColor="text1"/>
+              </w:rPr>
               <w:t>rc</w:t>
             </w:r>
             <w:proofErr w:type="gramEnd"/>
             <w:r>
+              <w:rPr>
+                <w:color w:val="000000" w:themeColor="text1"/>
+              </w:rPr>
               <w:t>.</w:t>
             </w:r>
             <w:proofErr w:type="gramStart"/>
             <w:r>
+              <w:rPr>
+                <w:color w:val="000000" w:themeColor="text1"/>
+              </w:rPr>
               <w:t>concepts</w:t>
             </w:r>
             <w:proofErr w:type="spellEnd"/>
             <w:r>
+              <w:rPr>
+                <w:color w:val="000000" w:themeColor="text1"/>
+              </w:rPr>
               <w:t>[</w:t>
             </w:r>
             <w:proofErr w:type="gramEnd"/>
             <w:r>
+              <w:rPr>
+                <w:color w:val="000000" w:themeColor="text1"/>
+              </w:rPr>
               <w:t>7</w:t>
             </w:r>
             <w:proofErr w:type="gramStart"/>
             <w:r>
+              <w:rPr>
+                <w:color w:val="000000" w:themeColor="text1"/>
+              </w:rPr>
               <w:t>].questions</w:t>
             </w:r>
             <w:proofErr w:type="gramEnd"/>
             <w:r>
+              <w:rPr>
+                <w:color w:val="000000" w:themeColor="text1"/>
+              </w:rPr>
               <w:t xml:space="preserve"> }}</w:t>
             </w:r>
           </w:p>
@@ -3461,45 +4149,78 @@
           <w:p>
             <w:pPr>
               <w:jc w:val="center"/>
+              <w:rPr>
+                <w:color w:val="5B9BD5" w:themeColor="accent5"/>
+              </w:rPr>
             </w:pPr>
             <w:proofErr w:type="gramStart"/>
             <w:r>
+              <w:rPr>
+                <w:color w:val="5B9BD5" w:themeColor="accent5"/>
+              </w:rPr>
               <w:t xml:space="preserve">{{ </w:t>
             </w:r>
             <w:proofErr w:type="spellStart"/>
             <w:r>
+              <w:rPr>
+                <w:color w:val="5B9BD5" w:themeColor="accent5"/>
+              </w:rPr>
               <w:t>rc</w:t>
             </w:r>
             <w:proofErr w:type="gramEnd"/>
             <w:r>
+              <w:rPr>
+                <w:color w:val="5B9BD5" w:themeColor="accent5"/>
+              </w:rPr>
               <w:t>.</w:t>
             </w:r>
             <w:proofErr w:type="gramStart"/>
             <w:r>
+              <w:rPr>
+                <w:color w:val="5B9BD5" w:themeColor="accent5"/>
+              </w:rPr>
               <w:t>concepts</w:t>
             </w:r>
             <w:proofErr w:type="spellEnd"/>
             <w:r>
+              <w:rPr>
+                <w:color w:val="5B9BD5" w:themeColor="accent5"/>
+              </w:rPr>
               <w:t>[</w:t>
             </w:r>
             <w:proofErr w:type="gramEnd"/>
             <w:r>
+              <w:rPr>
+                <w:color w:val="5B9BD5" w:themeColor="accent5"/>
+              </w:rPr>
               <w:t>7</w:t>
             </w:r>
             <w:proofErr w:type="gramStart"/>
             <w:r>
+              <w:rPr>
+                <w:color w:val="5B9BD5" w:themeColor="accent5"/>
+              </w:rPr>
               <w:t>].</w:t>
             </w:r>
             <w:proofErr w:type="spellStart"/>
             <w:r>
+              <w:rPr>
+                <w:color w:val="5B9BD5" w:themeColor="accent5"/>
+              </w:rPr>
               <w:t>done</w:t>
             </w:r>
             <w:proofErr w:type="gramEnd"/>
             <w:r>
+              <w:rPr>
+                <w:color w:val="5B9BD5" w:themeColor="accent5"/>
+              </w:rPr>
               <w:t>_well</w:t>
             </w:r>
             <w:proofErr w:type="spellEnd"/>
             <w:r>
+              <w:rPr>
+                <w:color w:val="5B9BD5" w:themeColor="accent5"/>
+              </w:rPr>
               <w:t xml:space="preserve"> }}</w:t>
             </w:r>
           </w:p>
@@ -3523,37 +4244,64 @@
           <w:p>
             <w:pPr>
               <w:jc w:val="center"/>
+              <w:rPr>
+                <w:color w:val="5B9BD5" w:themeColor="accent5"/>
+              </w:rPr>
             </w:pPr>
             <w:proofErr w:type="gramStart"/>
             <w:r>
+              <w:rPr>
+                <w:color w:val="5B9BD5" w:themeColor="accent5"/>
+              </w:rPr>
               <w:t xml:space="preserve">{{ </w:t>
             </w:r>
             <w:proofErr w:type="spellStart"/>
             <w:r>
+              <w:rPr>
+                <w:color w:val="5B9BD5" w:themeColor="accent5"/>
+              </w:rPr>
               <w:t>rc</w:t>
             </w:r>
             <w:proofErr w:type="gramEnd"/>
             <w:r>
+              <w:rPr>
+                <w:color w:val="5B9BD5" w:themeColor="accent5"/>
+              </w:rPr>
               <w:t>.</w:t>
             </w:r>
             <w:proofErr w:type="gramStart"/>
             <w:r>
+              <w:rPr>
+                <w:color w:val="5B9BD5" w:themeColor="accent5"/>
+              </w:rPr>
               <w:t>concepts</w:t>
             </w:r>
             <w:proofErr w:type="spellEnd"/>
             <w:r>
+              <w:rPr>
+                <w:color w:val="5B9BD5" w:themeColor="accent5"/>
+              </w:rPr>
               <w:t>[</w:t>
             </w:r>
             <w:proofErr w:type="gramEnd"/>
             <w:r>
+              <w:rPr>
+                <w:color w:val="5B9BD5" w:themeColor="accent5"/>
+              </w:rPr>
               <w:t>7</w:t>
             </w:r>
             <w:proofErr w:type="gramStart"/>
             <w:r>
+              <w:rPr>
+                <w:color w:val="5B9BD5" w:themeColor="accent5"/>
+              </w:rPr>
               <w:t>].improve</w:t>
             </w:r>
             <w:proofErr w:type="gramEnd"/>
             <w:r>
+              <w:rPr>
+                <w:color w:val="5B9BD5" w:themeColor="accent5"/>
+              </w:rPr>
               <w:t xml:space="preserve"> }}</w:t>
             </w:r>
           </w:p>
@@ -3754,11 +4502,15 @@
           <w:p>
             <w:pPr>
               <w:jc w:val="center"/>
+              <w:rPr>
+                <w:color w:val="000000" w:themeColor="text1"/>
+              </w:rPr>
             </w:pPr>
             <w:r>
               <w:rPr>
                 <w:b/>
                 <w:bCs/>
+                <w:color w:val="000000" w:themeColor="text1"/>
               </w:rPr>
               <w:t>Question Numbers</w:t>
             </w:r>
@@ -3871,37 +4623,64 @@
           <w:p>
             <w:pPr>
               <w:jc w:val="center"/>
+              <w:rPr>
+                <w:color w:val="000000" w:themeColor="text1"/>
+              </w:rPr>
             </w:pPr>
             <w:proofErr w:type="gramStart"/>
             <w:r>
+              <w:rPr>
+                <w:color w:val="000000" w:themeColor="text1"/>
+              </w:rPr>
               <w:t xml:space="preserve">{{ </w:t>
             </w:r>
             <w:proofErr w:type="spellStart"/>
             <w:r>
+              <w:rPr>
+                <w:color w:val="000000" w:themeColor="text1"/>
+              </w:rPr>
               <w:t>qr</w:t>
             </w:r>
             <w:proofErr w:type="gramEnd"/>
             <w:r>
+              <w:rPr>
+                <w:color w:val="000000" w:themeColor="text1"/>
+              </w:rPr>
               <w:t>.</w:t>
             </w:r>
             <w:proofErr w:type="gramStart"/>
             <w:r>
+              <w:rPr>
+                <w:color w:val="000000" w:themeColor="text1"/>
+              </w:rPr>
               <w:t>concepts</w:t>
             </w:r>
             <w:proofErr w:type="spellEnd"/>
             <w:r>
+              <w:rPr>
+                <w:color w:val="000000" w:themeColor="text1"/>
+              </w:rPr>
               <w:t>[</w:t>
             </w:r>
             <w:proofErr w:type="gramEnd"/>
             <w:r>
+              <w:rPr>
+                <w:color w:val="000000" w:themeColor="text1"/>
+              </w:rPr>
               <w:t>0</w:t>
             </w:r>
             <w:proofErr w:type="gramStart"/>
             <w:r>
+              <w:rPr>
+                <w:color w:val="000000" w:themeColor="text1"/>
+              </w:rPr>
               <w:t>].questions</w:t>
             </w:r>
             <w:proofErr w:type="gramEnd"/>
             <w:r>
+              <w:rPr>
+                <w:color w:val="000000" w:themeColor="text1"/>
+              </w:rPr>
               <w:t xml:space="preserve"> }}</w:t>
             </w:r>
           </w:p>
@@ -3925,45 +4704,78 @@
           <w:p>
             <w:pPr>
               <w:jc w:val="center"/>
+              <w:rPr>
+                <w:color w:val="5B9BD5" w:themeColor="accent5"/>
+              </w:rPr>
             </w:pPr>
             <w:proofErr w:type="gramStart"/>
             <w:r>
+              <w:rPr>
+                <w:color w:val="5B9BD5" w:themeColor="accent5"/>
+              </w:rPr>
               <w:t xml:space="preserve">{{ </w:t>
             </w:r>
             <w:proofErr w:type="spellStart"/>
             <w:r>
+              <w:rPr>
+                <w:color w:val="5B9BD5" w:themeColor="accent5"/>
+              </w:rPr>
               <w:t>qr</w:t>
             </w:r>
             <w:proofErr w:type="gramEnd"/>
             <w:r>
+              <w:rPr>
+                <w:color w:val="5B9BD5" w:themeColor="accent5"/>
+              </w:rPr>
               <w:t>.</w:t>
             </w:r>
             <w:proofErr w:type="gramStart"/>
             <w:r>
+              <w:rPr>
+                <w:color w:val="5B9BD5" w:themeColor="accent5"/>
+              </w:rPr>
               <w:t>concepts</w:t>
             </w:r>
             <w:proofErr w:type="spellEnd"/>
             <w:r>
+              <w:rPr>
+                <w:color w:val="5B9BD5" w:themeColor="accent5"/>
+              </w:rPr>
               <w:t>[</w:t>
             </w:r>
             <w:proofErr w:type="gramEnd"/>
             <w:r>
+              <w:rPr>
+                <w:color w:val="5B9BD5" w:themeColor="accent5"/>
+              </w:rPr>
               <w:t>0</w:t>
             </w:r>
             <w:proofErr w:type="gramStart"/>
             <w:r>
+              <w:rPr>
+                <w:color w:val="5B9BD5" w:themeColor="accent5"/>
+              </w:rPr>
               <w:t>].</w:t>
             </w:r>
             <w:proofErr w:type="spellStart"/>
             <w:r>
+              <w:rPr>
+                <w:color w:val="5B9BD5" w:themeColor="accent5"/>
+              </w:rPr>
               <w:t>done</w:t>
             </w:r>
             <w:proofErr w:type="gramEnd"/>
             <w:r>
+              <w:rPr>
+                <w:color w:val="5B9BD5" w:themeColor="accent5"/>
+              </w:rPr>
               <w:t>_well</w:t>
             </w:r>
             <w:proofErr w:type="spellEnd"/>
             <w:r>
+              <w:rPr>
+                <w:color w:val="5B9BD5" w:themeColor="accent5"/>
+              </w:rPr>
               <w:t xml:space="preserve"> }}</w:t>
             </w:r>
           </w:p>
@@ -3987,37 +4799,64 @@
           <w:p>
             <w:pPr>
               <w:jc w:val="center"/>
+              <w:rPr>
+                <w:color w:val="5B9BD5" w:themeColor="accent5"/>
+              </w:rPr>
             </w:pPr>
             <w:proofErr w:type="gramStart"/>
             <w:r>
+              <w:rPr>
+                <w:color w:val="5B9BD5" w:themeColor="accent5"/>
+              </w:rPr>
               <w:t xml:space="preserve">{{ </w:t>
             </w:r>
             <w:proofErr w:type="spellStart"/>
             <w:r>
+              <w:rPr>
+                <w:color w:val="5B9BD5" w:themeColor="accent5"/>
+              </w:rPr>
               <w:t>qr</w:t>
             </w:r>
             <w:proofErr w:type="gramEnd"/>
             <w:r>
+              <w:rPr>
+                <w:color w:val="5B9BD5" w:themeColor="accent5"/>
+              </w:rPr>
               <w:t>.</w:t>
             </w:r>
             <w:proofErr w:type="gramStart"/>
             <w:r>
+              <w:rPr>
+                <w:color w:val="5B9BD5" w:themeColor="accent5"/>
+              </w:rPr>
               <w:t>concepts</w:t>
             </w:r>
             <w:proofErr w:type="spellEnd"/>
             <w:r>
+              <w:rPr>
+                <w:color w:val="5B9BD5" w:themeColor="accent5"/>
+              </w:rPr>
               <w:t>[</w:t>
             </w:r>
             <w:proofErr w:type="gramEnd"/>
             <w:r>
+              <w:rPr>
+                <w:color w:val="5B9BD5" w:themeColor="accent5"/>
+              </w:rPr>
               <w:t>0</w:t>
             </w:r>
             <w:proofErr w:type="gramStart"/>
             <w:r>
+              <w:rPr>
+                <w:color w:val="5B9BD5" w:themeColor="accent5"/>
+              </w:rPr>
               <w:t>].improve</w:t>
             </w:r>
             <w:proofErr w:type="gramEnd"/>
             <w:r>
+              <w:rPr>
+                <w:color w:val="5B9BD5" w:themeColor="accent5"/>
+              </w:rPr>
               <w:t xml:space="preserve"> }}</w:t>
             </w:r>
           </w:p>
@@ -4071,37 +4910,64 @@
           <w:p>
             <w:pPr>
               <w:jc w:val="center"/>
+              <w:rPr>
+                <w:color w:val="000000" w:themeColor="text1"/>
+              </w:rPr>
             </w:pPr>
             <w:proofErr w:type="gramStart"/>
             <w:r>
+              <w:rPr>
+                <w:color w:val="000000" w:themeColor="text1"/>
+              </w:rPr>
               <w:t xml:space="preserve">{{ </w:t>
             </w:r>
             <w:proofErr w:type="spellStart"/>
             <w:r>
+              <w:rPr>
+                <w:color w:val="000000" w:themeColor="text1"/>
+              </w:rPr>
               <w:t>qr</w:t>
             </w:r>
             <w:proofErr w:type="gramEnd"/>
             <w:r>
+              <w:rPr>
+                <w:color w:val="000000" w:themeColor="text1"/>
+              </w:rPr>
               <w:t>.</w:t>
             </w:r>
             <w:proofErr w:type="gramStart"/>
             <w:r>
+              <w:rPr>
+                <w:color w:val="000000" w:themeColor="text1"/>
+              </w:rPr>
               <w:t>concepts</w:t>
             </w:r>
             <w:proofErr w:type="spellEnd"/>
             <w:r>
+              <w:rPr>
+                <w:color w:val="000000" w:themeColor="text1"/>
+              </w:rPr>
               <w:t>[</w:t>
             </w:r>
             <w:proofErr w:type="gramEnd"/>
             <w:r>
+              <w:rPr>
+                <w:color w:val="000000" w:themeColor="text1"/>
+              </w:rPr>
               <w:t>1</w:t>
             </w:r>
             <w:proofErr w:type="gramStart"/>
             <w:r>
+              <w:rPr>
+                <w:color w:val="000000" w:themeColor="text1"/>
+              </w:rPr>
               <w:t>].questions</w:t>
             </w:r>
             <w:proofErr w:type="gramEnd"/>
             <w:r>
+              <w:rPr>
+                <w:color w:val="000000" w:themeColor="text1"/>
+              </w:rPr>
               <w:t xml:space="preserve"> }}</w:t>
             </w:r>
           </w:p>
@@ -4125,45 +4991,78 @@
           <w:p>
             <w:pPr>
               <w:jc w:val="center"/>
+              <w:rPr>
+                <w:color w:val="5B9BD5" w:themeColor="accent5"/>
+              </w:rPr>
             </w:pPr>
             <w:proofErr w:type="gramStart"/>
             <w:r>
+              <w:rPr>
+                <w:color w:val="5B9BD5" w:themeColor="accent5"/>
+              </w:rPr>
               <w:t xml:space="preserve">{{ </w:t>
             </w:r>
             <w:proofErr w:type="spellStart"/>
             <w:r>
+              <w:rPr>
+                <w:color w:val="5B9BD5" w:themeColor="accent5"/>
+              </w:rPr>
               <w:t>qr</w:t>
             </w:r>
             <w:proofErr w:type="gramEnd"/>
             <w:r>
+              <w:rPr>
+                <w:color w:val="5B9BD5" w:themeColor="accent5"/>
+              </w:rPr>
               <w:t>.</w:t>
             </w:r>
             <w:proofErr w:type="gramStart"/>
             <w:r>
+              <w:rPr>
+                <w:color w:val="5B9BD5" w:themeColor="accent5"/>
+              </w:rPr>
               <w:t>concepts</w:t>
             </w:r>
             <w:proofErr w:type="spellEnd"/>
             <w:r>
+              <w:rPr>
+                <w:color w:val="5B9BD5" w:themeColor="accent5"/>
+              </w:rPr>
               <w:t>[</w:t>
             </w:r>
             <w:proofErr w:type="gramEnd"/>
             <w:r>
+              <w:rPr>
+                <w:color w:val="5B9BD5" w:themeColor="accent5"/>
+              </w:rPr>
               <w:t>1</w:t>
             </w:r>
             <w:proofErr w:type="gramStart"/>
             <w:r>
+              <w:rPr>
+                <w:color w:val="5B9BD5" w:themeColor="accent5"/>
+              </w:rPr>
               <w:t>].</w:t>
             </w:r>
             <w:proofErr w:type="spellStart"/>
             <w:r>
+              <w:rPr>
+                <w:color w:val="5B9BD5" w:themeColor="accent5"/>
+              </w:rPr>
               <w:t>done</w:t>
             </w:r>
             <w:proofErr w:type="gramEnd"/>
             <w:r>
+              <w:rPr>
+                <w:color w:val="5B9BD5" w:themeColor="accent5"/>
+              </w:rPr>
               <w:t>_well</w:t>
             </w:r>
             <w:proofErr w:type="spellEnd"/>
             <w:r>
+              <w:rPr>
+                <w:color w:val="5B9BD5" w:themeColor="accent5"/>
+              </w:rPr>
               <w:t xml:space="preserve"> }}</w:t>
             </w:r>
           </w:p>
@@ -4187,37 +5086,64 @@
           <w:p>
             <w:pPr>
               <w:jc w:val="center"/>
+              <w:rPr>
+                <w:color w:val="5B9BD5" w:themeColor="accent5"/>
+              </w:rPr>
             </w:pPr>
             <w:proofErr w:type="gramStart"/>
             <w:r>
+              <w:rPr>
+                <w:color w:val="5B9BD5" w:themeColor="accent5"/>
+              </w:rPr>
               <w:t xml:space="preserve">{{ </w:t>
             </w:r>
             <w:proofErr w:type="spellStart"/>
             <w:r>
+              <w:rPr>
+                <w:color w:val="5B9BD5" w:themeColor="accent5"/>
+              </w:rPr>
               <w:t>qr</w:t>
             </w:r>
             <w:proofErr w:type="gramEnd"/>
             <w:r>
+              <w:rPr>
+                <w:color w:val="5B9BD5" w:themeColor="accent5"/>
+              </w:rPr>
               <w:t>.</w:t>
             </w:r>
             <w:proofErr w:type="gramStart"/>
             <w:r>
+              <w:rPr>
+                <w:color w:val="5B9BD5" w:themeColor="accent5"/>
+              </w:rPr>
               <w:t>concepts</w:t>
             </w:r>
             <w:proofErr w:type="spellEnd"/>
             <w:r>
+              <w:rPr>
+                <w:color w:val="5B9BD5" w:themeColor="accent5"/>
+              </w:rPr>
               <w:t>[</w:t>
             </w:r>
             <w:proofErr w:type="gramEnd"/>
             <w:r>
+              <w:rPr>
+                <w:color w:val="5B9BD5" w:themeColor="accent5"/>
+              </w:rPr>
               <w:t>1</w:t>
             </w:r>
             <w:proofErr w:type="gramStart"/>
             <w:r>
+              <w:rPr>
+                <w:color w:val="5B9BD5" w:themeColor="accent5"/>
+              </w:rPr>
               <w:t>].improve</w:t>
             </w:r>
             <w:proofErr w:type="gramEnd"/>
             <w:r>
+              <w:rPr>
+                <w:color w:val="5B9BD5" w:themeColor="accent5"/>
+              </w:rPr>
               <w:t xml:space="preserve"> }}</w:t>
             </w:r>
           </w:p>
@@ -4271,37 +5197,64 @@
           <w:p>
             <w:pPr>
               <w:jc w:val="center"/>
+              <w:rPr>
+                <w:color w:val="000000" w:themeColor="text1"/>
+              </w:rPr>
             </w:pPr>
             <w:proofErr w:type="gramStart"/>
             <w:r>
+              <w:rPr>
+                <w:color w:val="000000" w:themeColor="text1"/>
+              </w:rPr>
               <w:t xml:space="preserve">{{ </w:t>
             </w:r>
             <w:proofErr w:type="spellStart"/>
             <w:r>
+              <w:rPr>
+                <w:color w:val="000000" w:themeColor="text1"/>
+              </w:rPr>
               <w:t>qr</w:t>
             </w:r>
             <w:proofErr w:type="gramEnd"/>
             <w:r>
+              <w:rPr>
+                <w:color w:val="000000" w:themeColor="text1"/>
+              </w:rPr>
               <w:t>.</w:t>
             </w:r>
             <w:proofErr w:type="gramStart"/>
             <w:r>
+              <w:rPr>
+                <w:color w:val="000000" w:themeColor="text1"/>
+              </w:rPr>
               <w:t>concepts</w:t>
             </w:r>
             <w:proofErr w:type="spellEnd"/>
             <w:r>
+              <w:rPr>
+                <w:color w:val="000000" w:themeColor="text1"/>
+              </w:rPr>
               <w:t>[</w:t>
             </w:r>
             <w:proofErr w:type="gramEnd"/>
             <w:r>
+              <w:rPr>
+                <w:color w:val="000000" w:themeColor="text1"/>
+              </w:rPr>
               <w:t>2</w:t>
             </w:r>
             <w:proofErr w:type="gramStart"/>
             <w:r>
+              <w:rPr>
+                <w:color w:val="000000" w:themeColor="text1"/>
+              </w:rPr>
               <w:t>].questions</w:t>
             </w:r>
             <w:proofErr w:type="gramEnd"/>
             <w:r>
+              <w:rPr>
+                <w:color w:val="000000" w:themeColor="text1"/>
+              </w:rPr>
               <w:t xml:space="preserve"> }}</w:t>
             </w:r>
           </w:p>
@@ -4325,45 +5278,78 @@
           <w:p>
             <w:pPr>
               <w:jc w:val="center"/>
+              <w:rPr>
+                <w:color w:val="5B9BD5" w:themeColor="accent5"/>
+              </w:rPr>
             </w:pPr>
             <w:proofErr w:type="gramStart"/>
             <w:r>
+              <w:rPr>
+                <w:color w:val="5B9BD5" w:themeColor="accent5"/>
+              </w:rPr>
               <w:t xml:space="preserve">{{ </w:t>
             </w:r>
             <w:proofErr w:type="spellStart"/>
             <w:r>
+              <w:rPr>
+                <w:color w:val="5B9BD5" w:themeColor="accent5"/>
+              </w:rPr>
               <w:t>qr</w:t>
             </w:r>
             <w:proofErr w:type="gramEnd"/>
             <w:r>
+              <w:rPr>
+                <w:color w:val="5B9BD5" w:themeColor="accent5"/>
+              </w:rPr>
               <w:t>.</w:t>
             </w:r>
             <w:proofErr w:type="gramStart"/>
             <w:r>
+              <w:rPr>
+                <w:color w:val="5B9BD5" w:themeColor="accent5"/>
+              </w:rPr>
               <w:t>concepts</w:t>
             </w:r>
             <w:proofErr w:type="spellEnd"/>
             <w:r>
+              <w:rPr>
+                <w:color w:val="5B9BD5" w:themeColor="accent5"/>
+              </w:rPr>
               <w:t>[</w:t>
             </w:r>
             <w:proofErr w:type="gramEnd"/>
             <w:r>
+              <w:rPr>
+                <w:color w:val="5B9BD5" w:themeColor="accent5"/>
+              </w:rPr>
               <w:t>2</w:t>
             </w:r>
             <w:proofErr w:type="gramStart"/>
             <w:r>
+              <w:rPr>
+                <w:color w:val="5B9BD5" w:themeColor="accent5"/>
+              </w:rPr>
               <w:t>].</w:t>
             </w:r>
             <w:proofErr w:type="spellStart"/>
             <w:r>
+              <w:rPr>
+                <w:color w:val="5B9BD5" w:themeColor="accent5"/>
+              </w:rPr>
               <w:t>done</w:t>
             </w:r>
             <w:proofErr w:type="gramEnd"/>
             <w:r>
+              <w:rPr>
+                <w:color w:val="5B9BD5" w:themeColor="accent5"/>
+              </w:rPr>
               <w:t>_well</w:t>
             </w:r>
             <w:proofErr w:type="spellEnd"/>
             <w:r>
+              <w:rPr>
+                <w:color w:val="5B9BD5" w:themeColor="accent5"/>
+              </w:rPr>
               <w:t xml:space="preserve"> }}</w:t>
             </w:r>
           </w:p>
@@ -4387,37 +5373,64 @@
           <w:p>
             <w:pPr>
               <w:jc w:val="center"/>
+              <w:rPr>
+                <w:color w:val="5B9BD5" w:themeColor="accent5"/>
+              </w:rPr>
             </w:pPr>
             <w:proofErr w:type="gramStart"/>
             <w:r>
+              <w:rPr>
+                <w:color w:val="5B9BD5" w:themeColor="accent5"/>
+              </w:rPr>
               <w:t xml:space="preserve">{{ </w:t>
             </w:r>
             <w:proofErr w:type="spellStart"/>
             <w:r>
+              <w:rPr>
+                <w:color w:val="5B9BD5" w:themeColor="accent5"/>
+              </w:rPr>
               <w:t>qr</w:t>
             </w:r>
             <w:proofErr w:type="gramEnd"/>
             <w:r>
+              <w:rPr>
+                <w:color w:val="5B9BD5" w:themeColor="accent5"/>
+              </w:rPr>
               <w:t>.</w:t>
             </w:r>
             <w:proofErr w:type="gramStart"/>
             <w:r>
+              <w:rPr>
+                <w:color w:val="5B9BD5" w:themeColor="accent5"/>
+              </w:rPr>
               <w:t>concepts</w:t>
             </w:r>
             <w:proofErr w:type="spellEnd"/>
             <w:r>
+              <w:rPr>
+                <w:color w:val="5B9BD5" w:themeColor="accent5"/>
+              </w:rPr>
               <w:t>[</w:t>
             </w:r>
             <w:proofErr w:type="gramEnd"/>
             <w:r>
+              <w:rPr>
+                <w:color w:val="5B9BD5" w:themeColor="accent5"/>
+              </w:rPr>
               <w:t>2</w:t>
             </w:r>
             <w:proofErr w:type="gramStart"/>
             <w:r>
+              <w:rPr>
+                <w:color w:val="5B9BD5" w:themeColor="accent5"/>
+              </w:rPr>
               <w:t>].improve</w:t>
             </w:r>
             <w:proofErr w:type="gramEnd"/>
             <w:r>
+              <w:rPr>
+                <w:color w:val="5B9BD5" w:themeColor="accent5"/>
+              </w:rPr>
               <w:t xml:space="preserve"> }}</w:t>
             </w:r>
           </w:p>
@@ -4471,37 +5484,64 @@
           <w:p>
             <w:pPr>
               <w:jc w:val="center"/>
+              <w:rPr>
+                <w:color w:val="000000" w:themeColor="text1"/>
+              </w:rPr>
             </w:pPr>
             <w:proofErr w:type="gramStart"/>
             <w:r>
+              <w:rPr>
+                <w:color w:val="000000" w:themeColor="text1"/>
+              </w:rPr>
               <w:t xml:space="preserve">{{ </w:t>
             </w:r>
             <w:proofErr w:type="spellStart"/>
             <w:r>
+              <w:rPr>
+                <w:color w:val="000000" w:themeColor="text1"/>
+              </w:rPr>
               <w:t>qr</w:t>
             </w:r>
             <w:proofErr w:type="gramEnd"/>
             <w:r>
+              <w:rPr>
+                <w:color w:val="000000" w:themeColor="text1"/>
+              </w:rPr>
               <w:t>.</w:t>
             </w:r>
             <w:proofErr w:type="gramStart"/>
             <w:r>
+              <w:rPr>
+                <w:color w:val="000000" w:themeColor="text1"/>
+              </w:rPr>
               <w:t>concepts</w:t>
             </w:r>
             <w:proofErr w:type="spellEnd"/>
             <w:r>
+              <w:rPr>
+                <w:color w:val="000000" w:themeColor="text1"/>
+              </w:rPr>
               <w:t>[</w:t>
             </w:r>
             <w:proofErr w:type="gramEnd"/>
             <w:r>
+              <w:rPr>
+                <w:color w:val="000000" w:themeColor="text1"/>
+              </w:rPr>
               <w:t>3</w:t>
             </w:r>
             <w:proofErr w:type="gramStart"/>
             <w:r>
+              <w:rPr>
+                <w:color w:val="000000" w:themeColor="text1"/>
+              </w:rPr>
               <w:t>].questions</w:t>
             </w:r>
             <w:proofErr w:type="gramEnd"/>
             <w:r>
+              <w:rPr>
+                <w:color w:val="000000" w:themeColor="text1"/>
+              </w:rPr>
               <w:t xml:space="preserve"> }}</w:t>
             </w:r>
           </w:p>
@@ -4525,45 +5565,78 @@
           <w:p>
             <w:pPr>
               <w:jc w:val="center"/>
+              <w:rPr>
+                <w:color w:val="5B9BD5" w:themeColor="accent5"/>
+              </w:rPr>
             </w:pPr>
             <w:proofErr w:type="gramStart"/>
             <w:r>
+              <w:rPr>
+                <w:color w:val="5B9BD5" w:themeColor="accent5"/>
+              </w:rPr>
               <w:t xml:space="preserve">{{ </w:t>
             </w:r>
             <w:proofErr w:type="spellStart"/>
             <w:r>
+              <w:rPr>
+                <w:color w:val="5B9BD5" w:themeColor="accent5"/>
+              </w:rPr>
               <w:t>qr</w:t>
             </w:r>
             <w:proofErr w:type="gramEnd"/>
             <w:r>
+              <w:rPr>
+                <w:color w:val="5B9BD5" w:themeColor="accent5"/>
+              </w:rPr>
               <w:t>.</w:t>
             </w:r>
             <w:proofErr w:type="gramStart"/>
             <w:r>
+              <w:rPr>
+                <w:color w:val="5B9BD5" w:themeColor="accent5"/>
+              </w:rPr>
               <w:t>concepts</w:t>
             </w:r>
             <w:proofErr w:type="spellEnd"/>
             <w:r>
+              <w:rPr>
+                <w:color w:val="5B9BD5" w:themeColor="accent5"/>
+              </w:rPr>
               <w:t>[</w:t>
             </w:r>
             <w:proofErr w:type="gramEnd"/>
             <w:r>
+              <w:rPr>
+                <w:color w:val="5B9BD5" w:themeColor="accent5"/>
+              </w:rPr>
               <w:t>3</w:t>
             </w:r>
             <w:proofErr w:type="gramStart"/>
             <w:r>
+              <w:rPr>
+                <w:color w:val="5B9BD5" w:themeColor="accent5"/>
+              </w:rPr>
               <w:t>].</w:t>
             </w:r>
             <w:proofErr w:type="spellStart"/>
             <w:r>
+              <w:rPr>
+                <w:color w:val="5B9BD5" w:themeColor="accent5"/>
+              </w:rPr>
               <w:t>done</w:t>
             </w:r>
             <w:proofErr w:type="gramEnd"/>
             <w:r>
+              <w:rPr>
+                <w:color w:val="5B9BD5" w:themeColor="accent5"/>
+              </w:rPr>
               <w:t>_well</w:t>
             </w:r>
             <w:proofErr w:type="spellEnd"/>
             <w:r>
+              <w:rPr>
+                <w:color w:val="5B9BD5" w:themeColor="accent5"/>
+              </w:rPr>
               <w:t xml:space="preserve"> }}</w:t>
             </w:r>
           </w:p>
@@ -4587,37 +5660,64 @@
           <w:p>
             <w:pPr>
               <w:jc w:val="center"/>
+              <w:rPr>
+                <w:color w:val="5B9BD5" w:themeColor="accent5"/>
+              </w:rPr>
             </w:pPr>
             <w:proofErr w:type="gramStart"/>
             <w:r>
+              <w:rPr>
+                <w:color w:val="5B9BD5" w:themeColor="accent5"/>
+              </w:rPr>
               <w:t xml:space="preserve">{{ </w:t>
             </w:r>
             <w:proofErr w:type="spellStart"/>
             <w:r>
+              <w:rPr>
+                <w:color w:val="5B9BD5" w:themeColor="accent5"/>
+              </w:rPr>
               <w:t>qr</w:t>
             </w:r>
             <w:proofErr w:type="gramEnd"/>
             <w:r>
+              <w:rPr>
+                <w:color w:val="5B9BD5" w:themeColor="accent5"/>
+              </w:rPr>
               <w:t>.</w:t>
             </w:r>
             <w:proofErr w:type="gramStart"/>
             <w:r>
+              <w:rPr>
+                <w:color w:val="5B9BD5" w:themeColor="accent5"/>
+              </w:rPr>
               <w:t>concepts</w:t>
             </w:r>
             <w:proofErr w:type="spellEnd"/>
             <w:r>
+              <w:rPr>
+                <w:color w:val="5B9BD5" w:themeColor="accent5"/>
+              </w:rPr>
               <w:t>[</w:t>
             </w:r>
             <w:proofErr w:type="gramEnd"/>
             <w:r>
+              <w:rPr>
+                <w:color w:val="5B9BD5" w:themeColor="accent5"/>
+              </w:rPr>
               <w:t>3</w:t>
             </w:r>
             <w:proofErr w:type="gramStart"/>
             <w:r>
+              <w:rPr>
+                <w:color w:val="5B9BD5" w:themeColor="accent5"/>
+              </w:rPr>
               <w:t>].improve</w:t>
             </w:r>
             <w:proofErr w:type="gramEnd"/>
             <w:r>
+              <w:rPr>
+                <w:color w:val="5B9BD5" w:themeColor="accent5"/>
+              </w:rPr>
               <w:t xml:space="preserve"> }}</w:t>
             </w:r>
           </w:p>
@@ -4671,37 +5771,64 @@
           <w:p>
             <w:pPr>
               <w:jc w:val="center"/>
+              <w:rPr>
+                <w:color w:val="000000" w:themeColor="text1"/>
+              </w:rPr>
             </w:pPr>
             <w:proofErr w:type="gramStart"/>
             <w:r>
+              <w:rPr>
+                <w:color w:val="000000" w:themeColor="text1"/>
+              </w:rPr>
               <w:t xml:space="preserve">{{ </w:t>
             </w:r>
             <w:proofErr w:type="spellStart"/>
             <w:r>
+              <w:rPr>
+                <w:color w:val="000000" w:themeColor="text1"/>
+              </w:rPr>
               <w:t>qr</w:t>
             </w:r>
             <w:proofErr w:type="gramEnd"/>
             <w:r>
+              <w:rPr>
+                <w:color w:val="000000" w:themeColor="text1"/>
+              </w:rPr>
               <w:t>.</w:t>
             </w:r>
             <w:proofErr w:type="gramStart"/>
             <w:r>
+              <w:rPr>
+                <w:color w:val="000000" w:themeColor="text1"/>
+              </w:rPr>
               <w:t>concepts</w:t>
             </w:r>
             <w:proofErr w:type="spellEnd"/>
             <w:r>
+              <w:rPr>
+                <w:color w:val="000000" w:themeColor="text1"/>
+              </w:rPr>
               <w:t>[</w:t>
             </w:r>
             <w:proofErr w:type="gramEnd"/>
             <w:r>
+              <w:rPr>
+                <w:color w:val="000000" w:themeColor="text1"/>
+              </w:rPr>
               <w:t>4</w:t>
             </w:r>
             <w:proofErr w:type="gramStart"/>
             <w:r>
+              <w:rPr>
+                <w:color w:val="000000" w:themeColor="text1"/>
+              </w:rPr>
               <w:t>].questions</w:t>
             </w:r>
             <w:proofErr w:type="gramEnd"/>
             <w:r>
+              <w:rPr>
+                <w:color w:val="000000" w:themeColor="text1"/>
+              </w:rPr>
               <w:t xml:space="preserve"> }}</w:t>
             </w:r>
           </w:p>
@@ -4725,45 +5852,78 @@
           <w:p>
             <w:pPr>
               <w:jc w:val="center"/>
+              <w:rPr>
+                <w:color w:val="5B9BD5" w:themeColor="accent5"/>
+              </w:rPr>
             </w:pPr>
             <w:proofErr w:type="gramStart"/>
             <w:r>
+              <w:rPr>
+                <w:color w:val="5B9BD5" w:themeColor="accent5"/>
+              </w:rPr>
               <w:t xml:space="preserve">{{ </w:t>
             </w:r>
             <w:proofErr w:type="spellStart"/>
             <w:r>
+              <w:rPr>
+                <w:color w:val="5B9BD5" w:themeColor="accent5"/>
+              </w:rPr>
               <w:t>qr</w:t>
             </w:r>
             <w:proofErr w:type="gramEnd"/>
             <w:r>
+              <w:rPr>
+                <w:color w:val="5B9BD5" w:themeColor="accent5"/>
+              </w:rPr>
               <w:t>.</w:t>
             </w:r>
             <w:proofErr w:type="gramStart"/>
             <w:r>
+              <w:rPr>
+                <w:color w:val="5B9BD5" w:themeColor="accent5"/>
+              </w:rPr>
               <w:t>concepts</w:t>
             </w:r>
             <w:proofErr w:type="spellEnd"/>
             <w:r>
+              <w:rPr>
+                <w:color w:val="5B9BD5" w:themeColor="accent5"/>
+              </w:rPr>
               <w:t>[</w:t>
             </w:r>
             <w:proofErr w:type="gramEnd"/>
             <w:r>
+              <w:rPr>
+                <w:color w:val="5B9BD5" w:themeColor="accent5"/>
+              </w:rPr>
               <w:t>4</w:t>
             </w:r>
             <w:proofErr w:type="gramStart"/>
             <w:r>
+              <w:rPr>
+                <w:color w:val="5B9BD5" w:themeColor="accent5"/>
+              </w:rPr>
               <w:t>].</w:t>
             </w:r>
             <w:proofErr w:type="spellStart"/>
             <w:r>
+              <w:rPr>
+                <w:color w:val="5B9BD5" w:themeColor="accent5"/>
+              </w:rPr>
               <w:t>done</w:t>
             </w:r>
             <w:proofErr w:type="gramEnd"/>
             <w:r>
+              <w:rPr>
+                <w:color w:val="5B9BD5" w:themeColor="accent5"/>
+              </w:rPr>
               <w:t>_well</w:t>
             </w:r>
             <w:proofErr w:type="spellEnd"/>
             <w:r>
+              <w:rPr>
+                <w:color w:val="5B9BD5" w:themeColor="accent5"/>
+              </w:rPr>
               <w:t xml:space="preserve"> }}</w:t>
             </w:r>
           </w:p>
@@ -4787,37 +5947,64 @@
           <w:p>
             <w:pPr>
               <w:jc w:val="center"/>
+              <w:rPr>
+                <w:color w:val="5B9BD5" w:themeColor="accent5"/>
+              </w:rPr>
             </w:pPr>
             <w:proofErr w:type="gramStart"/>
             <w:r>
+              <w:rPr>
+                <w:color w:val="5B9BD5" w:themeColor="accent5"/>
+              </w:rPr>
               <w:t xml:space="preserve">{{ </w:t>
             </w:r>
             <w:proofErr w:type="spellStart"/>
             <w:r>
+              <w:rPr>
+                <w:color w:val="5B9BD5" w:themeColor="accent5"/>
+              </w:rPr>
               <w:t>qr</w:t>
             </w:r>
             <w:proofErr w:type="gramEnd"/>
             <w:r>
+              <w:rPr>
+                <w:color w:val="5B9BD5" w:themeColor="accent5"/>
+              </w:rPr>
               <w:t>.</w:t>
             </w:r>
             <w:proofErr w:type="gramStart"/>
             <w:r>
+              <w:rPr>
+                <w:color w:val="5B9BD5" w:themeColor="accent5"/>
+              </w:rPr>
               <w:t>concepts</w:t>
             </w:r>
             <w:proofErr w:type="spellEnd"/>
             <w:r>
+              <w:rPr>
+                <w:color w:val="5B9BD5" w:themeColor="accent5"/>
+              </w:rPr>
               <w:t>[</w:t>
             </w:r>
             <w:proofErr w:type="gramEnd"/>
             <w:r>
+              <w:rPr>
+                <w:color w:val="5B9BD5" w:themeColor="accent5"/>
+              </w:rPr>
               <w:t>4</w:t>
             </w:r>
             <w:proofErr w:type="gramStart"/>
             <w:r>
+              <w:rPr>
+                <w:color w:val="5B9BD5" w:themeColor="accent5"/>
+              </w:rPr>
               <w:t>].improve</w:t>
             </w:r>
             <w:proofErr w:type="gramEnd"/>
             <w:r>
+              <w:rPr>
+                <w:color w:val="5B9BD5" w:themeColor="accent5"/>
+              </w:rPr>
               <w:t xml:space="preserve"> }}</w:t>
             </w:r>
           </w:p>
@@ -4871,37 +6058,64 @@
           <w:p>
             <w:pPr>
               <w:jc w:val="center"/>
+              <w:rPr>
+                <w:color w:val="000000" w:themeColor="text1"/>
+              </w:rPr>
             </w:pPr>
             <w:proofErr w:type="gramStart"/>
             <w:r>
+              <w:rPr>
+                <w:color w:val="000000" w:themeColor="text1"/>
+              </w:rPr>
               <w:t xml:space="preserve">{{ </w:t>
             </w:r>
             <w:proofErr w:type="spellStart"/>
             <w:r>
+              <w:rPr>
+                <w:color w:val="000000" w:themeColor="text1"/>
+              </w:rPr>
               <w:t>qr</w:t>
             </w:r>
             <w:proofErr w:type="gramEnd"/>
             <w:r>
+              <w:rPr>
+                <w:color w:val="000000" w:themeColor="text1"/>
+              </w:rPr>
               <w:t>.</w:t>
             </w:r>
             <w:proofErr w:type="gramStart"/>
             <w:r>
+              <w:rPr>
+                <w:color w:val="000000" w:themeColor="text1"/>
+              </w:rPr>
               <w:t>concepts</w:t>
             </w:r>
             <w:proofErr w:type="spellEnd"/>
             <w:r>
+              <w:rPr>
+                <w:color w:val="000000" w:themeColor="text1"/>
+              </w:rPr>
               <w:t>[</w:t>
             </w:r>
             <w:proofErr w:type="gramEnd"/>
             <w:r>
+              <w:rPr>
+                <w:color w:val="000000" w:themeColor="text1"/>
+              </w:rPr>
               <w:t>5</w:t>
             </w:r>
             <w:proofErr w:type="gramStart"/>
             <w:r>
+              <w:rPr>
+                <w:color w:val="000000" w:themeColor="text1"/>
+              </w:rPr>
               <w:t>].questions</w:t>
             </w:r>
             <w:proofErr w:type="gramEnd"/>
             <w:r>
+              <w:rPr>
+                <w:color w:val="000000" w:themeColor="text1"/>
+              </w:rPr>
               <w:t xml:space="preserve"> }}</w:t>
             </w:r>
           </w:p>
@@ -4925,45 +6139,78 @@
           <w:p>
             <w:pPr>
               <w:jc w:val="center"/>
+              <w:rPr>
+                <w:color w:val="5B9BD5" w:themeColor="accent5"/>
+              </w:rPr>
             </w:pPr>
             <w:proofErr w:type="gramStart"/>
             <w:r>
+              <w:rPr>
+                <w:color w:val="5B9BD5" w:themeColor="accent5"/>
+              </w:rPr>
               <w:t xml:space="preserve">{{ </w:t>
             </w:r>
             <w:proofErr w:type="spellStart"/>
             <w:r>
+              <w:rPr>
+                <w:color w:val="5B9BD5" w:themeColor="accent5"/>
+              </w:rPr>
               <w:t>qr</w:t>
             </w:r>
             <w:proofErr w:type="gramEnd"/>
             <w:r>
+              <w:rPr>
+                <w:color w:val="5B9BD5" w:themeColor="accent5"/>
+              </w:rPr>
               <w:t>.</w:t>
             </w:r>
             <w:proofErr w:type="gramStart"/>
             <w:r>
+              <w:rPr>
+                <w:color w:val="5B9BD5" w:themeColor="accent5"/>
+              </w:rPr>
               <w:t>concepts</w:t>
             </w:r>
             <w:proofErr w:type="spellEnd"/>
             <w:r>
+              <w:rPr>
+                <w:color w:val="5B9BD5" w:themeColor="accent5"/>
+              </w:rPr>
               <w:t>[</w:t>
             </w:r>
             <w:proofErr w:type="gramEnd"/>
             <w:r>
+              <w:rPr>
+                <w:color w:val="5B9BD5" w:themeColor="accent5"/>
+              </w:rPr>
               <w:t>5</w:t>
             </w:r>
             <w:proofErr w:type="gramStart"/>
             <w:r>
+              <w:rPr>
+                <w:color w:val="5B9BD5" w:themeColor="accent5"/>
+              </w:rPr>
               <w:t>].</w:t>
             </w:r>
             <w:proofErr w:type="spellStart"/>
             <w:r>
+              <w:rPr>
+                <w:color w:val="5B9BD5" w:themeColor="accent5"/>
+              </w:rPr>
               <w:t>done</w:t>
             </w:r>
             <w:proofErr w:type="gramEnd"/>
             <w:r>
+              <w:rPr>
+                <w:color w:val="5B9BD5" w:themeColor="accent5"/>
+              </w:rPr>
               <w:t>_well</w:t>
             </w:r>
             <w:proofErr w:type="spellEnd"/>
             <w:r>
+              <w:rPr>
+                <w:color w:val="5B9BD5" w:themeColor="accent5"/>
+              </w:rPr>
               <w:t xml:space="preserve"> }}</w:t>
             </w:r>
           </w:p>
@@ -4987,37 +6234,64 @@
           <w:p>
             <w:pPr>
               <w:jc w:val="center"/>
+              <w:rPr>
+                <w:color w:val="5B9BD5" w:themeColor="accent5"/>
+              </w:rPr>
             </w:pPr>
             <w:proofErr w:type="gramStart"/>
             <w:r>
+              <w:rPr>
+                <w:color w:val="5B9BD5" w:themeColor="accent5"/>
+              </w:rPr>
               <w:t xml:space="preserve">{{ </w:t>
             </w:r>
             <w:proofErr w:type="spellStart"/>
             <w:r>
+              <w:rPr>
+                <w:color w:val="5B9BD5" w:themeColor="accent5"/>
+              </w:rPr>
               <w:t>qr</w:t>
             </w:r>
             <w:proofErr w:type="gramEnd"/>
             <w:r>
+              <w:rPr>
+                <w:color w:val="5B9BD5" w:themeColor="accent5"/>
+              </w:rPr>
               <w:t>.</w:t>
             </w:r>
             <w:proofErr w:type="gramStart"/>
             <w:r>
+              <w:rPr>
+                <w:color w:val="5B9BD5" w:themeColor="accent5"/>
+              </w:rPr>
               <w:t>concepts</w:t>
             </w:r>
             <w:proofErr w:type="spellEnd"/>
             <w:r>
+              <w:rPr>
+                <w:color w:val="5B9BD5" w:themeColor="accent5"/>
+              </w:rPr>
               <w:t>[</w:t>
             </w:r>
             <w:proofErr w:type="gramEnd"/>
             <w:r>
+              <w:rPr>
+                <w:color w:val="5B9BD5" w:themeColor="accent5"/>
+              </w:rPr>
               <w:t>5</w:t>
             </w:r>
             <w:proofErr w:type="gramStart"/>
             <w:r>
+              <w:rPr>
+                <w:color w:val="5B9BD5" w:themeColor="accent5"/>
+              </w:rPr>
               <w:t>].improve</w:t>
             </w:r>
             <w:proofErr w:type="gramEnd"/>
             <w:r>
+              <w:rPr>
+                <w:color w:val="5B9BD5" w:themeColor="accent5"/>
+              </w:rPr>
               <w:t xml:space="preserve"> }}</w:t>
             </w:r>
           </w:p>
@@ -5074,37 +6348,64 @@
                 <w:tab w:val="center" w:pos="1001"/>
               </w:tabs>
               <w:jc w:val="center"/>
+              <w:rPr>
+                <w:color w:val="000000" w:themeColor="text1"/>
+              </w:rPr>
             </w:pPr>
             <w:proofErr w:type="gramStart"/>
             <w:r>
+              <w:rPr>
+                <w:color w:val="000000" w:themeColor="text1"/>
+              </w:rPr>
               <w:t xml:space="preserve">{{ </w:t>
             </w:r>
             <w:proofErr w:type="spellStart"/>
             <w:r>
+              <w:rPr>
+                <w:color w:val="000000" w:themeColor="text1"/>
+              </w:rPr>
               <w:t>qr</w:t>
             </w:r>
             <w:proofErr w:type="gramEnd"/>
             <w:r>
+              <w:rPr>
+                <w:color w:val="000000" w:themeColor="text1"/>
+              </w:rPr>
               <w:t>.</w:t>
             </w:r>
             <w:proofErr w:type="gramStart"/>
             <w:r>
+              <w:rPr>
+                <w:color w:val="000000" w:themeColor="text1"/>
+              </w:rPr>
               <w:t>concepts</w:t>
             </w:r>
             <w:proofErr w:type="spellEnd"/>
             <w:r>
+              <w:rPr>
+                <w:color w:val="000000" w:themeColor="text1"/>
+              </w:rPr>
               <w:t>[</w:t>
             </w:r>
             <w:proofErr w:type="gramEnd"/>
             <w:r>
+              <w:rPr>
+                <w:color w:val="000000" w:themeColor="text1"/>
+              </w:rPr>
               <w:t>6</w:t>
             </w:r>
             <w:proofErr w:type="gramStart"/>
             <w:r>
+              <w:rPr>
+                <w:color w:val="000000" w:themeColor="text1"/>
+              </w:rPr>
               <w:t>].questions</w:t>
             </w:r>
             <w:proofErr w:type="gramEnd"/>
             <w:r>
+              <w:rPr>
+                <w:color w:val="000000" w:themeColor="text1"/>
+              </w:rPr>
               <w:t xml:space="preserve"> }}</w:t>
             </w:r>
           </w:p>
@@ -5128,45 +6429,78 @@
           <w:p>
             <w:pPr>
               <w:jc w:val="center"/>
+              <w:rPr>
+                <w:color w:val="5B9BD5" w:themeColor="accent5"/>
+              </w:rPr>
             </w:pPr>
             <w:proofErr w:type="gramStart"/>
             <w:r>
+              <w:rPr>
+                <w:color w:val="5B9BD5" w:themeColor="accent5"/>
+              </w:rPr>
               <w:t xml:space="preserve">{{ </w:t>
             </w:r>
             <w:proofErr w:type="spellStart"/>
             <w:r>
+              <w:rPr>
+                <w:color w:val="5B9BD5" w:themeColor="accent5"/>
+              </w:rPr>
               <w:t>qr</w:t>
             </w:r>
             <w:proofErr w:type="gramEnd"/>
             <w:r>
+              <w:rPr>
+                <w:color w:val="5B9BD5" w:themeColor="accent5"/>
+              </w:rPr>
               <w:t>.</w:t>
             </w:r>
             <w:proofErr w:type="gramStart"/>
             <w:r>
+              <w:rPr>
+                <w:color w:val="5B9BD5" w:themeColor="accent5"/>
+              </w:rPr>
               <w:t>concepts</w:t>
             </w:r>
             <w:proofErr w:type="spellEnd"/>
             <w:r>
+              <w:rPr>
+                <w:color w:val="5B9BD5" w:themeColor="accent5"/>
+              </w:rPr>
               <w:t>[</w:t>
             </w:r>
             <w:proofErr w:type="gramEnd"/>
             <w:r>
+              <w:rPr>
+                <w:color w:val="5B9BD5" w:themeColor="accent5"/>
+              </w:rPr>
               <w:t>6</w:t>
             </w:r>
             <w:proofErr w:type="gramStart"/>
             <w:r>
+              <w:rPr>
+                <w:color w:val="5B9BD5" w:themeColor="accent5"/>
+              </w:rPr>
               <w:t>].</w:t>
             </w:r>
             <w:proofErr w:type="spellStart"/>
             <w:r>
+              <w:rPr>
+                <w:color w:val="5B9BD5" w:themeColor="accent5"/>
+              </w:rPr>
               <w:t>done</w:t>
             </w:r>
             <w:proofErr w:type="gramEnd"/>
             <w:r>
+              <w:rPr>
+                <w:color w:val="5B9BD5" w:themeColor="accent5"/>
+              </w:rPr>
               <w:t>_well</w:t>
             </w:r>
             <w:proofErr w:type="spellEnd"/>
             <w:r>
+              <w:rPr>
+                <w:color w:val="5B9BD5" w:themeColor="accent5"/>
+              </w:rPr>
               <w:t xml:space="preserve"> }}</w:t>
             </w:r>
           </w:p>
@@ -5190,37 +6524,64 @@
           <w:p>
             <w:pPr>
               <w:jc w:val="center"/>
+              <w:rPr>
+                <w:color w:val="5B9BD5" w:themeColor="accent5"/>
+              </w:rPr>
             </w:pPr>
             <w:proofErr w:type="gramStart"/>
             <w:r>
+              <w:rPr>
+                <w:color w:val="5B9BD5" w:themeColor="accent5"/>
+              </w:rPr>
               <w:t xml:space="preserve">{{ </w:t>
             </w:r>
             <w:proofErr w:type="spellStart"/>
             <w:r>
+              <w:rPr>
+                <w:color w:val="5B9BD5" w:themeColor="accent5"/>
+              </w:rPr>
               <w:t>qr</w:t>
             </w:r>
             <w:proofErr w:type="gramEnd"/>
             <w:r>
+              <w:rPr>
+                <w:color w:val="5B9BD5" w:themeColor="accent5"/>
+              </w:rPr>
               <w:t>.</w:t>
             </w:r>
             <w:proofErr w:type="gramStart"/>
             <w:r>
+              <w:rPr>
+                <w:color w:val="5B9BD5" w:themeColor="accent5"/>
+              </w:rPr>
               <w:t>concepts</w:t>
             </w:r>
             <w:proofErr w:type="spellEnd"/>
             <w:r>
+              <w:rPr>
+                <w:color w:val="5B9BD5" w:themeColor="accent5"/>
+              </w:rPr>
               <w:t>[</w:t>
             </w:r>
             <w:proofErr w:type="gramEnd"/>
             <w:r>
+              <w:rPr>
+                <w:color w:val="5B9BD5" w:themeColor="accent5"/>
+              </w:rPr>
               <w:t>6</w:t>
             </w:r>
             <w:proofErr w:type="gramStart"/>
             <w:r>
+              <w:rPr>
+                <w:color w:val="5B9BD5" w:themeColor="accent5"/>
+              </w:rPr>
               <w:t>].improve</w:t>
             </w:r>
             <w:proofErr w:type="gramEnd"/>
             <w:r>
+              <w:rPr>
+                <w:color w:val="5B9BD5" w:themeColor="accent5"/>
+              </w:rPr>
               <w:t xml:space="preserve"> }}</w:t>
             </w:r>
           </w:p>
@@ -5274,37 +6635,64 @@
           <w:p>
             <w:pPr>
               <w:jc w:val="center"/>
+              <w:rPr>
+                <w:color w:val="000000" w:themeColor="text1"/>
+              </w:rPr>
             </w:pPr>
             <w:proofErr w:type="gramStart"/>
             <w:r>
+              <w:rPr>
+                <w:color w:val="000000" w:themeColor="text1"/>
+              </w:rPr>
               <w:t xml:space="preserve">{{ </w:t>
             </w:r>
             <w:proofErr w:type="spellStart"/>
             <w:r>
+              <w:rPr>
+                <w:color w:val="000000" w:themeColor="text1"/>
+              </w:rPr>
               <w:t>qr</w:t>
             </w:r>
             <w:proofErr w:type="gramEnd"/>
             <w:r>
+              <w:rPr>
+                <w:color w:val="000000" w:themeColor="text1"/>
+              </w:rPr>
               <w:t>.</w:t>
             </w:r>
             <w:proofErr w:type="gramStart"/>
             <w:r>
+              <w:rPr>
+                <w:color w:val="000000" w:themeColor="text1"/>
+              </w:rPr>
               <w:t>concepts</w:t>
             </w:r>
             <w:proofErr w:type="spellEnd"/>
             <w:r>
+              <w:rPr>
+                <w:color w:val="000000" w:themeColor="text1"/>
+              </w:rPr>
               <w:t>[</w:t>
             </w:r>
             <w:proofErr w:type="gramEnd"/>
             <w:r>
+              <w:rPr>
+                <w:color w:val="000000" w:themeColor="text1"/>
+              </w:rPr>
               <w:t>7</w:t>
             </w:r>
             <w:proofErr w:type="gramStart"/>
             <w:r>
+              <w:rPr>
+                <w:color w:val="000000" w:themeColor="text1"/>
+              </w:rPr>
               <w:t>].questions</w:t>
             </w:r>
             <w:proofErr w:type="gramEnd"/>
             <w:r>
+              <w:rPr>
+                <w:color w:val="000000" w:themeColor="text1"/>
+              </w:rPr>
               <w:t xml:space="preserve"> }}</w:t>
             </w:r>
           </w:p>
@@ -5328,45 +6716,78 @@
           <w:p>
             <w:pPr>
               <w:jc w:val="center"/>
+              <w:rPr>
+                <w:color w:val="5B9BD5" w:themeColor="accent5"/>
+              </w:rPr>
             </w:pPr>
             <w:proofErr w:type="gramStart"/>
             <w:r>
+              <w:rPr>
+                <w:color w:val="5B9BD5" w:themeColor="accent5"/>
+              </w:rPr>
               <w:t xml:space="preserve">{{ </w:t>
             </w:r>
             <w:proofErr w:type="spellStart"/>
             <w:r>
+              <w:rPr>
+                <w:color w:val="5B9BD5" w:themeColor="accent5"/>
+              </w:rPr>
               <w:t>qr</w:t>
             </w:r>
             <w:proofErr w:type="gramEnd"/>
             <w:r>
+              <w:rPr>
+                <w:color w:val="5B9BD5" w:themeColor="accent5"/>
+              </w:rPr>
               <w:t>.</w:t>
             </w:r>
             <w:proofErr w:type="gramStart"/>
             <w:r>
+              <w:rPr>
+                <w:color w:val="5B9BD5" w:themeColor="accent5"/>
+              </w:rPr>
               <w:t>concepts</w:t>
             </w:r>
             <w:proofErr w:type="spellEnd"/>
             <w:r>
+              <w:rPr>
+                <w:color w:val="5B9BD5" w:themeColor="accent5"/>
+              </w:rPr>
               <w:t>[</w:t>
             </w:r>
             <w:proofErr w:type="gramEnd"/>
             <w:r>
+              <w:rPr>
+                <w:color w:val="5B9BD5" w:themeColor="accent5"/>
+              </w:rPr>
               <w:t>7</w:t>
             </w:r>
             <w:proofErr w:type="gramStart"/>
             <w:r>
+              <w:rPr>
+                <w:color w:val="5B9BD5" w:themeColor="accent5"/>
+              </w:rPr>
               <w:t>].</w:t>
             </w:r>
             <w:proofErr w:type="spellStart"/>
             <w:r>
+              <w:rPr>
+                <w:color w:val="5B9BD5" w:themeColor="accent5"/>
+              </w:rPr>
               <w:t>done</w:t>
             </w:r>
             <w:proofErr w:type="gramEnd"/>
             <w:r>
+              <w:rPr>
+                <w:color w:val="5B9BD5" w:themeColor="accent5"/>
+              </w:rPr>
               <w:t>_well</w:t>
             </w:r>
             <w:proofErr w:type="spellEnd"/>
             <w:r>
+              <w:rPr>
+                <w:color w:val="5B9BD5" w:themeColor="accent5"/>
+              </w:rPr>
               <w:t xml:space="preserve"> }}</w:t>
             </w:r>
           </w:p>
@@ -5390,37 +6811,64 @@
           <w:p>
             <w:pPr>
               <w:jc w:val="center"/>
+              <w:rPr>
+                <w:color w:val="5B9BD5" w:themeColor="accent5"/>
+              </w:rPr>
             </w:pPr>
             <w:proofErr w:type="gramStart"/>
             <w:r>
+              <w:rPr>
+                <w:color w:val="5B9BD5" w:themeColor="accent5"/>
+              </w:rPr>
               <w:t xml:space="preserve">{{ </w:t>
             </w:r>
             <w:proofErr w:type="spellStart"/>
             <w:r>
+              <w:rPr>
+                <w:color w:val="5B9BD5" w:themeColor="accent5"/>
+              </w:rPr>
               <w:t>qr</w:t>
             </w:r>
             <w:proofErr w:type="gramEnd"/>
             <w:r>
+              <w:rPr>
+                <w:color w:val="5B9BD5" w:themeColor="accent5"/>
+              </w:rPr>
               <w:t>.</w:t>
             </w:r>
             <w:proofErr w:type="gramStart"/>
             <w:r>
+              <w:rPr>
+                <w:color w:val="5B9BD5" w:themeColor="accent5"/>
+              </w:rPr>
               <w:t>concepts</w:t>
             </w:r>
             <w:proofErr w:type="spellEnd"/>
             <w:r>
+              <w:rPr>
+                <w:color w:val="5B9BD5" w:themeColor="accent5"/>
+              </w:rPr>
               <w:t>[</w:t>
             </w:r>
             <w:proofErr w:type="gramEnd"/>
             <w:r>
+              <w:rPr>
+                <w:color w:val="5B9BD5" w:themeColor="accent5"/>
+              </w:rPr>
               <w:t>7</w:t>
             </w:r>
             <w:proofErr w:type="gramStart"/>
             <w:r>
+              <w:rPr>
+                <w:color w:val="5B9BD5" w:themeColor="accent5"/>
+              </w:rPr>
               <w:t>].improve</w:t>
             </w:r>
             <w:proofErr w:type="gramEnd"/>
             <w:r>
+              <w:rPr>
+                <w:color w:val="5B9BD5" w:themeColor="accent5"/>
+              </w:rPr>
               <w:t xml:space="preserve"> }}</w:t>
             </w:r>
           </w:p>
@@ -5474,37 +6922,64 @@
           <w:p>
             <w:pPr>
               <w:jc w:val="center"/>
+              <w:rPr>
+                <w:color w:val="000000" w:themeColor="text1"/>
+              </w:rPr>
             </w:pPr>
             <w:proofErr w:type="gramStart"/>
             <w:r>
+              <w:rPr>
+                <w:color w:val="000000" w:themeColor="text1"/>
+              </w:rPr>
               <w:t xml:space="preserve">{{ </w:t>
             </w:r>
             <w:proofErr w:type="spellStart"/>
             <w:r>
+              <w:rPr>
+                <w:color w:val="000000" w:themeColor="text1"/>
+              </w:rPr>
               <w:t>qr</w:t>
             </w:r>
             <w:proofErr w:type="gramEnd"/>
             <w:r>
+              <w:rPr>
+                <w:color w:val="000000" w:themeColor="text1"/>
+              </w:rPr>
               <w:t>.</w:t>
             </w:r>
             <w:proofErr w:type="gramStart"/>
             <w:r>
+              <w:rPr>
+                <w:color w:val="000000" w:themeColor="text1"/>
+              </w:rPr>
               <w:t>concepts</w:t>
             </w:r>
             <w:proofErr w:type="spellEnd"/>
             <w:r>
+              <w:rPr>
+                <w:color w:val="000000" w:themeColor="text1"/>
+              </w:rPr>
               <w:t>[</w:t>
             </w:r>
             <w:proofErr w:type="gramEnd"/>
             <w:r>
+              <w:rPr>
+                <w:color w:val="000000" w:themeColor="text1"/>
+              </w:rPr>
               <w:t>8</w:t>
             </w:r>
             <w:proofErr w:type="gramStart"/>
             <w:r>
+              <w:rPr>
+                <w:color w:val="000000" w:themeColor="text1"/>
+              </w:rPr>
               <w:t>].questions</w:t>
             </w:r>
             <w:proofErr w:type="gramEnd"/>
             <w:r>
+              <w:rPr>
+                <w:color w:val="000000" w:themeColor="text1"/>
+              </w:rPr>
               <w:t xml:space="preserve"> }}</w:t>
             </w:r>
           </w:p>
@@ -5528,45 +7003,78 @@
           <w:p>
             <w:pPr>
               <w:jc w:val="center"/>
+              <w:rPr>
+                <w:color w:val="5B9BD5" w:themeColor="accent5"/>
+              </w:rPr>
             </w:pPr>
             <w:proofErr w:type="gramStart"/>
             <w:r>
+              <w:rPr>
+                <w:color w:val="5B9BD5" w:themeColor="accent5"/>
+              </w:rPr>
               <w:t xml:space="preserve">{{ </w:t>
             </w:r>
             <w:proofErr w:type="spellStart"/>
             <w:r>
+              <w:rPr>
+                <w:color w:val="5B9BD5" w:themeColor="accent5"/>
+              </w:rPr>
               <w:t>qr</w:t>
             </w:r>
             <w:proofErr w:type="gramEnd"/>
             <w:r>
+              <w:rPr>
+                <w:color w:val="5B9BD5" w:themeColor="accent5"/>
+              </w:rPr>
               <w:t>.</w:t>
             </w:r>
             <w:proofErr w:type="gramStart"/>
             <w:r>
+              <w:rPr>
+                <w:color w:val="5B9BD5" w:themeColor="accent5"/>
+              </w:rPr>
               <w:t>concepts</w:t>
             </w:r>
             <w:proofErr w:type="spellEnd"/>
             <w:r>
+              <w:rPr>
+                <w:color w:val="5B9BD5" w:themeColor="accent5"/>
+              </w:rPr>
               <w:t>[</w:t>
             </w:r>
             <w:proofErr w:type="gramEnd"/>
             <w:r>
+              <w:rPr>
+                <w:color w:val="5B9BD5" w:themeColor="accent5"/>
+              </w:rPr>
               <w:t>8</w:t>
             </w:r>
             <w:proofErr w:type="gramStart"/>
             <w:r>
+              <w:rPr>
+                <w:color w:val="5B9BD5" w:themeColor="accent5"/>
+              </w:rPr>
               <w:t>].</w:t>
             </w:r>
             <w:proofErr w:type="spellStart"/>
             <w:r>
+              <w:rPr>
+                <w:color w:val="5B9BD5" w:themeColor="accent5"/>
+              </w:rPr>
               <w:t>done</w:t>
             </w:r>
             <w:proofErr w:type="gramEnd"/>
             <w:r>
+              <w:rPr>
+                <w:color w:val="5B9BD5" w:themeColor="accent5"/>
+              </w:rPr>
               <w:t>_well</w:t>
             </w:r>
             <w:proofErr w:type="spellEnd"/>
             <w:r>
+              <w:rPr>
+                <w:color w:val="5B9BD5" w:themeColor="accent5"/>
+              </w:rPr>
               <w:t xml:space="preserve"> }}</w:t>
             </w:r>
           </w:p>
@@ -5590,37 +7098,64 @@
           <w:p>
             <w:pPr>
               <w:jc w:val="center"/>
+              <w:rPr>
+                <w:color w:val="5B9BD5" w:themeColor="accent5"/>
+              </w:rPr>
             </w:pPr>
             <w:proofErr w:type="gramStart"/>
             <w:r>
+              <w:rPr>
+                <w:color w:val="5B9BD5" w:themeColor="accent5"/>
+              </w:rPr>
               <w:t xml:space="preserve">{{ </w:t>
             </w:r>
             <w:proofErr w:type="spellStart"/>
             <w:r>
+              <w:rPr>
+                <w:color w:val="5B9BD5" w:themeColor="accent5"/>
+              </w:rPr>
               <w:t>qr</w:t>
             </w:r>
             <w:proofErr w:type="gramEnd"/>
             <w:r>
+              <w:rPr>
+                <w:color w:val="5B9BD5" w:themeColor="accent5"/>
+              </w:rPr>
               <w:t>.</w:t>
             </w:r>
             <w:proofErr w:type="gramStart"/>
             <w:r>
+              <w:rPr>
+                <w:color w:val="5B9BD5" w:themeColor="accent5"/>
+              </w:rPr>
               <w:t>concepts</w:t>
             </w:r>
             <w:proofErr w:type="spellEnd"/>
             <w:r>
+              <w:rPr>
+                <w:color w:val="5B9BD5" w:themeColor="accent5"/>
+              </w:rPr>
               <w:t>[</w:t>
             </w:r>
             <w:proofErr w:type="gramEnd"/>
             <w:r>
+              <w:rPr>
+                <w:color w:val="5B9BD5" w:themeColor="accent5"/>
+              </w:rPr>
               <w:t>8</w:t>
             </w:r>
             <w:proofErr w:type="gramStart"/>
             <w:r>
+              <w:rPr>
+                <w:color w:val="5B9BD5" w:themeColor="accent5"/>
+              </w:rPr>
               <w:t>].improve</w:t>
             </w:r>
             <w:proofErr w:type="gramEnd"/>
             <w:r>
+              <w:rPr>
+                <w:color w:val="5B9BD5" w:themeColor="accent5"/>
+              </w:rPr>
               <w:t xml:space="preserve"> }}</w:t>
             </w:r>
           </w:p>
@@ -5674,37 +7209,64 @@
           <w:p>
             <w:pPr>
               <w:jc w:val="center"/>
+              <w:rPr>
+                <w:color w:val="000000" w:themeColor="text1"/>
+              </w:rPr>
             </w:pPr>
             <w:proofErr w:type="gramStart"/>
             <w:r>
+              <w:rPr>
+                <w:color w:val="000000" w:themeColor="text1"/>
+              </w:rPr>
               <w:t xml:space="preserve">{{ </w:t>
             </w:r>
             <w:proofErr w:type="spellStart"/>
             <w:r>
+              <w:rPr>
+                <w:color w:val="000000" w:themeColor="text1"/>
+              </w:rPr>
               <w:t>qr</w:t>
             </w:r>
             <w:proofErr w:type="gramEnd"/>
             <w:r>
+              <w:rPr>
+                <w:color w:val="000000" w:themeColor="text1"/>
+              </w:rPr>
               <w:t>.</w:t>
             </w:r>
             <w:proofErr w:type="gramStart"/>
             <w:r>
+              <w:rPr>
+                <w:color w:val="000000" w:themeColor="text1"/>
+              </w:rPr>
               <w:t>concepts</w:t>
             </w:r>
             <w:proofErr w:type="spellEnd"/>
             <w:r>
+              <w:rPr>
+                <w:color w:val="000000" w:themeColor="text1"/>
+              </w:rPr>
               <w:t>[</w:t>
             </w:r>
             <w:proofErr w:type="gramEnd"/>
             <w:r>
+              <w:rPr>
+                <w:color w:val="000000" w:themeColor="text1"/>
+              </w:rPr>
               <w:t>9</w:t>
             </w:r>
             <w:proofErr w:type="gramStart"/>
             <w:r>
+              <w:rPr>
+                <w:color w:val="000000" w:themeColor="text1"/>
+              </w:rPr>
               <w:t>].questions</w:t>
             </w:r>
             <w:proofErr w:type="gramEnd"/>
             <w:r>
+              <w:rPr>
+                <w:color w:val="000000" w:themeColor="text1"/>
+              </w:rPr>
               <w:t xml:space="preserve"> }}</w:t>
             </w:r>
           </w:p>
@@ -5728,45 +7290,78 @@
           <w:p>
             <w:pPr>
               <w:jc w:val="center"/>
+              <w:rPr>
+                <w:color w:val="5B9BD5" w:themeColor="accent5"/>
+              </w:rPr>
             </w:pPr>
             <w:proofErr w:type="gramStart"/>
             <w:r>
+              <w:rPr>
+                <w:color w:val="5B9BD5" w:themeColor="accent5"/>
+              </w:rPr>
               <w:t xml:space="preserve">{{ </w:t>
             </w:r>
             <w:proofErr w:type="spellStart"/>
             <w:r>
+              <w:rPr>
+                <w:color w:val="5B9BD5" w:themeColor="accent5"/>
+              </w:rPr>
               <w:t>qr</w:t>
             </w:r>
             <w:proofErr w:type="gramEnd"/>
             <w:r>
+              <w:rPr>
+                <w:color w:val="5B9BD5" w:themeColor="accent5"/>
+              </w:rPr>
               <w:t>.</w:t>
             </w:r>
             <w:proofErr w:type="gramStart"/>
             <w:r>
+              <w:rPr>
+                <w:color w:val="5B9BD5" w:themeColor="accent5"/>
+              </w:rPr>
               <w:t>concepts</w:t>
             </w:r>
             <w:proofErr w:type="spellEnd"/>
             <w:r>
+              <w:rPr>
+                <w:color w:val="5B9BD5" w:themeColor="accent5"/>
+              </w:rPr>
               <w:t>[</w:t>
             </w:r>
             <w:proofErr w:type="gramEnd"/>
             <w:r>
+              <w:rPr>
+                <w:color w:val="5B9BD5" w:themeColor="accent5"/>
+              </w:rPr>
               <w:t>9</w:t>
             </w:r>
             <w:proofErr w:type="gramStart"/>
             <w:r>
+              <w:rPr>
+                <w:color w:val="5B9BD5" w:themeColor="accent5"/>
+              </w:rPr>
               <w:t>].</w:t>
             </w:r>
             <w:proofErr w:type="spellStart"/>
             <w:r>
+              <w:rPr>
+                <w:color w:val="5B9BD5" w:themeColor="accent5"/>
+              </w:rPr>
               <w:t>done</w:t>
             </w:r>
             <w:proofErr w:type="gramEnd"/>
             <w:r>
+              <w:rPr>
+                <w:color w:val="5B9BD5" w:themeColor="accent5"/>
+              </w:rPr>
               <w:t>_well</w:t>
             </w:r>
             <w:proofErr w:type="spellEnd"/>
             <w:r>
+              <w:rPr>
+                <w:color w:val="5B9BD5" w:themeColor="accent5"/>
+              </w:rPr>
               <w:t xml:space="preserve"> }}</w:t>
             </w:r>
           </w:p>
@@ -5790,37 +7385,64 @@
           <w:p>
             <w:pPr>
               <w:jc w:val="center"/>
+              <w:rPr>
+                <w:color w:val="5B9BD5" w:themeColor="accent5"/>
+              </w:rPr>
             </w:pPr>
             <w:proofErr w:type="gramStart"/>
             <w:r>
+              <w:rPr>
+                <w:color w:val="5B9BD5" w:themeColor="accent5"/>
+              </w:rPr>
               <w:t xml:space="preserve">{{ </w:t>
             </w:r>
             <w:proofErr w:type="spellStart"/>
             <w:r>
+              <w:rPr>
+                <w:color w:val="5B9BD5" w:themeColor="accent5"/>
+              </w:rPr>
               <w:t>qr</w:t>
             </w:r>
             <w:proofErr w:type="gramEnd"/>
             <w:r>
+              <w:rPr>
+                <w:color w:val="5B9BD5" w:themeColor="accent5"/>
+              </w:rPr>
               <w:t>.</w:t>
             </w:r>
             <w:proofErr w:type="gramStart"/>
             <w:r>
+              <w:rPr>
+                <w:color w:val="5B9BD5" w:themeColor="accent5"/>
+              </w:rPr>
               <w:t>concepts</w:t>
             </w:r>
             <w:proofErr w:type="spellEnd"/>
             <w:r>
+              <w:rPr>
+                <w:color w:val="5B9BD5" w:themeColor="accent5"/>
+              </w:rPr>
               <w:t>[</w:t>
             </w:r>
             <w:proofErr w:type="gramEnd"/>
             <w:r>
+              <w:rPr>
+                <w:color w:val="5B9BD5" w:themeColor="accent5"/>
+              </w:rPr>
               <w:t>9</w:t>
             </w:r>
             <w:proofErr w:type="gramStart"/>
             <w:r>
+              <w:rPr>
+                <w:color w:val="5B9BD5" w:themeColor="accent5"/>
+              </w:rPr>
               <w:t>].improve</w:t>
             </w:r>
             <w:proofErr w:type="gramEnd"/>
             <w:r>
+              <w:rPr>
+                <w:color w:val="5B9BD5" w:themeColor="accent5"/>
+              </w:rPr>
               <w:t xml:space="preserve"> }}</w:t>
             </w:r>
           </w:p>
@@ -5874,37 +7496,64 @@
           <w:p>
             <w:pPr>
               <w:jc w:val="center"/>
+              <w:rPr>
+                <w:color w:val="000000" w:themeColor="text1"/>
+              </w:rPr>
             </w:pPr>
             <w:proofErr w:type="gramStart"/>
             <w:r>
+              <w:rPr>
+                <w:color w:val="000000" w:themeColor="text1"/>
+              </w:rPr>
               <w:t xml:space="preserve">{{ </w:t>
             </w:r>
             <w:proofErr w:type="spellStart"/>
             <w:r>
+              <w:rPr>
+                <w:color w:val="000000" w:themeColor="text1"/>
+              </w:rPr>
               <w:t>qr</w:t>
             </w:r>
             <w:proofErr w:type="gramEnd"/>
             <w:r>
+              <w:rPr>
+                <w:color w:val="000000" w:themeColor="text1"/>
+              </w:rPr>
               <w:t>.</w:t>
             </w:r>
             <w:proofErr w:type="gramStart"/>
             <w:r>
+              <w:rPr>
+                <w:color w:val="000000" w:themeColor="text1"/>
+              </w:rPr>
               <w:t>concepts</w:t>
             </w:r>
             <w:proofErr w:type="spellEnd"/>
             <w:r>
+              <w:rPr>
+                <w:color w:val="000000" w:themeColor="text1"/>
+              </w:rPr>
               <w:t>[</w:t>
             </w:r>
             <w:proofErr w:type="gramEnd"/>
             <w:r>
+              <w:rPr>
+                <w:color w:val="000000" w:themeColor="text1"/>
+              </w:rPr>
               <w:t>10</w:t>
             </w:r>
             <w:proofErr w:type="gramStart"/>
             <w:r>
+              <w:rPr>
+                <w:color w:val="000000" w:themeColor="text1"/>
+              </w:rPr>
               <w:t>].questions</w:t>
             </w:r>
             <w:proofErr w:type="gramEnd"/>
             <w:r>
+              <w:rPr>
+                <w:color w:val="000000" w:themeColor="text1"/>
+              </w:rPr>
               <w:t xml:space="preserve"> }}</w:t>
             </w:r>
           </w:p>
@@ -5928,45 +7577,78 @@
           <w:p>
             <w:pPr>
               <w:jc w:val="center"/>
+              <w:rPr>
+                <w:color w:val="5B9BD5" w:themeColor="accent5"/>
+              </w:rPr>
             </w:pPr>
             <w:proofErr w:type="gramStart"/>
             <w:r>
+              <w:rPr>
+                <w:color w:val="5B9BD5" w:themeColor="accent5"/>
+              </w:rPr>
               <w:t xml:space="preserve">{{ </w:t>
             </w:r>
             <w:proofErr w:type="spellStart"/>
             <w:r>
+              <w:rPr>
+                <w:color w:val="5B9BD5" w:themeColor="accent5"/>
+              </w:rPr>
               <w:t>qr</w:t>
             </w:r>
             <w:proofErr w:type="gramEnd"/>
             <w:r>
+              <w:rPr>
+                <w:color w:val="5B9BD5" w:themeColor="accent5"/>
+              </w:rPr>
               <w:t>.</w:t>
             </w:r>
             <w:proofErr w:type="gramStart"/>
             <w:r>
+              <w:rPr>
+                <w:color w:val="5B9BD5" w:themeColor="accent5"/>
+              </w:rPr>
               <w:t>concepts</w:t>
             </w:r>
             <w:proofErr w:type="spellEnd"/>
             <w:r>
+              <w:rPr>
+                <w:color w:val="5B9BD5" w:themeColor="accent5"/>
+              </w:rPr>
               <w:t>[</w:t>
             </w:r>
             <w:proofErr w:type="gramEnd"/>
             <w:r>
+              <w:rPr>
+                <w:color w:val="5B9BD5" w:themeColor="accent5"/>
+              </w:rPr>
               <w:t>10</w:t>
             </w:r>
             <w:proofErr w:type="gramStart"/>
             <w:r>
+              <w:rPr>
+                <w:color w:val="5B9BD5" w:themeColor="accent5"/>
+              </w:rPr>
               <w:t>].</w:t>
             </w:r>
             <w:proofErr w:type="spellStart"/>
             <w:r>
+              <w:rPr>
+                <w:color w:val="5B9BD5" w:themeColor="accent5"/>
+              </w:rPr>
               <w:t>done</w:t>
             </w:r>
             <w:proofErr w:type="gramEnd"/>
             <w:r>
+              <w:rPr>
+                <w:color w:val="5B9BD5" w:themeColor="accent5"/>
+              </w:rPr>
               <w:t>_well</w:t>
             </w:r>
             <w:proofErr w:type="spellEnd"/>
             <w:r>
+              <w:rPr>
+                <w:color w:val="5B9BD5" w:themeColor="accent5"/>
+              </w:rPr>
               <w:t xml:space="preserve"> }}</w:t>
             </w:r>
           </w:p>
@@ -5990,37 +7672,64 @@
           <w:p>
             <w:pPr>
               <w:jc w:val="center"/>
+              <w:rPr>
+                <w:color w:val="5B9BD5" w:themeColor="accent5"/>
+              </w:rPr>
             </w:pPr>
             <w:proofErr w:type="gramStart"/>
             <w:r>
+              <w:rPr>
+                <w:color w:val="5B9BD5" w:themeColor="accent5"/>
+              </w:rPr>
               <w:t xml:space="preserve">{{ </w:t>
             </w:r>
             <w:proofErr w:type="spellStart"/>
             <w:r>
+              <w:rPr>
+                <w:color w:val="5B9BD5" w:themeColor="accent5"/>
+              </w:rPr>
               <w:t>qr</w:t>
             </w:r>
             <w:proofErr w:type="gramEnd"/>
             <w:r>
+              <w:rPr>
+                <w:color w:val="5B9BD5" w:themeColor="accent5"/>
+              </w:rPr>
               <w:t>.</w:t>
             </w:r>
             <w:proofErr w:type="gramStart"/>
             <w:r>
+              <w:rPr>
+                <w:color w:val="5B9BD5" w:themeColor="accent5"/>
+              </w:rPr>
               <w:t>concepts</w:t>
             </w:r>
             <w:proofErr w:type="spellEnd"/>
             <w:r>
+              <w:rPr>
+                <w:color w:val="5B9BD5" w:themeColor="accent5"/>
+              </w:rPr>
               <w:t>[</w:t>
             </w:r>
             <w:proofErr w:type="gramEnd"/>
             <w:r>
+              <w:rPr>
+                <w:color w:val="5B9BD5" w:themeColor="accent5"/>
+              </w:rPr>
               <w:t>10</w:t>
             </w:r>
             <w:proofErr w:type="gramStart"/>
             <w:r>
+              <w:rPr>
+                <w:color w:val="5B9BD5" w:themeColor="accent5"/>
+              </w:rPr>
               <w:t>].improve</w:t>
             </w:r>
             <w:proofErr w:type="gramEnd"/>
             <w:r>
+              <w:rPr>
+                <w:color w:val="5B9BD5" w:themeColor="accent5"/>
+              </w:rPr>
               <w:t xml:space="preserve"> }}</w:t>
             </w:r>
           </w:p>
@@ -8636,6 +10345,7 @@
   <w:style w:type="character" w:default="1" w:styleId="DefaultParagraphFont">
     <w:name w:val="Default Paragraph Font"/>
     <w:uiPriority w:val="1"/>
+    <w:semiHidden/>
     <w:unhideWhenUsed/>
   </w:style>
   <w:style w:type="table" w:default="1" w:styleId="TableNormal">

</xml_diff>